<commit_message>
Class Object Method Intro
Class Object Method Intro
</commit_message>
<xml_diff>
--- a/docs/CoreJava.docx
+++ b/docs/CoreJava.docx
@@ -5241,6 +5241,676 @@
         <w:t xml:space="preserve">Array </w:t>
       </w:r>
     </w:p>
+    <w:p>
+      <w:pPr>
+        <w:pStyle w:val="Default"/>
+        <w:rPr>
+          <w:b/>
+          <w:bCs/>
+          <w:sz w:val="20"/>
+          <w:szCs w:val="20"/>
+          <w:u w:val="single"/>
+        </w:rPr>
+      </w:pPr>
+    </w:p>
+    <w:p>
+      <w:pPr>
+        <w:rPr>
+          <w:rFonts w:ascii="Calibri" w:hAnsi="Calibri" w:cs="Calibri"/>
+          <w:b/>
+          <w:bCs/>
+          <w:color w:val="000000"/>
+          <w:sz w:val="20"/>
+          <w:szCs w:val="20"/>
+          <w:u w:val="single"/>
+        </w:rPr>
+      </w:pPr>
+      <w:r>
+        <w:rPr>
+          <w:b/>
+          <w:bCs/>
+          <w:sz w:val="20"/>
+          <w:szCs w:val="20"/>
+          <w:u w:val="single"/>
+        </w:rPr>
+        <w:br w:type="page"/>
+      </w:r>
+    </w:p>
+    <w:p>
+      <w:pPr>
+        <w:pStyle w:val="Default"/>
+        <w:rPr>
+          <w:b/>
+          <w:bCs/>
+          <w:sz w:val="20"/>
+          <w:szCs w:val="20"/>
+          <w:u w:val="single"/>
+        </w:rPr>
+      </w:pPr>
+      <w:r>
+        <w:rPr>
+          <w:b/>
+          <w:bCs/>
+          <w:sz w:val="20"/>
+          <w:szCs w:val="20"/>
+          <w:u w:val="single"/>
+        </w:rPr>
+        <w:lastRenderedPageBreak/>
+        <w:t>Class, Method and Object</w:t>
+      </w:r>
+    </w:p>
+    <w:p>
+      <w:pPr>
+        <w:pStyle w:val="Default"/>
+        <w:rPr>
+          <w:b/>
+          <w:bCs/>
+          <w:sz w:val="20"/>
+          <w:szCs w:val="20"/>
+          <w:u w:val="single"/>
+        </w:rPr>
+      </w:pPr>
+    </w:p>
+    <w:p>
+      <w:pPr>
+        <w:pStyle w:val="Default"/>
+        <w:rPr>
+          <w:b/>
+          <w:bCs/>
+          <w:sz w:val="20"/>
+          <w:szCs w:val="20"/>
+          <w:u w:val="single"/>
+        </w:rPr>
+      </w:pPr>
+      <w:r>
+        <w:rPr>
+          <w:b/>
+          <w:bCs/>
+          <w:sz w:val="20"/>
+          <w:szCs w:val="20"/>
+          <w:u w:val="single"/>
+        </w:rPr>
+        <w:t>Class:</w:t>
+      </w:r>
+    </w:p>
+    <w:p>
+      <w:pPr>
+        <w:pStyle w:val="Default"/>
+        <w:numPr>
+          <w:ilvl w:val="0"/>
+          <w:numId w:val="12"/>
+        </w:numPr>
+        <w:rPr>
+          <w:b/>
+          <w:bCs/>
+          <w:sz w:val="20"/>
+          <w:szCs w:val="20"/>
+          <w:u w:val="single"/>
+        </w:rPr>
+      </w:pPr>
+      <w:r>
+        <w:rPr>
+          <w:sz w:val="20"/>
+          <w:szCs w:val="20"/>
+        </w:rPr>
+        <w:t>Class is a collection of state/variables/data member and behavior/method/member function.</w:t>
+      </w:r>
+      <w:r>
+        <w:rPr>
+          <w:b/>
+          <w:bCs/>
+          <w:sz w:val="20"/>
+          <w:szCs w:val="20"/>
+          <w:u w:val="single"/>
+        </w:rPr>
+        <w:t xml:space="preserve"> </w:t>
+      </w:r>
+    </w:p>
+    <w:p>
+      <w:pPr>
+        <w:pStyle w:val="Default"/>
+        <w:numPr>
+          <w:ilvl w:val="0"/>
+          <w:numId w:val="12"/>
+        </w:numPr>
+        <w:rPr>
+          <w:sz w:val="20"/>
+          <w:szCs w:val="20"/>
+        </w:rPr>
+      </w:pPr>
+      <w:r>
+        <w:rPr>
+          <w:sz w:val="20"/>
+          <w:szCs w:val="20"/>
+        </w:rPr>
+        <w:t xml:space="preserve">Along with variable and method you can also create constructor and class (Inner class). </w:t>
+      </w:r>
+    </w:p>
+    <w:p>
+      <w:pPr>
+        <w:pStyle w:val="Default"/>
+        <w:numPr>
+          <w:ilvl w:val="0"/>
+          <w:numId w:val="12"/>
+        </w:numPr>
+        <w:rPr>
+          <w:sz w:val="20"/>
+          <w:szCs w:val="20"/>
+        </w:rPr>
+      </w:pPr>
+      <w:r>
+        <w:rPr>
+          <w:sz w:val="20"/>
+          <w:szCs w:val="20"/>
+        </w:rPr>
+        <w:t xml:space="preserve">To access the data member and member function of one class into another class you can use the object. </w:t>
+      </w:r>
+    </w:p>
+    <w:p>
+      <w:pPr>
+        <w:pStyle w:val="Default"/>
+        <w:numPr>
+          <w:ilvl w:val="0"/>
+          <w:numId w:val="12"/>
+        </w:numPr>
+        <w:rPr>
+          <w:sz w:val="20"/>
+          <w:szCs w:val="20"/>
+        </w:rPr>
+      </w:pPr>
+      <w:r>
+        <w:rPr>
+          <w:sz w:val="20"/>
+          <w:szCs w:val="20"/>
+        </w:rPr>
+        <w:t>Syntax for Class</w:t>
+      </w:r>
+    </w:p>
+    <w:p>
+      <w:pPr>
+        <w:pStyle w:val="Default"/>
+        <w:ind w:left="720"/>
+        <w:rPr>
+          <w:sz w:val="20"/>
+          <w:szCs w:val="20"/>
+        </w:rPr>
+      </w:pPr>
+      <w:r>
+        <w:rPr>
+          <w:noProof/>
+          <w:sz w:val="32"/>
+          <w:szCs w:val="32"/>
+        </w:rPr>
+        <w:drawing>
+          <wp:inline distT="0" distB="0" distL="0" distR="0" wp14:anchorId="203467A1" wp14:editId="157843FD">
+            <wp:extent cx="5291750" cy="1399742"/>
+            <wp:effectExtent l="0" t="0" r="4445" b="0"/>
+            <wp:docPr id="19" name="Picture 19"/>
+            <wp:cNvGraphicFramePr>
+              <a:graphicFrameLocks xmlns:a="http://schemas.openxmlformats.org/drawingml/2006/main" noChangeAspect="1"/>
+            </wp:cNvGraphicFramePr>
+            <a:graphic xmlns:a="http://schemas.openxmlformats.org/drawingml/2006/main">
+              <a:graphicData uri="http://schemas.openxmlformats.org/drawingml/2006/picture">
+                <pic:pic xmlns:pic="http://schemas.openxmlformats.org/drawingml/2006/picture">
+                  <pic:nvPicPr>
+                    <pic:cNvPr id="0" name="Picture 1"/>
+                    <pic:cNvPicPr>
+                      <a:picLocks noChangeAspect="1" noChangeArrowheads="1"/>
+                    </pic:cNvPicPr>
+                  </pic:nvPicPr>
+                  <pic:blipFill>
+                    <a:blip r:embed="rId20" cstate="print">
+                      <a:extLst>
+                        <a:ext uri="{28A0092B-C50C-407E-A947-70E740481C1C}">
+                          <a14:useLocalDpi xmlns:a14="http://schemas.microsoft.com/office/drawing/2010/main" val="0"/>
+                        </a:ext>
+                      </a:extLst>
+                    </a:blip>
+                    <a:srcRect/>
+                    <a:stretch>
+                      <a:fillRect/>
+                    </a:stretch>
+                  </pic:blipFill>
+                  <pic:spPr bwMode="auto">
+                    <a:xfrm>
+                      <a:off x="0" y="0"/>
+                      <a:ext cx="5315949" cy="1406143"/>
+                    </a:xfrm>
+                    <a:prstGeom prst="rect">
+                      <a:avLst/>
+                    </a:prstGeom>
+                    <a:noFill/>
+                    <a:ln>
+                      <a:noFill/>
+                    </a:ln>
+                  </pic:spPr>
+                </pic:pic>
+              </a:graphicData>
+            </a:graphic>
+          </wp:inline>
+        </w:drawing>
+      </w:r>
+    </w:p>
+    <w:p>
+      <w:pPr>
+        <w:pStyle w:val="Default"/>
+        <w:rPr>
+          <w:sz w:val="20"/>
+          <w:szCs w:val="20"/>
+        </w:rPr>
+      </w:pPr>
+    </w:p>
+    <w:p>
+      <w:pPr>
+        <w:pStyle w:val="Default"/>
+        <w:rPr>
+          <w:b/>
+          <w:bCs/>
+          <w:sz w:val="20"/>
+          <w:szCs w:val="20"/>
+          <w:u w:val="single"/>
+        </w:rPr>
+      </w:pPr>
+      <w:r>
+        <w:rPr>
+          <w:b/>
+          <w:bCs/>
+          <w:sz w:val="20"/>
+          <w:szCs w:val="20"/>
+          <w:u w:val="single"/>
+        </w:rPr>
+        <w:t>Method</w:t>
+      </w:r>
+    </w:p>
+    <w:p>
+      <w:pPr>
+        <w:pStyle w:val="Default"/>
+        <w:numPr>
+          <w:ilvl w:val="0"/>
+          <w:numId w:val="13"/>
+        </w:numPr>
+        <w:rPr>
+          <w:sz w:val="20"/>
+          <w:szCs w:val="20"/>
+        </w:rPr>
+      </w:pPr>
+      <w:r>
+        <w:rPr>
+          <w:sz w:val="20"/>
+          <w:szCs w:val="20"/>
+        </w:rPr>
+        <w:t xml:space="preserve">Method is collection of </w:t>
+      </w:r>
+      <w:proofErr w:type="gramStart"/>
+      <w:r>
+        <w:rPr>
+          <w:sz w:val="20"/>
+          <w:szCs w:val="20"/>
+        </w:rPr>
+        <w:t>variable</w:t>
+      </w:r>
+      <w:proofErr w:type="gramEnd"/>
+      <w:r>
+        <w:rPr>
+          <w:sz w:val="20"/>
+          <w:szCs w:val="20"/>
+        </w:rPr>
+        <w:t xml:space="preserve"> and the statements (executable statement).</w:t>
+      </w:r>
+    </w:p>
+    <w:p>
+      <w:pPr>
+        <w:pStyle w:val="Default"/>
+        <w:numPr>
+          <w:ilvl w:val="0"/>
+          <w:numId w:val="13"/>
+        </w:numPr>
+        <w:rPr>
+          <w:sz w:val="20"/>
+          <w:szCs w:val="20"/>
+        </w:rPr>
+      </w:pPr>
+      <w:r>
+        <w:rPr>
+          <w:sz w:val="20"/>
+          <w:szCs w:val="20"/>
+        </w:rPr>
+        <w:t xml:space="preserve">Methods are </w:t>
+      </w:r>
+      <w:proofErr w:type="spellStart"/>
+      <w:r>
+        <w:rPr>
+          <w:sz w:val="20"/>
+          <w:szCs w:val="20"/>
+        </w:rPr>
+        <w:t>use</w:t>
+      </w:r>
+      <w:proofErr w:type="spellEnd"/>
+      <w:r>
+        <w:rPr>
+          <w:sz w:val="20"/>
+          <w:szCs w:val="20"/>
+        </w:rPr>
+        <w:t xml:space="preserve"> to write a logical code. this logic can be reuse from the multiple location.</w:t>
+      </w:r>
+    </w:p>
+    <w:p>
+      <w:pPr>
+        <w:pStyle w:val="Default"/>
+        <w:numPr>
+          <w:ilvl w:val="0"/>
+          <w:numId w:val="13"/>
+        </w:numPr>
+        <w:rPr>
+          <w:sz w:val="20"/>
+          <w:szCs w:val="20"/>
+        </w:rPr>
+      </w:pPr>
+      <w:r>
+        <w:rPr>
+          <w:sz w:val="20"/>
+          <w:szCs w:val="20"/>
+        </w:rPr>
+        <w:t xml:space="preserve">Methods use to divide the complex logic into a </w:t>
+      </w:r>
+      <w:proofErr w:type="gramStart"/>
+      <w:r>
+        <w:rPr>
+          <w:sz w:val="20"/>
+          <w:szCs w:val="20"/>
+        </w:rPr>
+        <w:t>smaller chunks</w:t>
+      </w:r>
+      <w:proofErr w:type="gramEnd"/>
+      <w:r>
+        <w:rPr>
+          <w:sz w:val="20"/>
+          <w:szCs w:val="20"/>
+        </w:rPr>
+        <w:t>.</w:t>
+      </w:r>
+    </w:p>
+    <w:p>
+      <w:pPr>
+        <w:pStyle w:val="Default"/>
+        <w:numPr>
+          <w:ilvl w:val="0"/>
+          <w:numId w:val="13"/>
+        </w:numPr>
+        <w:rPr>
+          <w:sz w:val="20"/>
+          <w:szCs w:val="20"/>
+        </w:rPr>
+      </w:pPr>
+      <w:r>
+        <w:rPr>
+          <w:sz w:val="20"/>
+          <w:szCs w:val="20"/>
+        </w:rPr>
+        <w:t>To execute the logic from the method you have to call the method explicitly either by using object or by making a direct call.</w:t>
+      </w:r>
+    </w:p>
+    <w:p>
+      <w:pPr>
+        <w:pStyle w:val="Default"/>
+        <w:numPr>
+          <w:ilvl w:val="0"/>
+          <w:numId w:val="13"/>
+        </w:numPr>
+        <w:rPr>
+          <w:sz w:val="20"/>
+          <w:szCs w:val="20"/>
+        </w:rPr>
+      </w:pPr>
+      <w:r>
+        <w:rPr>
+          <w:sz w:val="20"/>
+          <w:szCs w:val="20"/>
+        </w:rPr>
+        <w:t xml:space="preserve">Methods can accept the values which is knowns as </w:t>
+      </w:r>
+      <w:r>
+        <w:rPr>
+          <w:b/>
+          <w:bCs/>
+          <w:sz w:val="20"/>
+          <w:szCs w:val="20"/>
+        </w:rPr>
+        <w:t>input parameter</w:t>
+      </w:r>
+      <w:r>
+        <w:rPr>
+          <w:sz w:val="20"/>
+          <w:szCs w:val="20"/>
+        </w:rPr>
+        <w:t xml:space="preserve">. There can be more than one parameter. The values pass to this parameter is called </w:t>
+      </w:r>
+      <w:r>
+        <w:rPr>
+          <w:b/>
+          <w:bCs/>
+          <w:sz w:val="20"/>
+          <w:szCs w:val="20"/>
+        </w:rPr>
+        <w:t>argument</w:t>
+      </w:r>
+      <w:r>
+        <w:rPr>
+          <w:sz w:val="20"/>
+          <w:szCs w:val="20"/>
+        </w:rPr>
+        <w:t xml:space="preserve">. </w:t>
+      </w:r>
+    </w:p>
+    <w:p>
+      <w:pPr>
+        <w:pStyle w:val="Default"/>
+        <w:numPr>
+          <w:ilvl w:val="0"/>
+          <w:numId w:val="13"/>
+        </w:numPr>
+        <w:rPr>
+          <w:sz w:val="20"/>
+          <w:szCs w:val="20"/>
+        </w:rPr>
+      </w:pPr>
+      <w:r>
+        <w:rPr>
+          <w:sz w:val="20"/>
+          <w:szCs w:val="20"/>
+        </w:rPr>
+        <w:t xml:space="preserve">Method can return the output of the logic as a </w:t>
+      </w:r>
+      <w:r>
+        <w:rPr>
+          <w:b/>
+          <w:bCs/>
+          <w:sz w:val="20"/>
+          <w:szCs w:val="20"/>
+        </w:rPr>
+        <w:t>return type</w:t>
+      </w:r>
+      <w:r>
+        <w:rPr>
+          <w:sz w:val="20"/>
+          <w:szCs w:val="20"/>
+        </w:rPr>
+        <w:t>.</w:t>
+      </w:r>
+      <w:r>
+        <w:rPr>
+          <w:sz w:val="20"/>
+          <w:szCs w:val="20"/>
+        </w:rPr>
+        <w:t xml:space="preserve"> You can return one value at a time max from the methods.</w:t>
+      </w:r>
+    </w:p>
+    <w:p>
+      <w:pPr>
+        <w:pStyle w:val="Default"/>
+        <w:numPr>
+          <w:ilvl w:val="0"/>
+          <w:numId w:val="13"/>
+        </w:numPr>
+        <w:rPr>
+          <w:sz w:val="20"/>
+          <w:szCs w:val="20"/>
+        </w:rPr>
+      </w:pPr>
+      <w:r>
+        <w:rPr>
+          <w:sz w:val="20"/>
+          <w:szCs w:val="20"/>
+        </w:rPr>
+        <w:t xml:space="preserve">Type of methods </w:t>
+      </w:r>
+    </w:p>
+    <w:p>
+      <w:pPr>
+        <w:pStyle w:val="Default"/>
+        <w:numPr>
+          <w:ilvl w:val="1"/>
+          <w:numId w:val="13"/>
+        </w:numPr>
+        <w:rPr>
+          <w:sz w:val="20"/>
+          <w:szCs w:val="20"/>
+        </w:rPr>
+      </w:pPr>
+      <w:r>
+        <w:rPr>
+          <w:sz w:val="20"/>
+          <w:szCs w:val="20"/>
+        </w:rPr>
+        <w:t>Build-in (predefine) Method</w:t>
+      </w:r>
+    </w:p>
+    <w:p>
+      <w:pPr>
+        <w:pStyle w:val="Default"/>
+        <w:numPr>
+          <w:ilvl w:val="1"/>
+          <w:numId w:val="13"/>
+        </w:numPr>
+        <w:rPr>
+          <w:sz w:val="20"/>
+          <w:szCs w:val="20"/>
+        </w:rPr>
+      </w:pPr>
+      <w:r>
+        <w:rPr>
+          <w:sz w:val="20"/>
+          <w:szCs w:val="20"/>
+        </w:rPr>
+        <w:t>Custom</w:t>
+      </w:r>
+      <w:r>
+        <w:rPr>
+          <w:sz w:val="20"/>
+          <w:szCs w:val="20"/>
+        </w:rPr>
+        <w:t xml:space="preserve"> (user define)</w:t>
+      </w:r>
+      <w:r>
+        <w:rPr>
+          <w:sz w:val="20"/>
+          <w:szCs w:val="20"/>
+        </w:rPr>
+        <w:t xml:space="preserve"> Method</w:t>
+      </w:r>
+      <w:r>
+        <w:rPr>
+          <w:sz w:val="20"/>
+          <w:szCs w:val="20"/>
+        </w:rPr>
+        <w:t xml:space="preserve">  </w:t>
+      </w:r>
+    </w:p>
+    <w:p>
+      <w:pPr>
+        <w:pStyle w:val="Default"/>
+        <w:numPr>
+          <w:ilvl w:val="0"/>
+          <w:numId w:val="13"/>
+        </w:numPr>
+        <w:rPr>
+          <w:sz w:val="20"/>
+          <w:szCs w:val="20"/>
+        </w:rPr>
+      </w:pPr>
+      <w:r>
+        <w:rPr>
+          <w:sz w:val="20"/>
+          <w:szCs w:val="20"/>
+        </w:rPr>
+        <w:t>Syntax for Method</w:t>
+      </w:r>
+    </w:p>
+    <w:p>
+      <w:pPr>
+        <w:pStyle w:val="Default"/>
+        <w:ind w:left="720"/>
+        <w:rPr>
+          <w:sz w:val="20"/>
+          <w:szCs w:val="20"/>
+        </w:rPr>
+      </w:pPr>
+      <w:r>
+        <w:rPr>
+          <w:noProof/>
+          <w:sz w:val="32"/>
+          <w:szCs w:val="32"/>
+        </w:rPr>
+        <w:drawing>
+          <wp:inline distT="0" distB="0" distL="0" distR="0" wp14:anchorId="545B6836" wp14:editId="51B9C6DE">
+            <wp:extent cx="5316220" cy="1018515"/>
+            <wp:effectExtent l="0" t="0" r="0" b="0"/>
+            <wp:docPr id="20" name="Picture 20"/>
+            <wp:cNvGraphicFramePr>
+              <a:graphicFrameLocks xmlns:a="http://schemas.openxmlformats.org/drawingml/2006/main" noChangeAspect="1"/>
+            </wp:cNvGraphicFramePr>
+            <a:graphic xmlns:a="http://schemas.openxmlformats.org/drawingml/2006/main">
+              <a:graphicData uri="http://schemas.openxmlformats.org/drawingml/2006/picture">
+                <pic:pic xmlns:pic="http://schemas.openxmlformats.org/drawingml/2006/picture">
+                  <pic:nvPicPr>
+                    <pic:cNvPr id="0" name="Picture 3"/>
+                    <pic:cNvPicPr>
+                      <a:picLocks noChangeAspect="1" noChangeArrowheads="1"/>
+                    </pic:cNvPicPr>
+                  </pic:nvPicPr>
+                  <pic:blipFill>
+                    <a:blip r:embed="rId21" cstate="print">
+                      <a:extLst>
+                        <a:ext uri="{28A0092B-C50C-407E-A947-70E740481C1C}">
+                          <a14:useLocalDpi xmlns:a14="http://schemas.microsoft.com/office/drawing/2010/main" val="0"/>
+                        </a:ext>
+                      </a:extLst>
+                    </a:blip>
+                    <a:srcRect/>
+                    <a:stretch>
+                      <a:fillRect/>
+                    </a:stretch>
+                  </pic:blipFill>
+                  <pic:spPr bwMode="auto">
+                    <a:xfrm>
+                      <a:off x="0" y="0"/>
+                      <a:ext cx="5343106" cy="1023666"/>
+                    </a:xfrm>
+                    <a:prstGeom prst="rect">
+                      <a:avLst/>
+                    </a:prstGeom>
+                    <a:noFill/>
+                    <a:ln>
+                      <a:noFill/>
+                    </a:ln>
+                  </pic:spPr>
+                </pic:pic>
+              </a:graphicData>
+            </a:graphic>
+          </wp:inline>
+        </w:drawing>
+      </w:r>
+    </w:p>
     <w:sectPr>
       <w:pgSz w:w="12240" w:h="15840"/>
       <w:pgMar w:top="1440" w:right="1440" w:bottom="1440" w:left="1440" w:header="720" w:footer="720" w:gutter="0"/>
@@ -5971,6 +6641,95 @@
     </w:lvl>
   </w:abstractNum>
   <w:abstractNum w:abstractNumId="8" w15:restartNumberingAfterBreak="0">
+    <w:nsid w:val="53D26062"/>
+    <w:multiLevelType w:val="hybridMultilevel"/>
+    <w:tmpl w:val="F4805E78"/>
+    <w:lvl w:ilvl="0" w:tplc="0409000F">
+      <w:start w:val="1"/>
+      <w:numFmt w:val="decimal"/>
+      <w:lvlText w:val="%1."/>
+      <w:lvlJc w:val="left"/>
+      <w:pPr>
+        <w:ind w:left="720" w:hanging="360"/>
+      </w:pPr>
+      <w:rPr>
+        <w:rFonts w:hint="default"/>
+      </w:rPr>
+    </w:lvl>
+    <w:lvl w:ilvl="1" w:tplc="04090019">
+      <w:start w:val="1"/>
+      <w:numFmt w:val="lowerLetter"/>
+      <w:lvlText w:val="%2."/>
+      <w:lvlJc w:val="left"/>
+      <w:pPr>
+        <w:ind w:left="1440" w:hanging="360"/>
+      </w:pPr>
+    </w:lvl>
+    <w:lvl w:ilvl="2" w:tplc="0409001B" w:tentative="1">
+      <w:start w:val="1"/>
+      <w:numFmt w:val="lowerRoman"/>
+      <w:lvlText w:val="%3."/>
+      <w:lvlJc w:val="right"/>
+      <w:pPr>
+        <w:ind w:left="2160" w:hanging="180"/>
+      </w:pPr>
+    </w:lvl>
+    <w:lvl w:ilvl="3" w:tplc="0409000F" w:tentative="1">
+      <w:start w:val="1"/>
+      <w:numFmt w:val="decimal"/>
+      <w:lvlText w:val="%4."/>
+      <w:lvlJc w:val="left"/>
+      <w:pPr>
+        <w:ind w:left="2880" w:hanging="360"/>
+      </w:pPr>
+    </w:lvl>
+    <w:lvl w:ilvl="4" w:tplc="04090019" w:tentative="1">
+      <w:start w:val="1"/>
+      <w:numFmt w:val="lowerLetter"/>
+      <w:lvlText w:val="%5."/>
+      <w:lvlJc w:val="left"/>
+      <w:pPr>
+        <w:ind w:left="3600" w:hanging="360"/>
+      </w:pPr>
+    </w:lvl>
+    <w:lvl w:ilvl="5" w:tplc="0409001B" w:tentative="1">
+      <w:start w:val="1"/>
+      <w:numFmt w:val="lowerRoman"/>
+      <w:lvlText w:val="%6."/>
+      <w:lvlJc w:val="right"/>
+      <w:pPr>
+        <w:ind w:left="4320" w:hanging="180"/>
+      </w:pPr>
+    </w:lvl>
+    <w:lvl w:ilvl="6" w:tplc="0409000F" w:tentative="1">
+      <w:start w:val="1"/>
+      <w:numFmt w:val="decimal"/>
+      <w:lvlText w:val="%7."/>
+      <w:lvlJc w:val="left"/>
+      <w:pPr>
+        <w:ind w:left="5040" w:hanging="360"/>
+      </w:pPr>
+    </w:lvl>
+    <w:lvl w:ilvl="7" w:tplc="04090019" w:tentative="1">
+      <w:start w:val="1"/>
+      <w:numFmt w:val="lowerLetter"/>
+      <w:lvlText w:val="%8."/>
+      <w:lvlJc w:val="left"/>
+      <w:pPr>
+        <w:ind w:left="5760" w:hanging="360"/>
+      </w:pPr>
+    </w:lvl>
+    <w:lvl w:ilvl="8" w:tplc="0409001B" w:tentative="1">
+      <w:start w:val="1"/>
+      <w:numFmt w:val="lowerRoman"/>
+      <w:lvlText w:val="%9."/>
+      <w:lvlJc w:val="right"/>
+      <w:pPr>
+        <w:ind w:left="6480" w:hanging="180"/>
+      </w:pPr>
+    </w:lvl>
+  </w:abstractNum>
+  <w:abstractNum w:abstractNumId="9" w15:restartNumberingAfterBreak="0">
     <w:nsid w:val="55001F78"/>
     <w:multiLevelType w:val="hybridMultilevel"/>
     <w:tmpl w:val="263638BA"/>
@@ -6059,7 +6818,7 @@
       </w:pPr>
     </w:lvl>
   </w:abstractNum>
-  <w:abstractNum w:abstractNumId="9" w15:restartNumberingAfterBreak="0">
+  <w:abstractNum w:abstractNumId="10" w15:restartNumberingAfterBreak="0">
     <w:nsid w:val="5E6C1653"/>
     <w:multiLevelType w:val="hybridMultilevel"/>
     <w:tmpl w:val="934C464A"/>
@@ -6148,7 +6907,7 @@
       </w:pPr>
     </w:lvl>
   </w:abstractNum>
-  <w:abstractNum w:abstractNumId="10" w15:restartNumberingAfterBreak="0">
+  <w:abstractNum w:abstractNumId="11" w15:restartNumberingAfterBreak="0">
     <w:nsid w:val="6B5C7337"/>
     <w:multiLevelType w:val="hybridMultilevel"/>
     <w:tmpl w:val="ECA62F32"/>
@@ -6162,6 +6921,97 @@
       </w:pPr>
       <w:rPr>
         <w:rFonts w:hint="default"/>
+      </w:rPr>
+    </w:lvl>
+    <w:lvl w:ilvl="1" w:tplc="04090019" w:tentative="1">
+      <w:start w:val="1"/>
+      <w:numFmt w:val="lowerLetter"/>
+      <w:lvlText w:val="%2."/>
+      <w:lvlJc w:val="left"/>
+      <w:pPr>
+        <w:ind w:left="1440" w:hanging="360"/>
+      </w:pPr>
+    </w:lvl>
+    <w:lvl w:ilvl="2" w:tplc="0409001B" w:tentative="1">
+      <w:start w:val="1"/>
+      <w:numFmt w:val="lowerRoman"/>
+      <w:lvlText w:val="%3."/>
+      <w:lvlJc w:val="right"/>
+      <w:pPr>
+        <w:ind w:left="2160" w:hanging="180"/>
+      </w:pPr>
+    </w:lvl>
+    <w:lvl w:ilvl="3" w:tplc="0409000F" w:tentative="1">
+      <w:start w:val="1"/>
+      <w:numFmt w:val="decimal"/>
+      <w:lvlText w:val="%4."/>
+      <w:lvlJc w:val="left"/>
+      <w:pPr>
+        <w:ind w:left="2880" w:hanging="360"/>
+      </w:pPr>
+    </w:lvl>
+    <w:lvl w:ilvl="4" w:tplc="04090019" w:tentative="1">
+      <w:start w:val="1"/>
+      <w:numFmt w:val="lowerLetter"/>
+      <w:lvlText w:val="%5."/>
+      <w:lvlJc w:val="left"/>
+      <w:pPr>
+        <w:ind w:left="3600" w:hanging="360"/>
+      </w:pPr>
+    </w:lvl>
+    <w:lvl w:ilvl="5" w:tplc="0409001B" w:tentative="1">
+      <w:start w:val="1"/>
+      <w:numFmt w:val="lowerRoman"/>
+      <w:lvlText w:val="%6."/>
+      <w:lvlJc w:val="right"/>
+      <w:pPr>
+        <w:ind w:left="4320" w:hanging="180"/>
+      </w:pPr>
+    </w:lvl>
+    <w:lvl w:ilvl="6" w:tplc="0409000F" w:tentative="1">
+      <w:start w:val="1"/>
+      <w:numFmt w:val="decimal"/>
+      <w:lvlText w:val="%7."/>
+      <w:lvlJc w:val="left"/>
+      <w:pPr>
+        <w:ind w:left="5040" w:hanging="360"/>
+      </w:pPr>
+    </w:lvl>
+    <w:lvl w:ilvl="7" w:tplc="04090019" w:tentative="1">
+      <w:start w:val="1"/>
+      <w:numFmt w:val="lowerLetter"/>
+      <w:lvlText w:val="%8."/>
+      <w:lvlJc w:val="left"/>
+      <w:pPr>
+        <w:ind w:left="5760" w:hanging="360"/>
+      </w:pPr>
+    </w:lvl>
+    <w:lvl w:ilvl="8" w:tplc="0409001B" w:tentative="1">
+      <w:start w:val="1"/>
+      <w:numFmt w:val="lowerRoman"/>
+      <w:lvlText w:val="%9."/>
+      <w:lvlJc w:val="right"/>
+      <w:pPr>
+        <w:ind w:left="6480" w:hanging="180"/>
+      </w:pPr>
+    </w:lvl>
+  </w:abstractNum>
+  <w:abstractNum w:abstractNumId="12" w15:restartNumberingAfterBreak="0">
+    <w:nsid w:val="753C55D7"/>
+    <w:multiLevelType w:val="hybridMultilevel"/>
+    <w:tmpl w:val="70665C64"/>
+    <w:lvl w:ilvl="0" w:tplc="0409000F">
+      <w:start w:val="1"/>
+      <w:numFmt w:val="decimal"/>
+      <w:lvlText w:val="%1."/>
+      <w:lvlJc w:val="left"/>
+      <w:pPr>
+        <w:ind w:left="720" w:hanging="360"/>
+      </w:pPr>
+      <w:rPr>
+        <w:rFonts w:hint="default"/>
+        <w:b w:val="0"/>
+        <w:u w:val="none"/>
       </w:rPr>
     </w:lvl>
     <w:lvl w:ilvl="1" w:tplc="04090019" w:tentative="1">
@@ -6244,19 +7094,19 @@
     <w:abstractNumId w:val="0"/>
   </w:num>
   <w:num w:numId="3" w16cid:durableId="1966427930">
-    <w:abstractNumId w:val="9"/>
+    <w:abstractNumId w:val="10"/>
   </w:num>
   <w:num w:numId="4" w16cid:durableId="1301226636">
     <w:abstractNumId w:val="3"/>
   </w:num>
   <w:num w:numId="5" w16cid:durableId="1486780274">
-    <w:abstractNumId w:val="10"/>
+    <w:abstractNumId w:val="11"/>
   </w:num>
   <w:num w:numId="6" w16cid:durableId="403572414">
     <w:abstractNumId w:val="4"/>
   </w:num>
   <w:num w:numId="7" w16cid:durableId="1357468650">
-    <w:abstractNumId w:val="8"/>
+    <w:abstractNumId w:val="9"/>
   </w:num>
   <w:num w:numId="8" w16cid:durableId="21249061">
     <w:abstractNumId w:val="7"/>
@@ -6269,6 +7119,12 @@
   </w:num>
   <w:num w:numId="11" w16cid:durableId="1123692679">
     <w:abstractNumId w:val="5"/>
+  </w:num>
+  <w:num w:numId="12" w16cid:durableId="1680040824">
+    <w:abstractNumId w:val="12"/>
+  </w:num>
+  <w:num w:numId="13" w16cid:durableId="1131097941">
+    <w:abstractNumId w:val="8"/>
   </w:num>
   <w:numIdMacAtCleanup w:val="2"/>
 </w:numbering>

</xml_diff>

<commit_message>
Class Object and Method
Class Object and Method
</commit_message>
<xml_diff>
--- a/docs/CoreJava.docx
+++ b/docs/CoreJava.docx
@@ -381,14 +381,7 @@
       </w:pPr>
       <w:r>
         <w:tab/>
-      </w:r>
-      <w:proofErr w:type="spellStart"/>
-      <w:r>
-        <w:t>MySql</w:t>
-      </w:r>
-      <w:proofErr w:type="spellEnd"/>
-      <w:r>
-        <w:t xml:space="preserve"> Database</w:t>
+        <w:t>MySql Database</w:t>
       </w:r>
     </w:p>
     <w:p>
@@ -676,15 +669,7 @@
         </w:numPr>
       </w:pPr>
       <w:r>
-        <w:t>You can verify the installation file into C:\Program File\java\&lt;</w:t>
-      </w:r>
-      <w:proofErr w:type="spellStart"/>
-      <w:r>
-        <w:t>jdk</w:t>
-      </w:r>
-      <w:proofErr w:type="spellEnd"/>
-      <w:r>
-        <w:t>-version-folder&gt;</w:t>
+        <w:t>You can verify the installation file into C:\Program File\java\&lt;jdk-version-folder&gt;</w:t>
       </w:r>
     </w:p>
     <w:p>
@@ -1180,7 +1165,6 @@
           <w:numId w:val="1"/>
         </w:numPr>
       </w:pPr>
-      <w:proofErr w:type="spellStart"/>
       <w:r>
         <w:rPr>
           <w:b/>
@@ -1188,7 +1172,6 @@
         </w:rPr>
         <w:t>javac</w:t>
       </w:r>
-      <w:proofErr w:type="spellEnd"/>
     </w:p>
     <w:p>
       <w:pPr>
@@ -1410,15 +1393,7 @@
         </w:numPr>
       </w:pPr>
       <w:r>
-        <w:t xml:space="preserve">It is use to develop the </w:t>
-      </w:r>
-      <w:proofErr w:type="gramStart"/>
-      <w:r>
-        <w:t>console based</w:t>
-      </w:r>
-      <w:proofErr w:type="gramEnd"/>
-      <w:r>
-        <w:t xml:space="preserve"> app and desktop application  </w:t>
+        <w:t xml:space="preserve">It is use to develop the console based app and desktop application  </w:t>
       </w:r>
     </w:p>
     <w:p>
@@ -1674,15 +1649,7 @@
         </w:rPr>
       </w:pPr>
       <w:r>
-        <w:t xml:space="preserve">It </w:t>
-      </w:r>
-      <w:proofErr w:type="gramStart"/>
-      <w:r>
-        <w:t>help</w:t>
-      </w:r>
-      <w:proofErr w:type="gramEnd"/>
-      <w:r>
-        <w:t xml:space="preserve"> you to create a runtime environment for the application.</w:t>
+        <w:t>It help you to create a runtime environment for the application.</w:t>
       </w:r>
     </w:p>
     <w:p>
@@ -1699,15 +1666,7 @@
         </w:rPr>
       </w:pPr>
       <w:r>
-        <w:t xml:space="preserve">This has </w:t>
-      </w:r>
-      <w:proofErr w:type="gramStart"/>
-      <w:r>
-        <w:t>be</w:t>
-      </w:r>
-      <w:proofErr w:type="gramEnd"/>
-      <w:r>
-        <w:t xml:space="preserve"> present on the client system.</w:t>
+        <w:t>This has be present on the client system.</w:t>
       </w:r>
     </w:p>
     <w:p>
@@ -1824,15 +1783,7 @@
         </w:numPr>
       </w:pPr>
       <w:r>
-        <w:t xml:space="preserve">It </w:t>
-      </w:r>
-      <w:proofErr w:type="gramStart"/>
-      <w:r>
-        <w:t>help</w:t>
-      </w:r>
-      <w:proofErr w:type="gramEnd"/>
-      <w:r>
-        <w:t xml:space="preserve"> us to develop and execute the java program, It is combination of Dev. Tools, JRE, JVM, APIs.</w:t>
+        <w:t>It help us to develop and execute the java program, It is combination of Dev. Tools, JRE, JVM, APIs.</w:t>
       </w:r>
     </w:p>
     <w:p>
@@ -1844,15 +1795,7 @@
         </w:numPr>
       </w:pPr>
       <w:r>
-        <w:t xml:space="preserve">It has to be </w:t>
-      </w:r>
-      <w:proofErr w:type="gramStart"/>
-      <w:r>
-        <w:t>install</w:t>
-      </w:r>
-      <w:proofErr w:type="gramEnd"/>
-      <w:r>
-        <w:t xml:space="preserve"> on developers system.</w:t>
+        <w:t>It has to be install on developers system.</w:t>
       </w:r>
     </w:p>
     <w:p>
@@ -1965,23 +1908,7 @@
           <w:b/>
           <w:bCs/>
         </w:rPr>
-        <w:t>public class &lt;</w:t>
-      </w:r>
-      <w:proofErr w:type="spellStart"/>
-      <w:r>
-        <w:rPr>
-          <w:b/>
-          <w:bCs/>
-        </w:rPr>
-        <w:t>className</w:t>
-      </w:r>
-      <w:proofErr w:type="spellEnd"/>
-      <w:r>
-        <w:rPr>
-          <w:b/>
-          <w:bCs/>
-        </w:rPr>
-        <w:t>&gt;</w:t>
+        <w:t>public class &lt;className&gt;</w:t>
       </w:r>
     </w:p>
     <w:p>
@@ -2102,39 +2029,7 @@
           <w:b/>
           <w:bCs/>
         </w:rPr>
-        <w:t xml:space="preserve">public static void </w:t>
-      </w:r>
-      <w:proofErr w:type="gramStart"/>
-      <w:r>
-        <w:rPr>
-          <w:b/>
-          <w:bCs/>
-        </w:rPr>
-        <w:t>main(</w:t>
-      </w:r>
-      <w:proofErr w:type="gramEnd"/>
-      <w:r>
-        <w:rPr>
-          <w:b/>
-          <w:bCs/>
-        </w:rPr>
-        <w:t xml:space="preserve">String </w:t>
-      </w:r>
-      <w:proofErr w:type="spellStart"/>
-      <w:r>
-        <w:rPr>
-          <w:b/>
-          <w:bCs/>
-        </w:rPr>
-        <w:t>args</w:t>
-      </w:r>
-      <w:proofErr w:type="spellEnd"/>
-      <w:r>
-        <w:rPr>
-          <w:b/>
-          <w:bCs/>
-        </w:rPr>
-        <w:t>[])</w:t>
+        <w:t>public static void main(String args[])</w:t>
       </w:r>
     </w:p>
     <w:p>
@@ -2201,13 +2096,8 @@
           <w:numId w:val="4"/>
         </w:numPr>
       </w:pPr>
-      <w:proofErr w:type="gramStart"/>
-      <w:r>
-        <w:t>These statement</w:t>
-      </w:r>
-      <w:proofErr w:type="gramEnd"/>
-      <w:r>
-        <w:t xml:space="preserve"> executes and produce an output</w:t>
+      <w:r>
+        <w:t>These statement executes and produce an output</w:t>
       </w:r>
     </w:p>
     <w:p>
@@ -2219,15 +2109,7 @@
         </w:numPr>
       </w:pPr>
       <w:r>
-        <w:t xml:space="preserve">To print the </w:t>
-      </w:r>
-      <w:proofErr w:type="gramStart"/>
-      <w:r>
-        <w:t>output</w:t>
-      </w:r>
-      <w:proofErr w:type="gramEnd"/>
-      <w:r>
-        <w:t xml:space="preserve"> you can use following line of code</w:t>
+        <w:t>To print the output you can use following line of code</w:t>
       </w:r>
     </w:p>
     <w:p>
@@ -2239,21 +2121,12 @@
           <w:bCs/>
         </w:rPr>
       </w:pPr>
-      <w:proofErr w:type="spellStart"/>
-      <w:r>
-        <w:rPr>
-          <w:b/>
-          <w:bCs/>
-        </w:rPr>
-        <w:t>System.out.println</w:t>
-      </w:r>
-      <w:proofErr w:type="spellEnd"/>
-      <w:r>
-        <w:rPr>
-          <w:b/>
-          <w:bCs/>
-        </w:rPr>
-        <w:t>(“Message”);</w:t>
+      <w:r>
+        <w:rPr>
+          <w:b/>
+          <w:bCs/>
+        </w:rPr>
+        <w:t>System.out.println(“Message”);</w:t>
       </w:r>
     </w:p>
     <w:p>
@@ -2435,21 +2308,12 @@
           <w:bCs/>
         </w:rPr>
       </w:pPr>
-      <w:proofErr w:type="spellStart"/>
-      <w:r>
-        <w:rPr>
-          <w:b/>
-          <w:bCs/>
-        </w:rPr>
-        <w:t>javac</w:t>
-      </w:r>
-      <w:proofErr w:type="spellEnd"/>
-      <w:r>
-        <w:rPr>
-          <w:b/>
-          <w:bCs/>
-        </w:rPr>
-        <w:t xml:space="preserve"> &lt;filename with extension&gt;</w:t>
+      <w:r>
+        <w:rPr>
+          <w:b/>
+          <w:bCs/>
+        </w:rPr>
+        <w:t>javac &lt;filename with extension&gt;</w:t>
       </w:r>
     </w:p>
     <w:p>
@@ -2465,15 +2329,7 @@
         </w:rPr>
       </w:pPr>
       <w:r>
-        <w:t xml:space="preserve">As </w:t>
-      </w:r>
-      <w:proofErr w:type="gramStart"/>
-      <w:r>
-        <w:t>a</w:t>
-      </w:r>
-      <w:proofErr w:type="gramEnd"/>
-      <w:r>
-        <w:t xml:space="preserve"> outcome of the compilation you will get a .class file.</w:t>
+        <w:t>As a outcome of the compilation you will get a .class file.</w:t>
       </w:r>
     </w:p>
     <w:p>
@@ -2524,7 +2380,6 @@
         </w:rPr>
         <w:t>java &lt;</w:t>
       </w:r>
-      <w:proofErr w:type="spellStart"/>
       <w:r>
         <w:rPr>
           <w:b/>
@@ -2532,7 +2387,6 @@
         </w:rPr>
         <w:t>ClassName</w:t>
       </w:r>
-      <w:proofErr w:type="spellEnd"/>
       <w:r>
         <w:rPr>
           <w:b/>
@@ -2650,15 +2504,7 @@
         <w:t>r</w:t>
       </w:r>
       <w:r>
-        <w:t xml:space="preserve"> java file name must be </w:t>
-      </w:r>
-      <w:proofErr w:type="gramStart"/>
-      <w:r>
-        <w:t>save</w:t>
-      </w:r>
-      <w:proofErr w:type="gramEnd"/>
-      <w:r>
-        <w:t xml:space="preserve"> as a public class name.</w:t>
+        <w:t xml:space="preserve"> java file name must be save as a public class name.</w:t>
       </w:r>
     </w:p>
     <w:p>
@@ -2839,15 +2685,7 @@
         </w:numPr>
       </w:pPr>
       <w:r>
-        <w:t xml:space="preserve">There </w:t>
-      </w:r>
-      <w:proofErr w:type="gramStart"/>
-      <w:r>
-        <w:t>are</w:t>
-      </w:r>
-      <w:proofErr w:type="gramEnd"/>
-      <w:r>
-        <w:t xml:space="preserve"> total 52 words are serve by java.</w:t>
+        <w:t>There are total 52 words are serve by java.</w:t>
       </w:r>
     </w:p>
     <w:p>
@@ -2859,15 +2697,7 @@
         </w:numPr>
       </w:pPr>
       <w:r>
-        <w:t xml:space="preserve">All keyword </w:t>
-      </w:r>
-      <w:proofErr w:type="gramStart"/>
-      <w:r>
-        <w:t>are</w:t>
-      </w:r>
-      <w:proofErr w:type="gramEnd"/>
-      <w:r>
-        <w:t xml:space="preserve"> in small case only.</w:t>
+        <w:t>All keyword are in small case only.</w:t>
       </w:r>
     </w:p>
     <w:p>
@@ -2888,15 +2718,7 @@
         <w:ind w:left="720"/>
       </w:pPr>
       <w:r>
-        <w:t xml:space="preserve">public, class, static void, if, else, do, for, int, byte, short, long, char, float, double, </w:t>
-      </w:r>
-      <w:proofErr w:type="spellStart"/>
-      <w:r>
-        <w:t>boolean</w:t>
-      </w:r>
-      <w:proofErr w:type="spellEnd"/>
-      <w:r>
-        <w:t>, case, break, continue etc.</w:t>
+        <w:t>public, class, static void, if, else, do, for, int, byte, short, long, char, float, double, boolean, case, break, continue etc.</w:t>
       </w:r>
     </w:p>
     <w:p>
@@ -2932,15 +2754,7 @@
         </w:rPr>
       </w:pPr>
       <w:r>
-        <w:t xml:space="preserve">The words which are used by the developer, these words are </w:t>
-      </w:r>
-      <w:proofErr w:type="spellStart"/>
-      <w:r>
-        <w:t>use</w:t>
-      </w:r>
-      <w:proofErr w:type="spellEnd"/>
-      <w:r>
-        <w:t xml:space="preserve"> to identify the java components.</w:t>
+        <w:t>The words which are used by the developer, these words are use to identify the java components.</w:t>
       </w:r>
     </w:p>
     <w:p>
@@ -2955,15 +2769,7 @@
         </w:rPr>
       </w:pPr>
       <w:r>
-        <w:t xml:space="preserve">The words which are used to create class, method, object, variable name </w:t>
-      </w:r>
-      <w:proofErr w:type="gramStart"/>
-      <w:r>
-        <w:t>are</w:t>
-      </w:r>
-      <w:proofErr w:type="gramEnd"/>
-      <w:r>
-        <w:t xml:space="preserve"> called </w:t>
+        <w:t xml:space="preserve">The words which are used to create class, method, object, variable name are called </w:t>
       </w:r>
       <w:r>
         <w:t>identifier</w:t>
@@ -3029,15 +2835,7 @@
         </w:rPr>
       </w:pPr>
       <w:r>
-        <w:t xml:space="preserve">Identifier can </w:t>
-      </w:r>
-      <w:proofErr w:type="gramStart"/>
-      <w:r>
-        <w:t>contains</w:t>
-      </w:r>
-      <w:proofErr w:type="gramEnd"/>
-      <w:r>
-        <w:t xml:space="preserve"> alphabets, symbol, number.</w:t>
+        <w:t>Identifier can contains alphabets, symbol, number.</w:t>
       </w:r>
     </w:p>
     <w:p>
@@ -3188,13 +2986,8 @@
       </w:pPr>
       <w:r>
         <w:lastRenderedPageBreak/>
-        <w:t xml:space="preserve">Example: Welcome, System, String, </w:t>
-      </w:r>
-      <w:proofErr w:type="spellStart"/>
-      <w:r>
-        <w:t>EmployeeDetails</w:t>
-      </w:r>
-      <w:proofErr w:type="spellEnd"/>
+        <w:t>Example: Welcome, System, String, EmployeeDetails</w:t>
+      </w:r>
     </w:p>
     <w:p>
       <w:pPr>
@@ -3262,29 +3055,8 @@
         </w:rPr>
       </w:pPr>
       <w:r>
-        <w:t xml:space="preserve">Example: main, </w:t>
-      </w:r>
-      <w:proofErr w:type="spellStart"/>
-      <w:r>
-        <w:t>println</w:t>
-      </w:r>
-      <w:proofErr w:type="spellEnd"/>
-      <w:r>
-        <w:t xml:space="preserve">, </w:t>
-      </w:r>
-      <w:proofErr w:type="spellStart"/>
-      <w:r>
-        <w:t>args</w:t>
-      </w:r>
-      <w:proofErr w:type="spellEnd"/>
-      <w:r>
-        <w:t xml:space="preserve">, out, </w:t>
-      </w:r>
-      <w:proofErr w:type="spellStart"/>
-      <w:r>
-        <w:t>printDetails</w:t>
-      </w:r>
-      <w:proofErr w:type="spellEnd"/>
+        <w:t>Example: main, println, args, out, printDetails</w:t>
+      </w:r>
     </w:p>
     <w:p>
       <w:pPr>
@@ -3380,15 +3152,7 @@
         </w:rPr>
       </w:pPr>
       <w:r>
-        <w:t xml:space="preserve">Literals are the values, mostly string values are also </w:t>
-      </w:r>
-      <w:proofErr w:type="gramStart"/>
-      <w:r>
-        <w:t>consider</w:t>
-      </w:r>
-      <w:proofErr w:type="gramEnd"/>
-      <w:r>
-        <w:t xml:space="preserve"> as a literal.</w:t>
+        <w:t>Literals are the values, mostly string values are also consider as a literal.</w:t>
       </w:r>
     </w:p>
     <w:p>
@@ -3403,15 +3167,7 @@
         </w:rPr>
       </w:pPr>
       <w:r>
-        <w:t xml:space="preserve">The values which is reserve by java is also known are literals. These values are also </w:t>
-      </w:r>
-      <w:proofErr w:type="gramStart"/>
-      <w:r>
-        <w:t>consider</w:t>
-      </w:r>
-      <w:proofErr w:type="gramEnd"/>
-      <w:r>
-        <w:t xml:space="preserve"> as keyword.</w:t>
+        <w:t>The values which is reserve by java is also known are literals. These values are also consider as keyword.</w:t>
       </w:r>
     </w:p>
     <w:p>
@@ -3471,15 +3227,7 @@
         </w:numPr>
       </w:pPr>
       <w:r>
-        <w:t xml:space="preserve">Comments are </w:t>
-      </w:r>
-      <w:proofErr w:type="spellStart"/>
-      <w:r>
-        <w:t>use</w:t>
-      </w:r>
-      <w:proofErr w:type="spellEnd"/>
-      <w:r>
-        <w:t xml:space="preserve"> to add code level documentation, to skip the specific line of code from the execution.</w:t>
+        <w:t>Comments are use to add code level documentation, to skip the specific line of code from the execution.</w:t>
       </w:r>
     </w:p>
     <w:p>
@@ -3968,19 +3716,11 @@
           <w:color w:val="000000" w:themeColor="text1"/>
         </w:rPr>
       </w:pPr>
-      <w:proofErr w:type="gramStart"/>
       <w:r>
         <w:rPr>
           <w:color w:val="000000" w:themeColor="text1"/>
         </w:rPr>
-        <w:t>Pre Operation</w:t>
-      </w:r>
-      <w:proofErr w:type="gramEnd"/>
-      <w:r>
-        <w:rPr>
-          <w:color w:val="000000" w:themeColor="text1"/>
-        </w:rPr>
-        <w:t xml:space="preserve">: First increment and update the value then assign the value then </w:t>
+        <w:t xml:space="preserve">Pre Operation: First increment and update the value then assign the value then </w:t>
       </w:r>
     </w:p>
     <w:p>
@@ -4062,23 +3802,7 @@
         <w:rPr>
           <w:color w:val="000000" w:themeColor="text1"/>
         </w:rPr>
-        <w:t xml:space="preserve">It </w:t>
-      </w:r>
-      <w:proofErr w:type="spellStart"/>
-      <w:proofErr w:type="gramStart"/>
-      <w:r>
-        <w:rPr>
-          <w:color w:val="000000" w:themeColor="text1"/>
-        </w:rPr>
-        <w:t>use</w:t>
-      </w:r>
-      <w:proofErr w:type="spellEnd"/>
-      <w:proofErr w:type="gramEnd"/>
-      <w:r>
-        <w:rPr>
-          <w:color w:val="000000" w:themeColor="text1"/>
-        </w:rPr>
-        <w:t xml:space="preserve"> to create a conditional/logical expression (decision making statement)</w:t>
+        <w:t>It use to create a conditional/logical expression (decision making statement)</w:t>
       </w:r>
     </w:p>
     <w:p>
@@ -4149,15 +3873,7 @@
         </w:numPr>
       </w:pPr>
       <w:r>
-        <w:t xml:space="preserve">It can be </w:t>
-      </w:r>
-      <w:proofErr w:type="spellStart"/>
-      <w:r>
-        <w:t>use</w:t>
-      </w:r>
-      <w:proofErr w:type="spellEnd"/>
-      <w:r>
-        <w:t xml:space="preserve"> to perform operation on Bit level.</w:t>
+        <w:t>It can be use to perform operation on Bit level.</w:t>
       </w:r>
     </w:p>
     <w:p>
@@ -4312,15 +4028,7 @@
         </w:numPr>
       </w:pPr>
       <w:r>
-        <w:t xml:space="preserve">It cannot be use for a numeric value bit level </w:t>
-      </w:r>
-      <w:proofErr w:type="gramStart"/>
-      <w:r>
-        <w:t>operations</w:t>
-      </w:r>
-      <w:proofErr w:type="gramEnd"/>
-      <w:r>
-        <w:t>.</w:t>
+        <w:t>It cannot be use for a numeric value bit level operations.</w:t>
       </w:r>
     </w:p>
     <w:p>
@@ -4410,14 +4118,12 @@
           <w:color w:val="000000" w:themeColor="text1"/>
         </w:rPr>
       </w:pPr>
-      <w:proofErr w:type="gramStart"/>
       <w:r>
         <w:rPr>
           <w:color w:val="000000" w:themeColor="text1"/>
         </w:rPr>
         <w:t>Example :</w:t>
       </w:r>
-      <w:proofErr w:type="gramEnd"/>
     </w:p>
     <w:p>
       <w:pPr>
@@ -4431,14 +4137,7 @@
         <w:rPr>
           <w:color w:val="000000" w:themeColor="text1"/>
         </w:rPr>
-        <w:t>(salary&lt;25000</w:t>
-      </w:r>
-      <w:proofErr w:type="gramStart"/>
-      <w:r>
-        <w:rPr>
-          <w:color w:val="000000" w:themeColor="text1"/>
-        </w:rPr>
-        <w:t xml:space="preserve">) </w:t>
+        <w:t xml:space="preserve">(salary&lt;25000) </w:t>
       </w:r>
       <w:r>
         <w:rPr>
@@ -4447,19 +4146,11 @@
         </w:rPr>
         <w:t>?</w:t>
       </w:r>
-      <w:proofErr w:type="gramEnd"/>
       <w:r>
         <w:rPr>
           <w:color w:val="000000" w:themeColor="text1"/>
         </w:rPr>
-        <w:t xml:space="preserve"> 200*</w:t>
-      </w:r>
-      <w:proofErr w:type="gramStart"/>
-      <w:r>
-        <w:rPr>
-          <w:color w:val="000000" w:themeColor="text1"/>
-        </w:rPr>
-        <w:t xml:space="preserve">10  </w:t>
+        <w:t xml:space="preserve"> 200*10  </w:t>
       </w:r>
       <w:r>
         <w:rPr>
@@ -4468,7 +4159,6 @@
         </w:rPr>
         <w:t>:</w:t>
       </w:r>
-      <w:proofErr w:type="gramEnd"/>
       <w:r>
         <w:rPr>
           <w:color w:val="000000" w:themeColor="text1"/>
@@ -4743,23 +4433,12 @@
           <w:szCs w:val="20"/>
         </w:rPr>
       </w:pPr>
-      <w:proofErr w:type="spellStart"/>
-      <w:proofErr w:type="gramStart"/>
-      <w:r>
-        <w:rPr>
-          <w:sz w:val="20"/>
-          <w:szCs w:val="20"/>
-        </w:rPr>
-        <w:t>Your</w:t>
-      </w:r>
-      <w:proofErr w:type="spellEnd"/>
-      <w:proofErr w:type="gramEnd"/>
-      <w:r>
-        <w:rPr>
-          <w:sz w:val="20"/>
-          <w:szCs w:val="20"/>
-        </w:rPr>
-        <w:t xml:space="preserve"> are in 1</w:t>
+      <w:r>
+        <w:rPr>
+          <w:sz w:val="20"/>
+          <w:szCs w:val="20"/>
+        </w:rPr>
+        <w:t>Your are in 1</w:t>
       </w:r>
       <w:r>
         <w:rPr>
@@ -4801,23 +4480,12 @@
           <w:szCs w:val="20"/>
         </w:rPr>
       </w:pPr>
-      <w:proofErr w:type="spellStart"/>
-      <w:proofErr w:type="gramStart"/>
-      <w:r>
-        <w:rPr>
-          <w:sz w:val="20"/>
-          <w:szCs w:val="20"/>
-        </w:rPr>
-        <w:t>Your</w:t>
-      </w:r>
-      <w:proofErr w:type="spellEnd"/>
-      <w:proofErr w:type="gramEnd"/>
-      <w:r>
-        <w:rPr>
-          <w:sz w:val="20"/>
-          <w:szCs w:val="20"/>
-        </w:rPr>
-        <w:t xml:space="preserve"> are in 2</w:t>
+      <w:r>
+        <w:rPr>
+          <w:sz w:val="20"/>
+          <w:szCs w:val="20"/>
+        </w:rPr>
+        <w:t>Your are in 2</w:t>
       </w:r>
       <w:r>
         <w:rPr>
@@ -4866,23 +4534,12 @@
           <w:szCs w:val="20"/>
         </w:rPr>
       </w:pPr>
-      <w:proofErr w:type="spellStart"/>
-      <w:proofErr w:type="gramStart"/>
-      <w:r>
-        <w:rPr>
-          <w:sz w:val="20"/>
-          <w:szCs w:val="20"/>
-        </w:rPr>
-        <w:t>Your</w:t>
-      </w:r>
-      <w:proofErr w:type="spellEnd"/>
-      <w:proofErr w:type="gramEnd"/>
-      <w:r>
-        <w:rPr>
-          <w:sz w:val="20"/>
-          <w:szCs w:val="20"/>
-        </w:rPr>
-        <w:t xml:space="preserve"> are in 3</w:t>
+      <w:r>
+        <w:rPr>
+          <w:sz w:val="20"/>
+          <w:szCs w:val="20"/>
+        </w:rPr>
+        <w:t>Your are in 3</w:t>
       </w:r>
       <w:r>
         <w:rPr>
@@ -4924,23 +4581,12 @@
           <w:szCs w:val="20"/>
         </w:rPr>
       </w:pPr>
-      <w:proofErr w:type="spellStart"/>
-      <w:proofErr w:type="gramStart"/>
-      <w:r>
-        <w:rPr>
-          <w:sz w:val="20"/>
-          <w:szCs w:val="20"/>
-        </w:rPr>
-        <w:t>Your</w:t>
-      </w:r>
-      <w:proofErr w:type="spellEnd"/>
-      <w:proofErr w:type="gramEnd"/>
-      <w:r>
-        <w:rPr>
-          <w:sz w:val="20"/>
-          <w:szCs w:val="20"/>
-        </w:rPr>
-        <w:t xml:space="preserve"> are in 4</w:t>
+      <w:r>
+        <w:rPr>
+          <w:sz w:val="20"/>
+          <w:szCs w:val="20"/>
+        </w:rPr>
+        <w:t>Your are in 4</w:t>
       </w:r>
       <w:r>
         <w:rPr>
@@ -5442,9 +5088,9 @@
           <w:szCs w:val="32"/>
         </w:rPr>
         <w:drawing>
-          <wp:inline distT="0" distB="0" distL="0" distR="0" wp14:anchorId="203467A1" wp14:editId="157843FD">
-            <wp:extent cx="5291750" cy="1399742"/>
-            <wp:effectExtent l="0" t="0" r="4445" b="0"/>
+          <wp:inline distT="0" distB="0" distL="0" distR="0" wp14:anchorId="203467A1" wp14:editId="049CB8E0">
+            <wp:extent cx="3782291" cy="1000469"/>
+            <wp:effectExtent l="0" t="0" r="0" b="9525"/>
             <wp:docPr id="19" name="Picture 19"/>
             <wp:cNvGraphicFramePr>
               <a:graphicFrameLocks xmlns:a="http://schemas.openxmlformats.org/drawingml/2006/main" noChangeAspect="1"/>
@@ -5474,7 +5120,7 @@
                   <pic:spPr bwMode="auto">
                     <a:xfrm>
                       <a:off x="0" y="0"/>
-                      <a:ext cx="5315949" cy="1406143"/>
+                      <a:ext cx="3828932" cy="1012806"/>
                     </a:xfrm>
                     <a:prstGeom prst="rect">
                       <a:avLst/>
@@ -5539,23 +5185,7 @@
           <w:sz w:val="20"/>
           <w:szCs w:val="20"/>
         </w:rPr>
-        <w:t xml:space="preserve">Method is collection of </w:t>
-      </w:r>
-      <w:proofErr w:type="gramStart"/>
-      <w:r>
-        <w:rPr>
-          <w:sz w:val="20"/>
-          <w:szCs w:val="20"/>
-        </w:rPr>
-        <w:t>variable</w:t>
-      </w:r>
-      <w:proofErr w:type="gramEnd"/>
-      <w:r>
-        <w:rPr>
-          <w:sz w:val="20"/>
-          <w:szCs w:val="20"/>
-        </w:rPr>
-        <w:t xml:space="preserve"> and the statements (executable statement).</w:t>
+        <w:t>Method is collection of variable and the statements (executable statement).</w:t>
       </w:r>
     </w:p>
     <w:p>
@@ -5575,23 +5205,7 @@
           <w:sz w:val="20"/>
           <w:szCs w:val="20"/>
         </w:rPr>
-        <w:t xml:space="preserve">Methods are </w:t>
-      </w:r>
-      <w:proofErr w:type="spellStart"/>
-      <w:r>
-        <w:rPr>
-          <w:sz w:val="20"/>
-          <w:szCs w:val="20"/>
-        </w:rPr>
-        <w:t>use</w:t>
-      </w:r>
-      <w:proofErr w:type="spellEnd"/>
-      <w:r>
-        <w:rPr>
-          <w:sz w:val="20"/>
-          <w:szCs w:val="20"/>
-        </w:rPr>
-        <w:t xml:space="preserve"> to write a logical code. this logic can be reuse from the multiple location.</w:t>
+        <w:t>Methods are use to write a logical code. this logic can be reuse from the multiple location.</w:t>
       </w:r>
     </w:p>
     <w:p>
@@ -5611,23 +5225,7 @@
           <w:sz w:val="20"/>
           <w:szCs w:val="20"/>
         </w:rPr>
-        <w:t xml:space="preserve">Methods use to divide the complex logic into a </w:t>
-      </w:r>
-      <w:proofErr w:type="gramStart"/>
-      <w:r>
-        <w:rPr>
-          <w:sz w:val="20"/>
-          <w:szCs w:val="20"/>
-        </w:rPr>
-        <w:t>smaller chunks</w:t>
-      </w:r>
-      <w:proofErr w:type="gramEnd"/>
-      <w:r>
-        <w:rPr>
-          <w:sz w:val="20"/>
-          <w:szCs w:val="20"/>
-        </w:rPr>
-        <w:t>.</w:t>
+        <w:t>Methods use to divide the complex logic into a smaller chunks.</w:t>
       </w:r>
     </w:p>
     <w:p>
@@ -5911,6 +5509,541 @@
         </w:drawing>
       </w:r>
     </w:p>
+    <w:p>
+      <w:pPr>
+        <w:pStyle w:val="Default"/>
+        <w:rPr>
+          <w:sz w:val="20"/>
+          <w:szCs w:val="20"/>
+        </w:rPr>
+      </w:pPr>
+    </w:p>
+    <w:p>
+      <w:pPr>
+        <w:pStyle w:val="Default"/>
+        <w:rPr>
+          <w:b/>
+          <w:bCs/>
+          <w:sz w:val="20"/>
+          <w:szCs w:val="20"/>
+          <w:u w:val="single"/>
+        </w:rPr>
+      </w:pPr>
+      <w:r>
+        <w:rPr>
+          <w:b/>
+          <w:bCs/>
+          <w:sz w:val="20"/>
+          <w:szCs w:val="20"/>
+          <w:u w:val="single"/>
+        </w:rPr>
+        <w:t>Object</w:t>
+      </w:r>
+    </w:p>
+    <w:p>
+      <w:pPr>
+        <w:pStyle w:val="Default"/>
+        <w:numPr>
+          <w:ilvl w:val="0"/>
+          <w:numId w:val="15"/>
+        </w:numPr>
+        <w:rPr>
+          <w:sz w:val="20"/>
+          <w:szCs w:val="20"/>
+        </w:rPr>
+      </w:pPr>
+      <w:r>
+        <w:rPr>
+          <w:sz w:val="20"/>
+          <w:szCs w:val="20"/>
+        </w:rPr>
+        <w:t>Object is representation of class.</w:t>
+      </w:r>
+    </w:p>
+    <w:p>
+      <w:pPr>
+        <w:pStyle w:val="Default"/>
+        <w:numPr>
+          <w:ilvl w:val="0"/>
+          <w:numId w:val="15"/>
+        </w:numPr>
+        <w:rPr>
+          <w:sz w:val="20"/>
+          <w:szCs w:val="20"/>
+        </w:rPr>
+      </w:pPr>
+      <w:r>
+        <w:rPr>
+          <w:sz w:val="20"/>
+          <w:szCs w:val="20"/>
+        </w:rPr>
+        <w:t>Using Object you can access the properties(Variable &amp;  Method) of the class.</w:t>
+      </w:r>
+    </w:p>
+    <w:p>
+      <w:pPr>
+        <w:pStyle w:val="Default"/>
+        <w:numPr>
+          <w:ilvl w:val="0"/>
+          <w:numId w:val="15"/>
+        </w:numPr>
+        <w:rPr>
+          <w:sz w:val="20"/>
+          <w:szCs w:val="20"/>
+        </w:rPr>
+      </w:pPr>
+      <w:r>
+        <w:rPr>
+          <w:sz w:val="20"/>
+          <w:szCs w:val="20"/>
+        </w:rPr>
+        <w:t>To access the properties of the class using object you have to use dot(.) operator.</w:t>
+      </w:r>
+    </w:p>
+    <w:p>
+      <w:pPr>
+        <w:pStyle w:val="Default"/>
+        <w:numPr>
+          <w:ilvl w:val="0"/>
+          <w:numId w:val="15"/>
+        </w:numPr>
+        <w:rPr>
+          <w:sz w:val="20"/>
+          <w:szCs w:val="20"/>
+        </w:rPr>
+      </w:pPr>
+      <w:r>
+        <w:rPr>
+          <w:sz w:val="20"/>
+          <w:szCs w:val="20"/>
+        </w:rPr>
+        <w:t>In java you can create Object using</w:t>
+      </w:r>
+      <w:r>
+        <w:rPr>
+          <w:b/>
+          <w:bCs/>
+          <w:color w:val="FFC000" w:themeColor="accent4"/>
+          <w:sz w:val="20"/>
+          <w:szCs w:val="20"/>
+        </w:rPr>
+        <w:t xml:space="preserve"> </w:t>
+      </w:r>
+      <w:r>
+        <w:rPr>
+          <w:b/>
+          <w:bCs/>
+          <w:color w:val="FFC000" w:themeColor="accent4"/>
+          <w:sz w:val="20"/>
+          <w:szCs w:val="20"/>
+          <w:highlight w:val="red"/>
+        </w:rPr>
+        <w:t>new</w:t>
+      </w:r>
+      <w:r>
+        <w:rPr>
+          <w:color w:val="FFC000" w:themeColor="accent4"/>
+          <w:sz w:val="20"/>
+          <w:szCs w:val="20"/>
+        </w:rPr>
+        <w:t xml:space="preserve"> </w:t>
+      </w:r>
+      <w:r>
+        <w:rPr>
+          <w:sz w:val="20"/>
+          <w:szCs w:val="20"/>
+        </w:rPr>
+        <w:t>operator</w:t>
+      </w:r>
+      <w:r>
+        <w:rPr>
+          <w:sz w:val="20"/>
+          <w:szCs w:val="20"/>
+        </w:rPr>
+        <w:t>.</w:t>
+      </w:r>
+    </w:p>
+    <w:p>
+      <w:pPr>
+        <w:pStyle w:val="Default"/>
+        <w:numPr>
+          <w:ilvl w:val="0"/>
+          <w:numId w:val="15"/>
+        </w:numPr>
+        <w:rPr>
+          <w:sz w:val="20"/>
+          <w:szCs w:val="20"/>
+        </w:rPr>
+      </w:pPr>
+      <w:r>
+        <w:rPr>
+          <w:sz w:val="20"/>
+          <w:szCs w:val="20"/>
+        </w:rPr>
+        <w:t>Syntax</w:t>
+      </w:r>
+    </w:p>
+    <w:p>
+      <w:pPr>
+        <w:pStyle w:val="Default"/>
+        <w:ind w:left="720"/>
+        <w:rPr>
+          <w:sz w:val="20"/>
+          <w:szCs w:val="20"/>
+        </w:rPr>
+      </w:pPr>
+      <w:r>
+        <w:rPr>
+          <w:noProof/>
+          <w:sz w:val="32"/>
+          <w:szCs w:val="32"/>
+        </w:rPr>
+        <w:drawing>
+          <wp:inline distT="0" distB="0" distL="0" distR="0" wp14:anchorId="5A77385A" wp14:editId="16FB4134">
+            <wp:extent cx="2790701" cy="1686645"/>
+            <wp:effectExtent l="0" t="0" r="0" b="8890"/>
+            <wp:docPr id="21" name="Picture 21"/>
+            <wp:cNvGraphicFramePr>
+              <a:graphicFrameLocks xmlns:a="http://schemas.openxmlformats.org/drawingml/2006/main" noChangeAspect="1"/>
+            </wp:cNvGraphicFramePr>
+            <a:graphic xmlns:a="http://schemas.openxmlformats.org/drawingml/2006/main">
+              <a:graphicData uri="http://schemas.openxmlformats.org/drawingml/2006/picture">
+                <pic:pic xmlns:pic="http://schemas.openxmlformats.org/drawingml/2006/picture">
+                  <pic:nvPicPr>
+                    <pic:cNvPr id="0" name="Picture 3"/>
+                    <pic:cNvPicPr>
+                      <a:picLocks noChangeAspect="1" noChangeArrowheads="1"/>
+                    </pic:cNvPicPr>
+                  </pic:nvPicPr>
+                  <pic:blipFill>
+                    <a:blip r:embed="rId22" cstate="print">
+                      <a:extLst>
+                        <a:ext uri="{28A0092B-C50C-407E-A947-70E740481C1C}">
+                          <a14:useLocalDpi xmlns:a14="http://schemas.microsoft.com/office/drawing/2010/main" val="0"/>
+                        </a:ext>
+                      </a:extLst>
+                    </a:blip>
+                    <a:srcRect/>
+                    <a:stretch>
+                      <a:fillRect/>
+                    </a:stretch>
+                  </pic:blipFill>
+                  <pic:spPr bwMode="auto">
+                    <a:xfrm>
+                      <a:off x="0" y="0"/>
+                      <a:ext cx="2805944" cy="1695857"/>
+                    </a:xfrm>
+                    <a:prstGeom prst="rect">
+                      <a:avLst/>
+                    </a:prstGeom>
+                    <a:noFill/>
+                    <a:ln>
+                      <a:noFill/>
+                    </a:ln>
+                  </pic:spPr>
+                </pic:pic>
+              </a:graphicData>
+            </a:graphic>
+          </wp:inline>
+        </w:drawing>
+      </w:r>
+    </w:p>
+    <w:p>
+      <w:pPr>
+        <w:pStyle w:val="Default"/>
+        <w:rPr>
+          <w:b/>
+          <w:bCs/>
+          <w:sz w:val="20"/>
+          <w:szCs w:val="20"/>
+          <w:u w:val="single"/>
+        </w:rPr>
+      </w:pPr>
+      <w:r>
+        <w:rPr>
+          <w:b/>
+          <w:bCs/>
+          <w:sz w:val="20"/>
+          <w:szCs w:val="20"/>
+          <w:u w:val="single"/>
+        </w:rPr>
+        <w:lastRenderedPageBreak/>
+        <w:t xml:space="preserve">Java Memory </w:t>
+      </w:r>
+    </w:p>
+    <w:p>
+      <w:pPr>
+        <w:pStyle w:val="Default"/>
+        <w:numPr>
+          <w:ilvl w:val="0"/>
+          <w:numId w:val="16"/>
+        </w:numPr>
+        <w:rPr>
+          <w:sz w:val="20"/>
+          <w:szCs w:val="20"/>
+        </w:rPr>
+      </w:pPr>
+      <w:r>
+        <w:rPr>
+          <w:sz w:val="20"/>
+          <w:szCs w:val="20"/>
+        </w:rPr>
+        <w:t>Stack</w:t>
+      </w:r>
+    </w:p>
+    <w:p>
+      <w:pPr>
+        <w:pStyle w:val="Default"/>
+        <w:numPr>
+          <w:ilvl w:val="1"/>
+          <w:numId w:val="16"/>
+        </w:numPr>
+        <w:rPr>
+          <w:sz w:val="20"/>
+          <w:szCs w:val="20"/>
+        </w:rPr>
+      </w:pPr>
+      <w:r>
+        <w:rPr>
+          <w:sz w:val="20"/>
+          <w:szCs w:val="20"/>
+        </w:rPr>
+        <w:t>This memory is allocated for the method execution</w:t>
+      </w:r>
+    </w:p>
+    <w:p>
+      <w:pPr>
+        <w:pStyle w:val="Default"/>
+        <w:numPr>
+          <w:ilvl w:val="1"/>
+          <w:numId w:val="16"/>
+        </w:numPr>
+        <w:rPr>
+          <w:sz w:val="20"/>
+          <w:szCs w:val="20"/>
+        </w:rPr>
+      </w:pPr>
+      <w:r>
+        <w:rPr>
+          <w:sz w:val="20"/>
+          <w:szCs w:val="20"/>
+        </w:rPr>
+        <w:t>The data created inside method will be applicated in this memory.</w:t>
+      </w:r>
+    </w:p>
+    <w:p>
+      <w:pPr>
+        <w:pStyle w:val="Default"/>
+        <w:numPr>
+          <w:ilvl w:val="1"/>
+          <w:numId w:val="16"/>
+        </w:numPr>
+        <w:rPr>
+          <w:sz w:val="20"/>
+          <w:szCs w:val="20"/>
+        </w:rPr>
+      </w:pPr>
+      <w:r>
+        <w:rPr>
+          <w:sz w:val="20"/>
+          <w:szCs w:val="20"/>
+        </w:rPr>
+        <w:t>This is based on the LIFO (Last In First Our).</w:t>
+      </w:r>
+    </w:p>
+    <w:p>
+      <w:pPr>
+        <w:pStyle w:val="Default"/>
+        <w:numPr>
+          <w:ilvl w:val="1"/>
+          <w:numId w:val="16"/>
+        </w:numPr>
+        <w:rPr>
+          <w:sz w:val="20"/>
+          <w:szCs w:val="20"/>
+        </w:rPr>
+      </w:pPr>
+      <w:r>
+        <w:rPr>
+          <w:sz w:val="20"/>
+          <w:szCs w:val="20"/>
+        </w:rPr>
+        <w:t>This memory keep on clearing as an when the method execution is completed.</w:t>
+      </w:r>
+    </w:p>
+    <w:p>
+      <w:pPr>
+        <w:pStyle w:val="Default"/>
+        <w:numPr>
+          <w:ilvl w:val="0"/>
+          <w:numId w:val="16"/>
+        </w:numPr>
+        <w:rPr>
+          <w:sz w:val="20"/>
+          <w:szCs w:val="20"/>
+        </w:rPr>
+      </w:pPr>
+      <w:r>
+        <w:rPr>
+          <w:sz w:val="20"/>
+          <w:szCs w:val="20"/>
+        </w:rPr>
+        <w:t>Heap</w:t>
+      </w:r>
+    </w:p>
+    <w:p>
+      <w:pPr>
+        <w:pStyle w:val="Default"/>
+        <w:numPr>
+          <w:ilvl w:val="1"/>
+          <w:numId w:val="16"/>
+        </w:numPr>
+        <w:rPr>
+          <w:sz w:val="20"/>
+          <w:szCs w:val="20"/>
+        </w:rPr>
+      </w:pPr>
+      <w:r>
+        <w:rPr>
+          <w:sz w:val="20"/>
+          <w:szCs w:val="20"/>
+        </w:rPr>
+        <w:t>This memory is allocated for Objects</w:t>
+      </w:r>
+    </w:p>
+    <w:p>
+      <w:pPr>
+        <w:pStyle w:val="Default"/>
+        <w:numPr>
+          <w:ilvl w:val="1"/>
+          <w:numId w:val="16"/>
+        </w:numPr>
+        <w:rPr>
+          <w:sz w:val="20"/>
+          <w:szCs w:val="20"/>
+        </w:rPr>
+      </w:pPr>
+      <w:r>
+        <w:rPr>
+          <w:sz w:val="20"/>
+          <w:szCs w:val="20"/>
+        </w:rPr>
+        <w:t>The object creation happened inside this memory.</w:t>
+      </w:r>
+    </w:p>
+    <w:p>
+      <w:pPr>
+        <w:pStyle w:val="Default"/>
+        <w:numPr>
+          <w:ilvl w:val="1"/>
+          <w:numId w:val="16"/>
+        </w:numPr>
+        <w:rPr>
+          <w:sz w:val="20"/>
+          <w:szCs w:val="20"/>
+        </w:rPr>
+      </w:pPr>
+      <w:r>
+        <w:rPr>
+          <w:sz w:val="20"/>
+          <w:szCs w:val="20"/>
+        </w:rPr>
+        <w:t>To clear this memory java performs the Garbage Collection (GC) process.</w:t>
+      </w:r>
+    </w:p>
+    <w:p>
+      <w:pPr>
+        <w:pStyle w:val="Default"/>
+        <w:numPr>
+          <w:ilvl w:val="1"/>
+          <w:numId w:val="16"/>
+        </w:numPr>
+        <w:rPr>
+          <w:sz w:val="20"/>
+          <w:szCs w:val="20"/>
+        </w:rPr>
+      </w:pPr>
+      <w:r>
+        <w:rPr>
+          <w:sz w:val="20"/>
+          <w:szCs w:val="20"/>
+        </w:rPr>
+        <w:t>GC process happens after a specific interval.</w:t>
+      </w:r>
+    </w:p>
+    <w:p>
+      <w:pPr>
+        <w:pStyle w:val="Default"/>
+        <w:rPr>
+          <w:sz w:val="20"/>
+          <w:szCs w:val="20"/>
+        </w:rPr>
+      </w:pPr>
+    </w:p>
+    <w:p>
+      <w:pPr>
+        <w:pStyle w:val="Default"/>
+        <w:rPr>
+          <w:sz w:val="20"/>
+          <w:szCs w:val="20"/>
+        </w:rPr>
+      </w:pPr>
+      <w:r>
+        <w:rPr>
+          <w:noProof/>
+          <w:sz w:val="20"/>
+          <w:szCs w:val="20"/>
+        </w:rPr>
+        <w:drawing>
+          <wp:inline distT="0" distB="0" distL="0" distR="0" wp14:anchorId="1DD15A7F" wp14:editId="01FBEBC6">
+            <wp:extent cx="5941060" cy="1598930"/>
+            <wp:effectExtent l="0" t="0" r="2540" b="1270"/>
+            <wp:docPr id="639022190" name="Picture 1"/>
+            <wp:cNvGraphicFramePr>
+              <a:graphicFrameLocks xmlns:a="http://schemas.openxmlformats.org/drawingml/2006/main" noChangeAspect="1"/>
+            </wp:cNvGraphicFramePr>
+            <a:graphic xmlns:a="http://schemas.openxmlformats.org/drawingml/2006/main">
+              <a:graphicData uri="http://schemas.openxmlformats.org/drawingml/2006/picture">
+                <pic:pic xmlns:pic="http://schemas.openxmlformats.org/drawingml/2006/picture">
+                  <pic:nvPicPr>
+                    <pic:cNvPr id="0" name="Picture 1"/>
+                    <pic:cNvPicPr>
+                      <a:picLocks noChangeAspect="1" noChangeArrowheads="1"/>
+                    </pic:cNvPicPr>
+                  </pic:nvPicPr>
+                  <pic:blipFill>
+                    <a:blip r:embed="rId23">
+                      <a:extLst>
+                        <a:ext uri="{28A0092B-C50C-407E-A947-70E740481C1C}">
+                          <a14:useLocalDpi xmlns:a14="http://schemas.microsoft.com/office/drawing/2010/main" val="0"/>
+                        </a:ext>
+                      </a:extLst>
+                    </a:blip>
+                    <a:srcRect/>
+                    <a:stretch>
+                      <a:fillRect/>
+                    </a:stretch>
+                  </pic:blipFill>
+                  <pic:spPr bwMode="auto">
+                    <a:xfrm>
+                      <a:off x="0" y="0"/>
+                      <a:ext cx="5941060" cy="1598930"/>
+                    </a:xfrm>
+                    <a:prstGeom prst="rect">
+                      <a:avLst/>
+                    </a:prstGeom>
+                    <a:noFill/>
+                    <a:ln>
+                      <a:noFill/>
+                    </a:ln>
+                  </pic:spPr>
+                </pic:pic>
+              </a:graphicData>
+            </a:graphic>
+          </wp:inline>
+        </w:drawing>
+      </w:r>
+    </w:p>
     <w:sectPr>
       <w:pgSz w:w="12240" w:h="15840"/>
       <w:pgMar w:top="1440" w:right="1440" w:bottom="1440" w:left="1440" w:header="720" w:footer="720" w:gutter="0"/>
@@ -6015,6 +6148,95 @@
     </w:lvl>
   </w:abstractNum>
   <w:abstractNum w:abstractNumId="1" w15:restartNumberingAfterBreak="0">
+    <w:nsid w:val="0275033D"/>
+    <w:multiLevelType w:val="hybridMultilevel"/>
+    <w:tmpl w:val="A692D4E6"/>
+    <w:lvl w:ilvl="0" w:tplc="0409000F">
+      <w:start w:val="1"/>
+      <w:numFmt w:val="decimal"/>
+      <w:lvlText w:val="%1."/>
+      <w:lvlJc w:val="left"/>
+      <w:pPr>
+        <w:ind w:left="720" w:hanging="360"/>
+      </w:pPr>
+      <w:rPr>
+        <w:rFonts w:hint="default"/>
+      </w:rPr>
+    </w:lvl>
+    <w:lvl w:ilvl="1" w:tplc="04090019" w:tentative="1">
+      <w:start w:val="1"/>
+      <w:numFmt w:val="lowerLetter"/>
+      <w:lvlText w:val="%2."/>
+      <w:lvlJc w:val="left"/>
+      <w:pPr>
+        <w:ind w:left="1440" w:hanging="360"/>
+      </w:pPr>
+    </w:lvl>
+    <w:lvl w:ilvl="2" w:tplc="0409001B" w:tentative="1">
+      <w:start w:val="1"/>
+      <w:numFmt w:val="lowerRoman"/>
+      <w:lvlText w:val="%3."/>
+      <w:lvlJc w:val="right"/>
+      <w:pPr>
+        <w:ind w:left="2160" w:hanging="180"/>
+      </w:pPr>
+    </w:lvl>
+    <w:lvl w:ilvl="3" w:tplc="0409000F" w:tentative="1">
+      <w:start w:val="1"/>
+      <w:numFmt w:val="decimal"/>
+      <w:lvlText w:val="%4."/>
+      <w:lvlJc w:val="left"/>
+      <w:pPr>
+        <w:ind w:left="2880" w:hanging="360"/>
+      </w:pPr>
+    </w:lvl>
+    <w:lvl w:ilvl="4" w:tplc="04090019" w:tentative="1">
+      <w:start w:val="1"/>
+      <w:numFmt w:val="lowerLetter"/>
+      <w:lvlText w:val="%5."/>
+      <w:lvlJc w:val="left"/>
+      <w:pPr>
+        <w:ind w:left="3600" w:hanging="360"/>
+      </w:pPr>
+    </w:lvl>
+    <w:lvl w:ilvl="5" w:tplc="0409001B" w:tentative="1">
+      <w:start w:val="1"/>
+      <w:numFmt w:val="lowerRoman"/>
+      <w:lvlText w:val="%6."/>
+      <w:lvlJc w:val="right"/>
+      <w:pPr>
+        <w:ind w:left="4320" w:hanging="180"/>
+      </w:pPr>
+    </w:lvl>
+    <w:lvl w:ilvl="6" w:tplc="0409000F" w:tentative="1">
+      <w:start w:val="1"/>
+      <w:numFmt w:val="decimal"/>
+      <w:lvlText w:val="%7."/>
+      <w:lvlJc w:val="left"/>
+      <w:pPr>
+        <w:ind w:left="5040" w:hanging="360"/>
+      </w:pPr>
+    </w:lvl>
+    <w:lvl w:ilvl="7" w:tplc="04090019" w:tentative="1">
+      <w:start w:val="1"/>
+      <w:numFmt w:val="lowerLetter"/>
+      <w:lvlText w:val="%8."/>
+      <w:lvlJc w:val="left"/>
+      <w:pPr>
+        <w:ind w:left="5760" w:hanging="360"/>
+      </w:pPr>
+    </w:lvl>
+    <w:lvl w:ilvl="8" w:tplc="0409001B" w:tentative="1">
+      <w:start w:val="1"/>
+      <w:numFmt w:val="lowerRoman"/>
+      <w:lvlText w:val="%9."/>
+      <w:lvlJc w:val="right"/>
+      <w:pPr>
+        <w:ind w:left="6480" w:hanging="180"/>
+      </w:pPr>
+    </w:lvl>
+  </w:abstractNum>
+  <w:abstractNum w:abstractNumId="2" w15:restartNumberingAfterBreak="0">
     <w:nsid w:val="05F77DD1"/>
     <w:multiLevelType w:val="hybridMultilevel"/>
     <w:tmpl w:val="58BEEA60"/>
@@ -6103,7 +6325,7 @@
       </w:pPr>
     </w:lvl>
   </w:abstractNum>
-  <w:abstractNum w:abstractNumId="2" w15:restartNumberingAfterBreak="0">
+  <w:abstractNum w:abstractNumId="3" w15:restartNumberingAfterBreak="0">
     <w:nsid w:val="20174CF2"/>
     <w:multiLevelType w:val="hybridMultilevel"/>
     <w:tmpl w:val="BE94BCD8"/>
@@ -6192,7 +6414,7 @@
       </w:pPr>
     </w:lvl>
   </w:abstractNum>
-  <w:abstractNum w:abstractNumId="3" w15:restartNumberingAfterBreak="0">
+  <w:abstractNum w:abstractNumId="4" w15:restartNumberingAfterBreak="0">
     <w:nsid w:val="27A81660"/>
     <w:multiLevelType w:val="hybridMultilevel"/>
     <w:tmpl w:val="ACAA8182"/>
@@ -6281,7 +6503,7 @@
       </w:pPr>
     </w:lvl>
   </w:abstractNum>
-  <w:abstractNum w:abstractNumId="4" w15:restartNumberingAfterBreak="0">
+  <w:abstractNum w:abstractNumId="5" w15:restartNumberingAfterBreak="0">
     <w:nsid w:val="385D78DC"/>
     <w:multiLevelType w:val="hybridMultilevel"/>
     <w:tmpl w:val="82325730"/>
@@ -6372,7 +6594,96 @@
       </w:pPr>
     </w:lvl>
   </w:abstractNum>
-  <w:abstractNum w:abstractNumId="5" w15:restartNumberingAfterBreak="0">
+  <w:abstractNum w:abstractNumId="6" w15:restartNumberingAfterBreak="0">
+    <w:nsid w:val="3DA241B6"/>
+    <w:multiLevelType w:val="hybridMultilevel"/>
+    <w:tmpl w:val="AD9CCE4A"/>
+    <w:lvl w:ilvl="0" w:tplc="0409000F">
+      <w:start w:val="1"/>
+      <w:numFmt w:val="decimal"/>
+      <w:lvlText w:val="%1."/>
+      <w:lvlJc w:val="left"/>
+      <w:pPr>
+        <w:ind w:left="720" w:hanging="360"/>
+      </w:pPr>
+      <w:rPr>
+        <w:rFonts w:hint="default"/>
+      </w:rPr>
+    </w:lvl>
+    <w:lvl w:ilvl="1" w:tplc="04090019" w:tentative="1">
+      <w:start w:val="1"/>
+      <w:numFmt w:val="lowerLetter"/>
+      <w:lvlText w:val="%2."/>
+      <w:lvlJc w:val="left"/>
+      <w:pPr>
+        <w:ind w:left="1440" w:hanging="360"/>
+      </w:pPr>
+    </w:lvl>
+    <w:lvl w:ilvl="2" w:tplc="0409001B" w:tentative="1">
+      <w:start w:val="1"/>
+      <w:numFmt w:val="lowerRoman"/>
+      <w:lvlText w:val="%3."/>
+      <w:lvlJc w:val="right"/>
+      <w:pPr>
+        <w:ind w:left="2160" w:hanging="180"/>
+      </w:pPr>
+    </w:lvl>
+    <w:lvl w:ilvl="3" w:tplc="0409000F" w:tentative="1">
+      <w:start w:val="1"/>
+      <w:numFmt w:val="decimal"/>
+      <w:lvlText w:val="%4."/>
+      <w:lvlJc w:val="left"/>
+      <w:pPr>
+        <w:ind w:left="2880" w:hanging="360"/>
+      </w:pPr>
+    </w:lvl>
+    <w:lvl w:ilvl="4" w:tplc="04090019" w:tentative="1">
+      <w:start w:val="1"/>
+      <w:numFmt w:val="lowerLetter"/>
+      <w:lvlText w:val="%5."/>
+      <w:lvlJc w:val="left"/>
+      <w:pPr>
+        <w:ind w:left="3600" w:hanging="360"/>
+      </w:pPr>
+    </w:lvl>
+    <w:lvl w:ilvl="5" w:tplc="0409001B" w:tentative="1">
+      <w:start w:val="1"/>
+      <w:numFmt w:val="lowerRoman"/>
+      <w:lvlText w:val="%6."/>
+      <w:lvlJc w:val="right"/>
+      <w:pPr>
+        <w:ind w:left="4320" w:hanging="180"/>
+      </w:pPr>
+    </w:lvl>
+    <w:lvl w:ilvl="6" w:tplc="0409000F" w:tentative="1">
+      <w:start w:val="1"/>
+      <w:numFmt w:val="decimal"/>
+      <w:lvlText w:val="%7."/>
+      <w:lvlJc w:val="left"/>
+      <w:pPr>
+        <w:ind w:left="5040" w:hanging="360"/>
+      </w:pPr>
+    </w:lvl>
+    <w:lvl w:ilvl="7" w:tplc="04090019" w:tentative="1">
+      <w:start w:val="1"/>
+      <w:numFmt w:val="lowerLetter"/>
+      <w:lvlText w:val="%8."/>
+      <w:lvlJc w:val="left"/>
+      <w:pPr>
+        <w:ind w:left="5760" w:hanging="360"/>
+      </w:pPr>
+    </w:lvl>
+    <w:lvl w:ilvl="8" w:tplc="0409001B" w:tentative="1">
+      <w:start w:val="1"/>
+      <w:numFmt w:val="lowerRoman"/>
+      <w:lvlText w:val="%9."/>
+      <w:lvlJc w:val="right"/>
+      <w:pPr>
+        <w:ind w:left="6480" w:hanging="180"/>
+      </w:pPr>
+    </w:lvl>
+  </w:abstractNum>
+  <w:abstractNum w:abstractNumId="7" w15:restartNumberingAfterBreak="0">
     <w:nsid w:val="444B3E83"/>
     <w:multiLevelType w:val="hybridMultilevel"/>
     <w:tmpl w:val="8AAC844E"/>
@@ -6461,7 +6772,7 @@
       </w:pPr>
     </w:lvl>
   </w:abstractNum>
-  <w:abstractNum w:abstractNumId="6" w15:restartNumberingAfterBreak="0">
+  <w:abstractNum w:abstractNumId="8" w15:restartNumberingAfterBreak="0">
     <w:nsid w:val="4B7D3D27"/>
     <w:multiLevelType w:val="hybridMultilevel"/>
     <w:tmpl w:val="18B2DE4E"/>
@@ -6551,7 +6862,7 @@
       </w:pPr>
     </w:lvl>
   </w:abstractNum>
-  <w:abstractNum w:abstractNumId="7" w15:restartNumberingAfterBreak="0">
+  <w:abstractNum w:abstractNumId="9" w15:restartNumberingAfterBreak="0">
     <w:nsid w:val="52D27F43"/>
     <w:multiLevelType w:val="hybridMultilevel"/>
     <w:tmpl w:val="43441248"/>
@@ -6640,7 +6951,7 @@
       </w:pPr>
     </w:lvl>
   </w:abstractNum>
-  <w:abstractNum w:abstractNumId="8" w15:restartNumberingAfterBreak="0">
+  <w:abstractNum w:abstractNumId="10" w15:restartNumberingAfterBreak="0">
     <w:nsid w:val="53D26062"/>
     <w:multiLevelType w:val="hybridMultilevel"/>
     <w:tmpl w:val="F4805E78"/>
@@ -6729,7 +7040,7 @@
       </w:pPr>
     </w:lvl>
   </w:abstractNum>
-  <w:abstractNum w:abstractNumId="9" w15:restartNumberingAfterBreak="0">
+  <w:abstractNum w:abstractNumId="11" w15:restartNumberingAfterBreak="0">
     <w:nsid w:val="55001F78"/>
     <w:multiLevelType w:val="hybridMultilevel"/>
     <w:tmpl w:val="263638BA"/>
@@ -6818,7 +7129,7 @@
       </w:pPr>
     </w:lvl>
   </w:abstractNum>
-  <w:abstractNum w:abstractNumId="10" w15:restartNumberingAfterBreak="0">
+  <w:abstractNum w:abstractNumId="12" w15:restartNumberingAfterBreak="0">
     <w:nsid w:val="5E6C1653"/>
     <w:multiLevelType w:val="hybridMultilevel"/>
     <w:tmpl w:val="934C464A"/>
@@ -6907,7 +7218,96 @@
       </w:pPr>
     </w:lvl>
   </w:abstractNum>
-  <w:abstractNum w:abstractNumId="11" w15:restartNumberingAfterBreak="0">
+  <w:abstractNum w:abstractNumId="13" w15:restartNumberingAfterBreak="0">
+    <w:nsid w:val="69D55260"/>
+    <w:multiLevelType w:val="hybridMultilevel"/>
+    <w:tmpl w:val="82E2A8F0"/>
+    <w:lvl w:ilvl="0" w:tplc="0409000F">
+      <w:start w:val="1"/>
+      <w:numFmt w:val="decimal"/>
+      <w:lvlText w:val="%1."/>
+      <w:lvlJc w:val="left"/>
+      <w:pPr>
+        <w:ind w:left="720" w:hanging="360"/>
+      </w:pPr>
+      <w:rPr>
+        <w:rFonts w:hint="default"/>
+      </w:rPr>
+    </w:lvl>
+    <w:lvl w:ilvl="1" w:tplc="04090019">
+      <w:start w:val="1"/>
+      <w:numFmt w:val="lowerLetter"/>
+      <w:lvlText w:val="%2."/>
+      <w:lvlJc w:val="left"/>
+      <w:pPr>
+        <w:ind w:left="1440" w:hanging="360"/>
+      </w:pPr>
+    </w:lvl>
+    <w:lvl w:ilvl="2" w:tplc="0409001B" w:tentative="1">
+      <w:start w:val="1"/>
+      <w:numFmt w:val="lowerRoman"/>
+      <w:lvlText w:val="%3."/>
+      <w:lvlJc w:val="right"/>
+      <w:pPr>
+        <w:ind w:left="2160" w:hanging="180"/>
+      </w:pPr>
+    </w:lvl>
+    <w:lvl w:ilvl="3" w:tplc="0409000F" w:tentative="1">
+      <w:start w:val="1"/>
+      <w:numFmt w:val="decimal"/>
+      <w:lvlText w:val="%4."/>
+      <w:lvlJc w:val="left"/>
+      <w:pPr>
+        <w:ind w:left="2880" w:hanging="360"/>
+      </w:pPr>
+    </w:lvl>
+    <w:lvl w:ilvl="4" w:tplc="04090019" w:tentative="1">
+      <w:start w:val="1"/>
+      <w:numFmt w:val="lowerLetter"/>
+      <w:lvlText w:val="%5."/>
+      <w:lvlJc w:val="left"/>
+      <w:pPr>
+        <w:ind w:left="3600" w:hanging="360"/>
+      </w:pPr>
+    </w:lvl>
+    <w:lvl w:ilvl="5" w:tplc="0409001B" w:tentative="1">
+      <w:start w:val="1"/>
+      <w:numFmt w:val="lowerRoman"/>
+      <w:lvlText w:val="%6."/>
+      <w:lvlJc w:val="right"/>
+      <w:pPr>
+        <w:ind w:left="4320" w:hanging="180"/>
+      </w:pPr>
+    </w:lvl>
+    <w:lvl w:ilvl="6" w:tplc="0409000F" w:tentative="1">
+      <w:start w:val="1"/>
+      <w:numFmt w:val="decimal"/>
+      <w:lvlText w:val="%7."/>
+      <w:lvlJc w:val="left"/>
+      <w:pPr>
+        <w:ind w:left="5040" w:hanging="360"/>
+      </w:pPr>
+    </w:lvl>
+    <w:lvl w:ilvl="7" w:tplc="04090019" w:tentative="1">
+      <w:start w:val="1"/>
+      <w:numFmt w:val="lowerLetter"/>
+      <w:lvlText w:val="%8."/>
+      <w:lvlJc w:val="left"/>
+      <w:pPr>
+        <w:ind w:left="5760" w:hanging="360"/>
+      </w:pPr>
+    </w:lvl>
+    <w:lvl w:ilvl="8" w:tplc="0409001B" w:tentative="1">
+      <w:start w:val="1"/>
+      <w:numFmt w:val="lowerRoman"/>
+      <w:lvlText w:val="%9."/>
+      <w:lvlJc w:val="right"/>
+      <w:pPr>
+        <w:ind w:left="6480" w:hanging="180"/>
+      </w:pPr>
+    </w:lvl>
+  </w:abstractNum>
+  <w:abstractNum w:abstractNumId="14" w15:restartNumberingAfterBreak="0">
     <w:nsid w:val="6B5C7337"/>
     <w:multiLevelType w:val="hybridMultilevel"/>
     <w:tmpl w:val="ECA62F32"/>
@@ -6996,7 +7396,7 @@
       </w:pPr>
     </w:lvl>
   </w:abstractNum>
-  <w:abstractNum w:abstractNumId="12" w15:restartNumberingAfterBreak="0">
+  <w:abstractNum w:abstractNumId="15" w15:restartNumberingAfterBreak="0">
     <w:nsid w:val="753C55D7"/>
     <w:multiLevelType w:val="hybridMultilevel"/>
     <w:tmpl w:val="70665C64"/>
@@ -7088,43 +7488,52 @@
     </w:lvl>
   </w:abstractNum>
   <w:num w:numId="1" w16cid:durableId="867717385">
-    <w:abstractNumId w:val="1"/>
+    <w:abstractNumId w:val="2"/>
   </w:num>
   <w:num w:numId="2" w16cid:durableId="1749646373">
     <w:abstractNumId w:val="0"/>
   </w:num>
   <w:num w:numId="3" w16cid:durableId="1966427930">
+    <w:abstractNumId w:val="12"/>
+  </w:num>
+  <w:num w:numId="4" w16cid:durableId="1301226636">
+    <w:abstractNumId w:val="4"/>
+  </w:num>
+  <w:num w:numId="5" w16cid:durableId="1486780274">
+    <w:abstractNumId w:val="14"/>
+  </w:num>
+  <w:num w:numId="6" w16cid:durableId="403572414">
+    <w:abstractNumId w:val="5"/>
+  </w:num>
+  <w:num w:numId="7" w16cid:durableId="1357468650">
+    <w:abstractNumId w:val="11"/>
+  </w:num>
+  <w:num w:numId="8" w16cid:durableId="21249061">
+    <w:abstractNumId w:val="9"/>
+  </w:num>
+  <w:num w:numId="9" w16cid:durableId="218563880">
+    <w:abstractNumId w:val="8"/>
+  </w:num>
+  <w:num w:numId="10" w16cid:durableId="172501144">
+    <w:abstractNumId w:val="3"/>
+  </w:num>
+  <w:num w:numId="11" w16cid:durableId="1123692679">
+    <w:abstractNumId w:val="7"/>
+  </w:num>
+  <w:num w:numId="12" w16cid:durableId="1680040824">
+    <w:abstractNumId w:val="15"/>
+  </w:num>
+  <w:num w:numId="13" w16cid:durableId="1131097941">
     <w:abstractNumId w:val="10"/>
   </w:num>
-  <w:num w:numId="4" w16cid:durableId="1301226636">
-    <w:abstractNumId w:val="3"/>
-  </w:num>
-  <w:num w:numId="5" w16cid:durableId="1486780274">
-    <w:abstractNumId w:val="11"/>
-  </w:num>
-  <w:num w:numId="6" w16cid:durableId="403572414">
-    <w:abstractNumId w:val="4"/>
-  </w:num>
-  <w:num w:numId="7" w16cid:durableId="1357468650">
-    <w:abstractNumId w:val="9"/>
-  </w:num>
-  <w:num w:numId="8" w16cid:durableId="21249061">
-    <w:abstractNumId w:val="7"/>
-  </w:num>
-  <w:num w:numId="9" w16cid:durableId="218563880">
+  <w:num w:numId="14" w16cid:durableId="701587430">
     <w:abstractNumId w:val="6"/>
   </w:num>
-  <w:num w:numId="10" w16cid:durableId="172501144">
-    <w:abstractNumId w:val="2"/>
+  <w:num w:numId="15" w16cid:durableId="978192305">
+    <w:abstractNumId w:val="1"/>
   </w:num>
-  <w:num w:numId="11" w16cid:durableId="1123692679">
-    <w:abstractNumId w:val="5"/>
-  </w:num>
-  <w:num w:numId="12" w16cid:durableId="1680040824">
-    <w:abstractNumId w:val="12"/>
-  </w:num>
-  <w:num w:numId="13" w16cid:durableId="1131097941">
-    <w:abstractNumId w:val="8"/>
+  <w:num w:numId="16" w16cid:durableId="183785639">
+    <w:abstractNumId w:val="13"/>
   </w:num>
   <w:numIdMacAtCleanup w:val="2"/>
 </w:numbering>

</xml_diff>

<commit_message>
Access Modifier, Package, Import
Access Modifier, Package, Import
</commit_message>
<xml_diff>
--- a/docs/CoreJava.docx
+++ b/docs/CoreJava.docx
@@ -381,7 +381,14 @@
       </w:pPr>
       <w:r>
         <w:tab/>
-        <w:t>MySql Database</w:t>
+      </w:r>
+      <w:proofErr w:type="spellStart"/>
+      <w:r>
+        <w:t>MySql</w:t>
+      </w:r>
+      <w:proofErr w:type="spellEnd"/>
+      <w:r>
+        <w:t xml:space="preserve"> Database</w:t>
       </w:r>
     </w:p>
     <w:p>
@@ -669,7 +676,15 @@
         </w:numPr>
       </w:pPr>
       <w:r>
-        <w:t>You can verify the installation file into C:\Program File\java\&lt;jdk-version-folder&gt;</w:t>
+        <w:t>You can verify the installation file into C:\Program File\java\&lt;</w:t>
+      </w:r>
+      <w:proofErr w:type="spellStart"/>
+      <w:r>
+        <w:t>jdk</w:t>
+      </w:r>
+      <w:proofErr w:type="spellEnd"/>
+      <w:r>
+        <w:t>-version-folder&gt;</w:t>
       </w:r>
     </w:p>
     <w:p>
@@ -1165,6 +1180,7 @@
           <w:numId w:val="1"/>
         </w:numPr>
       </w:pPr>
+      <w:proofErr w:type="spellStart"/>
       <w:r>
         <w:rPr>
           <w:b/>
@@ -1172,6 +1188,7 @@
         </w:rPr>
         <w:t>javac</w:t>
       </w:r>
+      <w:proofErr w:type="spellEnd"/>
     </w:p>
     <w:p>
       <w:pPr>
@@ -1908,7 +1925,23 @@
           <w:b/>
           <w:bCs/>
         </w:rPr>
-        <w:t>public class &lt;className&gt;</w:t>
+        <w:t>public class &lt;</w:t>
+      </w:r>
+      <w:proofErr w:type="spellStart"/>
+      <w:r>
+        <w:rPr>
+          <w:b/>
+          <w:bCs/>
+        </w:rPr>
+        <w:t>className</w:t>
+      </w:r>
+      <w:proofErr w:type="spellEnd"/>
+      <w:r>
+        <w:rPr>
+          <w:b/>
+          <w:bCs/>
+        </w:rPr>
+        <w:t>&gt;</w:t>
       </w:r>
     </w:p>
     <w:p>
@@ -2029,7 +2062,23 @@
           <w:b/>
           <w:bCs/>
         </w:rPr>
-        <w:t>public static void main(String args[])</w:t>
+        <w:t xml:space="preserve">public static void main(String </w:t>
+      </w:r>
+      <w:proofErr w:type="spellStart"/>
+      <w:r>
+        <w:rPr>
+          <w:b/>
+          <w:bCs/>
+        </w:rPr>
+        <w:t>args</w:t>
+      </w:r>
+      <w:proofErr w:type="spellEnd"/>
+      <w:r>
+        <w:rPr>
+          <w:b/>
+          <w:bCs/>
+        </w:rPr>
+        <w:t>[])</w:t>
       </w:r>
     </w:p>
     <w:p>
@@ -2121,12 +2170,21 @@
           <w:bCs/>
         </w:rPr>
       </w:pPr>
-      <w:r>
-        <w:rPr>
-          <w:b/>
-          <w:bCs/>
-        </w:rPr>
-        <w:t>System.out.println(“Message”);</w:t>
+      <w:proofErr w:type="spellStart"/>
+      <w:r>
+        <w:rPr>
+          <w:b/>
+          <w:bCs/>
+        </w:rPr>
+        <w:t>System.out.println</w:t>
+      </w:r>
+      <w:proofErr w:type="spellEnd"/>
+      <w:r>
+        <w:rPr>
+          <w:b/>
+          <w:bCs/>
+        </w:rPr>
+        <w:t>(“Message”);</w:t>
       </w:r>
     </w:p>
     <w:p>
@@ -2308,12 +2366,21 @@
           <w:bCs/>
         </w:rPr>
       </w:pPr>
-      <w:r>
-        <w:rPr>
-          <w:b/>
-          <w:bCs/>
-        </w:rPr>
-        <w:t>javac &lt;filename with extension&gt;</w:t>
+      <w:proofErr w:type="spellStart"/>
+      <w:r>
+        <w:rPr>
+          <w:b/>
+          <w:bCs/>
+        </w:rPr>
+        <w:t>javac</w:t>
+      </w:r>
+      <w:proofErr w:type="spellEnd"/>
+      <w:r>
+        <w:rPr>
+          <w:b/>
+          <w:bCs/>
+        </w:rPr>
+        <w:t xml:space="preserve"> &lt;filename with extension&gt;</w:t>
       </w:r>
     </w:p>
     <w:p>
@@ -2380,6 +2447,7 @@
         </w:rPr>
         <w:t>java &lt;</w:t>
       </w:r>
+      <w:proofErr w:type="spellStart"/>
       <w:r>
         <w:rPr>
           <w:b/>
@@ -2387,6 +2455,7 @@
         </w:rPr>
         <w:t>ClassName</w:t>
       </w:r>
+      <w:proofErr w:type="spellEnd"/>
       <w:r>
         <w:rPr>
           <w:b/>
@@ -2718,7 +2787,15 @@
         <w:ind w:left="720"/>
       </w:pPr>
       <w:r>
-        <w:t>public, class, static void, if, else, do, for, int, byte, short, long, char, float, double, boolean, case, break, continue etc.</w:t>
+        <w:t xml:space="preserve">public, class, static void, if, else, do, for, int, byte, short, long, char, float, double, </w:t>
+      </w:r>
+      <w:proofErr w:type="spellStart"/>
+      <w:r>
+        <w:t>boolean</w:t>
+      </w:r>
+      <w:proofErr w:type="spellEnd"/>
+      <w:r>
+        <w:t>, case, break, continue etc.</w:t>
       </w:r>
     </w:p>
     <w:p>
@@ -2754,7 +2831,15 @@
         </w:rPr>
       </w:pPr>
       <w:r>
-        <w:t>The words which are used by the developer, these words are use to identify the java components.</w:t>
+        <w:t xml:space="preserve">The words which are used by the developer, these words are </w:t>
+      </w:r>
+      <w:proofErr w:type="spellStart"/>
+      <w:r>
+        <w:t>use</w:t>
+      </w:r>
+      <w:proofErr w:type="spellEnd"/>
+      <w:r>
+        <w:t xml:space="preserve"> to identify the java components.</w:t>
       </w:r>
     </w:p>
     <w:p>
@@ -2986,8 +3071,13 @@
       </w:pPr>
       <w:r>
         <w:lastRenderedPageBreak/>
-        <w:t>Example: Welcome, System, String, EmployeeDetails</w:t>
-      </w:r>
+        <w:t xml:space="preserve">Example: Welcome, System, String, </w:t>
+      </w:r>
+      <w:proofErr w:type="spellStart"/>
+      <w:r>
+        <w:t>EmployeeDetails</w:t>
+      </w:r>
+      <w:proofErr w:type="spellEnd"/>
     </w:p>
     <w:p>
       <w:pPr>
@@ -3055,8 +3145,29 @@
         </w:rPr>
       </w:pPr>
       <w:r>
-        <w:t>Example: main, println, args, out, printDetails</w:t>
-      </w:r>
+        <w:t xml:space="preserve">Example: main, </w:t>
+      </w:r>
+      <w:proofErr w:type="spellStart"/>
+      <w:r>
+        <w:t>println</w:t>
+      </w:r>
+      <w:proofErr w:type="spellEnd"/>
+      <w:r>
+        <w:t xml:space="preserve">, </w:t>
+      </w:r>
+      <w:proofErr w:type="spellStart"/>
+      <w:r>
+        <w:t>args</w:t>
+      </w:r>
+      <w:proofErr w:type="spellEnd"/>
+      <w:r>
+        <w:t xml:space="preserve">, out, </w:t>
+      </w:r>
+      <w:proofErr w:type="spellStart"/>
+      <w:r>
+        <w:t>printDetails</w:t>
+      </w:r>
+      <w:proofErr w:type="spellEnd"/>
     </w:p>
     <w:p>
       <w:pPr>
@@ -3227,7 +3338,15 @@
         </w:numPr>
       </w:pPr>
       <w:r>
-        <w:t>Comments are use to add code level documentation, to skip the specific line of code from the execution.</w:t>
+        <w:t xml:space="preserve">Comments are </w:t>
+      </w:r>
+      <w:proofErr w:type="spellStart"/>
+      <w:r>
+        <w:t>use</w:t>
+      </w:r>
+      <w:proofErr w:type="spellEnd"/>
+      <w:r>
+        <w:t xml:space="preserve"> to add code level documentation, to skip the specific line of code from the execution.</w:t>
       </w:r>
     </w:p>
     <w:p>
@@ -3802,7 +3921,21 @@
         <w:rPr>
           <w:color w:val="000000" w:themeColor="text1"/>
         </w:rPr>
-        <w:t>It use to create a conditional/logical expression (decision making statement)</w:t>
+        <w:t xml:space="preserve">It </w:t>
+      </w:r>
+      <w:proofErr w:type="spellStart"/>
+      <w:r>
+        <w:rPr>
+          <w:color w:val="000000" w:themeColor="text1"/>
+        </w:rPr>
+        <w:t>use</w:t>
+      </w:r>
+      <w:proofErr w:type="spellEnd"/>
+      <w:r>
+        <w:rPr>
+          <w:color w:val="000000" w:themeColor="text1"/>
+        </w:rPr>
+        <w:t xml:space="preserve"> to create a conditional/logical expression (decision making statement)</w:t>
       </w:r>
     </w:p>
     <w:p>
@@ -3873,7 +4006,15 @@
         </w:numPr>
       </w:pPr>
       <w:r>
-        <w:t>It can be use to perform operation on Bit level.</w:t>
+        <w:t xml:space="preserve">It can be </w:t>
+      </w:r>
+      <w:proofErr w:type="spellStart"/>
+      <w:r>
+        <w:t>use</w:t>
+      </w:r>
+      <w:proofErr w:type="spellEnd"/>
+      <w:r>
+        <w:t xml:space="preserve"> to perform operation on Bit level.</w:t>
       </w:r>
     </w:p>
     <w:p>
@@ -4433,12 +4574,21 @@
           <w:szCs w:val="20"/>
         </w:rPr>
       </w:pPr>
-      <w:r>
-        <w:rPr>
-          <w:sz w:val="20"/>
-          <w:szCs w:val="20"/>
-        </w:rPr>
-        <w:t>Your are in 1</w:t>
+      <w:proofErr w:type="spellStart"/>
+      <w:r>
+        <w:rPr>
+          <w:sz w:val="20"/>
+          <w:szCs w:val="20"/>
+        </w:rPr>
+        <w:t>Your</w:t>
+      </w:r>
+      <w:proofErr w:type="spellEnd"/>
+      <w:r>
+        <w:rPr>
+          <w:sz w:val="20"/>
+          <w:szCs w:val="20"/>
+        </w:rPr>
+        <w:t xml:space="preserve"> are in 1</w:t>
       </w:r>
       <w:r>
         <w:rPr>
@@ -4480,12 +4630,21 @@
           <w:szCs w:val="20"/>
         </w:rPr>
       </w:pPr>
-      <w:r>
-        <w:rPr>
-          <w:sz w:val="20"/>
-          <w:szCs w:val="20"/>
-        </w:rPr>
-        <w:t>Your are in 2</w:t>
+      <w:proofErr w:type="spellStart"/>
+      <w:r>
+        <w:rPr>
+          <w:sz w:val="20"/>
+          <w:szCs w:val="20"/>
+        </w:rPr>
+        <w:t>Your</w:t>
+      </w:r>
+      <w:proofErr w:type="spellEnd"/>
+      <w:r>
+        <w:rPr>
+          <w:sz w:val="20"/>
+          <w:szCs w:val="20"/>
+        </w:rPr>
+        <w:t xml:space="preserve"> are in 2</w:t>
       </w:r>
       <w:r>
         <w:rPr>
@@ -4534,12 +4693,21 @@
           <w:szCs w:val="20"/>
         </w:rPr>
       </w:pPr>
-      <w:r>
-        <w:rPr>
-          <w:sz w:val="20"/>
-          <w:szCs w:val="20"/>
-        </w:rPr>
-        <w:t>Your are in 3</w:t>
+      <w:proofErr w:type="spellStart"/>
+      <w:r>
+        <w:rPr>
+          <w:sz w:val="20"/>
+          <w:szCs w:val="20"/>
+        </w:rPr>
+        <w:t>Your</w:t>
+      </w:r>
+      <w:proofErr w:type="spellEnd"/>
+      <w:r>
+        <w:rPr>
+          <w:sz w:val="20"/>
+          <w:szCs w:val="20"/>
+        </w:rPr>
+        <w:t xml:space="preserve"> are in 3</w:t>
       </w:r>
       <w:r>
         <w:rPr>
@@ -4581,12 +4749,21 @@
           <w:szCs w:val="20"/>
         </w:rPr>
       </w:pPr>
-      <w:r>
-        <w:rPr>
-          <w:sz w:val="20"/>
-          <w:szCs w:val="20"/>
-        </w:rPr>
-        <w:t>Your are in 4</w:t>
+      <w:proofErr w:type="spellStart"/>
+      <w:r>
+        <w:rPr>
+          <w:sz w:val="20"/>
+          <w:szCs w:val="20"/>
+        </w:rPr>
+        <w:t>Your</w:t>
+      </w:r>
+      <w:proofErr w:type="spellEnd"/>
+      <w:r>
+        <w:rPr>
+          <w:sz w:val="20"/>
+          <w:szCs w:val="20"/>
+        </w:rPr>
+        <w:t xml:space="preserve"> are in 4</w:t>
       </w:r>
       <w:r>
         <w:rPr>
@@ -5205,7 +5382,23 @@
           <w:sz w:val="20"/>
           <w:szCs w:val="20"/>
         </w:rPr>
-        <w:t>Methods are use to write a logical code. this logic can be reuse from the multiple location.</w:t>
+        <w:t xml:space="preserve">Methods are </w:t>
+      </w:r>
+      <w:proofErr w:type="spellStart"/>
+      <w:r>
+        <w:rPr>
+          <w:sz w:val="20"/>
+          <w:szCs w:val="20"/>
+        </w:rPr>
+        <w:t>use</w:t>
+      </w:r>
+      <w:proofErr w:type="spellEnd"/>
+      <w:r>
+        <w:rPr>
+          <w:sz w:val="20"/>
+          <w:szCs w:val="20"/>
+        </w:rPr>
+        <w:t xml:space="preserve"> to write a logical code. this logic can be reuse from the multiple location.</w:t>
       </w:r>
     </w:p>
     <w:p>
@@ -6396,7 +6589,15 @@
         </w:numPr>
       </w:pPr>
       <w:r>
-        <w:t>This class is present inside java.util package</w:t>
+        <w:t xml:space="preserve">This class is present inside </w:t>
+      </w:r>
+      <w:proofErr w:type="spellStart"/>
+      <w:r>
+        <w:t>java.util</w:t>
+      </w:r>
+      <w:proofErr w:type="spellEnd"/>
+      <w:r>
+        <w:t xml:space="preserve"> package</w:t>
       </w:r>
       <w:r>
         <w:t>.</w:t>
@@ -6600,7 +6801,15 @@
         </w:numPr>
       </w:pPr>
       <w:r>
-        <w:t>Right click on the “src” folder -&gt; Go To “New” option -&gt; Click on “Class” option</w:t>
+        <w:t>Right click on the “</w:t>
+      </w:r>
+      <w:proofErr w:type="spellStart"/>
+      <w:r>
+        <w:t>src</w:t>
+      </w:r>
+      <w:proofErr w:type="spellEnd"/>
+      <w:r>
+        <w:t>” folder -&gt; Go To “New” option -&gt; Click on “Class” option</w:t>
       </w:r>
     </w:p>
     <w:p>
@@ -7101,8 +7310,13 @@
           <w:numId w:val="21"/>
         </w:numPr>
       </w:pPr>
-      <w:r>
-        <w:t>toString()</w:t>
+      <w:proofErr w:type="spellStart"/>
+      <w:r>
+        <w:t>toString</w:t>
+      </w:r>
+      <w:proofErr w:type="spellEnd"/>
+      <w:r>
+        <w:t>()</w:t>
       </w:r>
     </w:p>
     <w:p>
@@ -7113,8 +7327,13 @@
           <w:numId w:val="21"/>
         </w:numPr>
       </w:pPr>
-      <w:r>
-        <w:t>hashCode()</w:t>
+      <w:proofErr w:type="spellStart"/>
+      <w:r>
+        <w:t>hashCode</w:t>
+      </w:r>
+      <w:proofErr w:type="spellEnd"/>
+      <w:r>
+        <w:t>()</w:t>
       </w:r>
     </w:p>
     <w:p>
@@ -7125,8 +7344,13 @@
           <w:numId w:val="21"/>
         </w:numPr>
       </w:pPr>
-      <w:r>
-        <w:t>getClass()</w:t>
+      <w:proofErr w:type="spellStart"/>
+      <w:r>
+        <w:t>getClass</w:t>
+      </w:r>
+      <w:proofErr w:type="spellEnd"/>
+      <w:r>
+        <w:t>()</w:t>
       </w:r>
     </w:p>
     <w:p>
@@ -7138,7 +7362,15 @@
         </w:numPr>
       </w:pPr>
       <w:r>
-        <w:t>wait(), wait(int), wait(int,long)</w:t>
+        <w:t>wait(), wait(int), wait(</w:t>
+      </w:r>
+      <w:proofErr w:type="spellStart"/>
+      <w:r>
+        <w:t>int,long</w:t>
+      </w:r>
+      <w:proofErr w:type="spellEnd"/>
+      <w:r>
+        <w:t>)</w:t>
       </w:r>
     </w:p>
     <w:p>
@@ -7161,8 +7393,13 @@
           <w:numId w:val="21"/>
         </w:numPr>
       </w:pPr>
-      <w:r>
-        <w:t>notifyAll()</w:t>
+      <w:proofErr w:type="spellStart"/>
+      <w:r>
+        <w:t>notifyAll</w:t>
+      </w:r>
+      <w:proofErr w:type="spellEnd"/>
+      <w:r>
+        <w:t>()</w:t>
       </w:r>
     </w:p>
     <w:p>
@@ -8676,21 +8913,41 @@
     </w:p>
     <w:p>
       <w:pPr>
-        <w:pStyle w:val="NoSpacing"/>
-        <w:rPr>
-          <w:b/>
-          <w:bCs/>
-          <w:sz w:val="24"/>
-          <w:szCs w:val="24"/>
-        </w:rPr>
-      </w:pPr>
-      <w:r>
-        <w:rPr>
-          <w:b/>
-          <w:bCs/>
-          <w:sz w:val="24"/>
-          <w:szCs w:val="24"/>
-        </w:rPr>
+        <w:rPr>
+          <w:b/>
+          <w:bCs/>
+          <w:sz w:val="24"/>
+          <w:szCs w:val="24"/>
+        </w:rPr>
+      </w:pPr>
+      <w:r>
+        <w:rPr>
+          <w:b/>
+          <w:bCs/>
+          <w:sz w:val="24"/>
+          <w:szCs w:val="24"/>
+        </w:rPr>
+        <w:br w:type="page"/>
+      </w:r>
+    </w:p>
+    <w:p>
+      <w:pPr>
+        <w:pStyle w:val="NoSpacing"/>
+        <w:rPr>
+          <w:b/>
+          <w:bCs/>
+          <w:sz w:val="24"/>
+          <w:szCs w:val="24"/>
+        </w:rPr>
+      </w:pPr>
+      <w:r>
+        <w:rPr>
+          <w:b/>
+          <w:bCs/>
+          <w:sz w:val="24"/>
+          <w:szCs w:val="24"/>
+        </w:rPr>
+        <w:lastRenderedPageBreak/>
         <w:t>Import</w:t>
       </w:r>
     </w:p>
@@ -8751,7 +9008,6 @@
           <w:sz w:val="24"/>
           <w:szCs w:val="24"/>
         </w:rPr>
-        <w:lastRenderedPageBreak/>
         <w:t>Import statement must be after package statement (if present)</w:t>
       </w:r>
     </w:p>
@@ -8832,7 +9088,37 @@
           <w:sz w:val="24"/>
           <w:szCs w:val="24"/>
         </w:rPr>
-        <w:t>It can be use to import all the classes from the package to access only single class.</w:t>
+        <w:t xml:space="preserve">It can be </w:t>
+      </w:r>
+      <w:proofErr w:type="spellStart"/>
+      <w:r>
+        <w:rPr>
+          <w:sz w:val="24"/>
+          <w:szCs w:val="24"/>
+        </w:rPr>
+        <w:t>use</w:t>
+      </w:r>
+      <w:proofErr w:type="spellEnd"/>
+      <w:r>
+        <w:rPr>
+          <w:sz w:val="24"/>
+          <w:szCs w:val="24"/>
+        </w:rPr>
+        <w:t xml:space="preserve"> to import all the classes from the package </w:t>
+      </w:r>
+      <w:r>
+        <w:rPr>
+          <w:sz w:val="24"/>
+          <w:szCs w:val="24"/>
+        </w:rPr>
+        <w:t>or</w:t>
+      </w:r>
+      <w:r>
+        <w:rPr>
+          <w:sz w:val="24"/>
+          <w:szCs w:val="24"/>
+        </w:rPr>
+        <w:t xml:space="preserve"> access only single class.</w:t>
       </w:r>
     </w:p>
     <w:p>
@@ -8897,7 +9183,7 @@
           <w:sz w:val="24"/>
           <w:szCs w:val="24"/>
         </w:rPr>
-        <w:t xml:space="preserve">  import pack1.pack2.ClassName;  </w:t>
+        <w:t xml:space="preserve">import pack1.pack2.ClassName;  </w:t>
       </w:r>
       <w:r>
         <w:rPr>
@@ -8931,7 +9217,23 @@
           <w:sz w:val="24"/>
           <w:szCs w:val="24"/>
         </w:rPr>
-        <w:t>In all the java files by default java.lang package is imported.</w:t>
+        <w:t xml:space="preserve">In all the java files by default </w:t>
+      </w:r>
+      <w:proofErr w:type="spellStart"/>
+      <w:r>
+        <w:rPr>
+          <w:sz w:val="24"/>
+          <w:szCs w:val="24"/>
+        </w:rPr>
+        <w:t>java.lang</w:t>
+      </w:r>
+      <w:proofErr w:type="spellEnd"/>
+      <w:r>
+        <w:rPr>
+          <w:sz w:val="24"/>
+          <w:szCs w:val="24"/>
+        </w:rPr>
+        <w:t xml:space="preserve"> package is imported.</w:t>
       </w:r>
     </w:p>
     <w:p>
@@ -9000,7 +9302,21 @@
           <w:sz w:val="24"/>
           <w:szCs w:val="24"/>
         </w:rPr>
-        <w:t>There are 4 access modifier. Out of which default is the access modifier which is added by default of you not explicitly define.</w:t>
+        <w:t xml:space="preserve">There are 4 access modifier. Out of which default is the access modifier which is added by default </w:t>
+      </w:r>
+      <w:r>
+        <w:rPr>
+          <w:sz w:val="24"/>
+          <w:szCs w:val="24"/>
+        </w:rPr>
+        <w:t>i</w:t>
+      </w:r>
+      <w:r>
+        <w:rPr>
+          <w:sz w:val="24"/>
+          <w:szCs w:val="24"/>
+        </w:rPr>
+        <w:t>f you not explicitly define.</w:t>
       </w:r>
     </w:p>
     <w:p>
@@ -9790,6 +10106,29 @@
       <w:pPr>
         <w:pStyle w:val="Default"/>
       </w:pPr>
+    </w:p>
+    <w:p>
+      <w:pPr>
+        <w:pStyle w:val="Default"/>
+      </w:pPr>
+    </w:p>
+    <w:p>
+      <w:pPr>
+        <w:pStyle w:val="Default"/>
+        <w:rPr>
+          <w:b/>
+          <w:bCs/>
+          <w:u w:val="single"/>
+        </w:rPr>
+      </w:pPr>
+      <w:r>
+        <w:rPr>
+          <w:b/>
+          <w:bCs/>
+          <w:u w:val="single"/>
+        </w:rPr>
+        <w:t xml:space="preserve">Polymorphism </w:t>
+      </w:r>
     </w:p>
     <w:sectPr>
       <w:pgSz w:w="12240" w:h="15840"/>

</xml_diff>

<commit_message>
Synchronization & wait, notify function
Synchronization & wait, notify function
</commit_message>
<xml_diff>
--- a/docs/CoreJava.docx
+++ b/docs/CoreJava.docx
@@ -381,7 +381,14 @@
       </w:pPr>
       <w:r>
         <w:tab/>
-        <w:t>MySql Database</w:t>
+      </w:r>
+      <w:proofErr w:type="spellStart"/>
+      <w:r>
+        <w:t>MySql</w:t>
+      </w:r>
+      <w:proofErr w:type="spellEnd"/>
+      <w:r>
+        <w:t xml:space="preserve"> Database</w:t>
       </w:r>
     </w:p>
     <w:p>
@@ -669,7 +676,15 @@
         </w:numPr>
       </w:pPr>
       <w:r>
-        <w:t>You can verify the installation file into C:\Program File\java\&lt;jdk-version-folder&gt;</w:t>
+        <w:t>You can verify the installation file into C:\Program File\java\&lt;</w:t>
+      </w:r>
+      <w:proofErr w:type="spellStart"/>
+      <w:r>
+        <w:t>jdk</w:t>
+      </w:r>
+      <w:proofErr w:type="spellEnd"/>
+      <w:r>
+        <w:t>-version-folder&gt;</w:t>
       </w:r>
     </w:p>
     <w:p>
@@ -1165,6 +1180,7 @@
           <w:numId w:val="1"/>
         </w:numPr>
       </w:pPr>
+      <w:proofErr w:type="spellStart"/>
       <w:r>
         <w:rPr>
           <w:b/>
@@ -1172,6 +1188,7 @@
         </w:rPr>
         <w:t>javac</w:t>
       </w:r>
+      <w:proofErr w:type="spellEnd"/>
     </w:p>
     <w:p>
       <w:pPr>
@@ -1393,7 +1410,15 @@
         </w:numPr>
       </w:pPr>
       <w:r>
-        <w:t xml:space="preserve">It is use to develop the console based app and desktop application  </w:t>
+        <w:t xml:space="preserve">It is use to develop the </w:t>
+      </w:r>
+      <w:proofErr w:type="gramStart"/>
+      <w:r>
+        <w:t>console based</w:t>
+      </w:r>
+      <w:proofErr w:type="gramEnd"/>
+      <w:r>
+        <w:t xml:space="preserve"> app and desktop application  </w:t>
       </w:r>
     </w:p>
     <w:p>
@@ -1649,7 +1674,15 @@
         </w:rPr>
       </w:pPr>
       <w:r>
-        <w:t>It help you to create a runtime environment for the application.</w:t>
+        <w:t xml:space="preserve">It </w:t>
+      </w:r>
+      <w:proofErr w:type="gramStart"/>
+      <w:r>
+        <w:t>help</w:t>
+      </w:r>
+      <w:proofErr w:type="gramEnd"/>
+      <w:r>
+        <w:t xml:space="preserve"> you to create a runtime environment for the application.</w:t>
       </w:r>
     </w:p>
     <w:p>
@@ -1666,7 +1699,15 @@
         </w:rPr>
       </w:pPr>
       <w:r>
-        <w:t>This has be present on the client system.</w:t>
+        <w:t xml:space="preserve">This has </w:t>
+      </w:r>
+      <w:proofErr w:type="gramStart"/>
+      <w:r>
+        <w:t>be</w:t>
+      </w:r>
+      <w:proofErr w:type="gramEnd"/>
+      <w:r>
+        <w:t xml:space="preserve"> present on the client system.</w:t>
       </w:r>
     </w:p>
     <w:p>
@@ -1783,7 +1824,15 @@
         </w:numPr>
       </w:pPr>
       <w:r>
-        <w:t>It help us to develop and execute the java program, It is combination of Dev. Tools, JRE, JVM, APIs.</w:t>
+        <w:t xml:space="preserve">It </w:t>
+      </w:r>
+      <w:proofErr w:type="gramStart"/>
+      <w:r>
+        <w:t>help</w:t>
+      </w:r>
+      <w:proofErr w:type="gramEnd"/>
+      <w:r>
+        <w:t xml:space="preserve"> us to develop and execute the java program, It is combination of Dev. Tools, JRE, JVM, APIs.</w:t>
       </w:r>
     </w:p>
     <w:p>
@@ -1795,7 +1844,15 @@
         </w:numPr>
       </w:pPr>
       <w:r>
-        <w:t>It has to be install on developers system.</w:t>
+        <w:t xml:space="preserve">It has to be </w:t>
+      </w:r>
+      <w:proofErr w:type="gramStart"/>
+      <w:r>
+        <w:t>install</w:t>
+      </w:r>
+      <w:proofErr w:type="gramEnd"/>
+      <w:r>
+        <w:t xml:space="preserve"> on developers system.</w:t>
       </w:r>
     </w:p>
     <w:p>
@@ -1908,7 +1965,23 @@
           <w:b/>
           <w:bCs/>
         </w:rPr>
-        <w:t>public class &lt;className&gt;</w:t>
+        <w:t>public class &lt;</w:t>
+      </w:r>
+      <w:proofErr w:type="spellStart"/>
+      <w:r>
+        <w:rPr>
+          <w:b/>
+          <w:bCs/>
+        </w:rPr>
+        <w:t>className</w:t>
+      </w:r>
+      <w:proofErr w:type="spellEnd"/>
+      <w:r>
+        <w:rPr>
+          <w:b/>
+          <w:bCs/>
+        </w:rPr>
+        <w:t>&gt;</w:t>
       </w:r>
     </w:p>
     <w:p>
@@ -2029,7 +2102,39 @@
           <w:b/>
           <w:bCs/>
         </w:rPr>
-        <w:t>public static void main(String args[])</w:t>
+        <w:t xml:space="preserve">public static void </w:t>
+      </w:r>
+      <w:proofErr w:type="gramStart"/>
+      <w:r>
+        <w:rPr>
+          <w:b/>
+          <w:bCs/>
+        </w:rPr>
+        <w:t>main(</w:t>
+      </w:r>
+      <w:proofErr w:type="gramEnd"/>
+      <w:r>
+        <w:rPr>
+          <w:b/>
+          <w:bCs/>
+        </w:rPr>
+        <w:t xml:space="preserve">String </w:t>
+      </w:r>
+      <w:proofErr w:type="spellStart"/>
+      <w:r>
+        <w:rPr>
+          <w:b/>
+          <w:bCs/>
+        </w:rPr>
+        <w:t>args</w:t>
+      </w:r>
+      <w:proofErr w:type="spellEnd"/>
+      <w:r>
+        <w:rPr>
+          <w:b/>
+          <w:bCs/>
+        </w:rPr>
+        <w:t>[])</w:t>
       </w:r>
     </w:p>
     <w:p>
@@ -2096,8 +2201,13 @@
           <w:numId w:val="4"/>
         </w:numPr>
       </w:pPr>
-      <w:r>
-        <w:t>These statement executes and produce an output</w:t>
+      <w:proofErr w:type="gramStart"/>
+      <w:r>
+        <w:t>These statement</w:t>
+      </w:r>
+      <w:proofErr w:type="gramEnd"/>
+      <w:r>
+        <w:t xml:space="preserve"> executes and produce an output</w:t>
       </w:r>
     </w:p>
     <w:p>
@@ -2109,7 +2219,15 @@
         </w:numPr>
       </w:pPr>
       <w:r>
-        <w:t>To print the output you can use following line of code</w:t>
+        <w:t xml:space="preserve">To print the </w:t>
+      </w:r>
+      <w:proofErr w:type="gramStart"/>
+      <w:r>
+        <w:t>output</w:t>
+      </w:r>
+      <w:proofErr w:type="gramEnd"/>
+      <w:r>
+        <w:t xml:space="preserve"> you can use following line of code</w:t>
       </w:r>
     </w:p>
     <w:p>
@@ -2121,12 +2239,21 @@
           <w:bCs/>
         </w:rPr>
       </w:pPr>
-      <w:r>
-        <w:rPr>
-          <w:b/>
-          <w:bCs/>
-        </w:rPr>
-        <w:t>System.out.println(“Message”);</w:t>
+      <w:proofErr w:type="spellStart"/>
+      <w:r>
+        <w:rPr>
+          <w:b/>
+          <w:bCs/>
+        </w:rPr>
+        <w:t>System.out.println</w:t>
+      </w:r>
+      <w:proofErr w:type="spellEnd"/>
+      <w:r>
+        <w:rPr>
+          <w:b/>
+          <w:bCs/>
+        </w:rPr>
+        <w:t>(“Message”);</w:t>
       </w:r>
     </w:p>
     <w:p>
@@ -2308,12 +2435,21 @@
           <w:bCs/>
         </w:rPr>
       </w:pPr>
-      <w:r>
-        <w:rPr>
-          <w:b/>
-          <w:bCs/>
-        </w:rPr>
-        <w:t>javac &lt;filename with extension&gt;</w:t>
+      <w:proofErr w:type="spellStart"/>
+      <w:r>
+        <w:rPr>
+          <w:b/>
+          <w:bCs/>
+        </w:rPr>
+        <w:t>javac</w:t>
+      </w:r>
+      <w:proofErr w:type="spellEnd"/>
+      <w:r>
+        <w:rPr>
+          <w:b/>
+          <w:bCs/>
+        </w:rPr>
+        <w:t xml:space="preserve"> &lt;filename with extension&gt;</w:t>
       </w:r>
     </w:p>
     <w:p>
@@ -2329,7 +2465,15 @@
         </w:rPr>
       </w:pPr>
       <w:r>
-        <w:t>As a outcome of the compilation you will get a .class file.</w:t>
+        <w:t xml:space="preserve">As </w:t>
+      </w:r>
+      <w:proofErr w:type="gramStart"/>
+      <w:r>
+        <w:t>a</w:t>
+      </w:r>
+      <w:proofErr w:type="gramEnd"/>
+      <w:r>
+        <w:t xml:space="preserve"> outcome of the compilation you will get a .class file.</w:t>
       </w:r>
     </w:p>
     <w:p>
@@ -2380,6 +2524,7 @@
         </w:rPr>
         <w:t>java &lt;</w:t>
       </w:r>
+      <w:proofErr w:type="spellStart"/>
       <w:r>
         <w:rPr>
           <w:b/>
@@ -2387,6 +2532,7 @@
         </w:rPr>
         <w:t>ClassName</w:t>
       </w:r>
+      <w:proofErr w:type="spellEnd"/>
       <w:r>
         <w:rPr>
           <w:b/>
@@ -2504,7 +2650,15 @@
         <w:t>r</w:t>
       </w:r>
       <w:r>
-        <w:t xml:space="preserve"> java file name must be save as a public class name.</w:t>
+        <w:t xml:space="preserve"> java file name must be </w:t>
+      </w:r>
+      <w:proofErr w:type="gramStart"/>
+      <w:r>
+        <w:t>save</w:t>
+      </w:r>
+      <w:proofErr w:type="gramEnd"/>
+      <w:r>
+        <w:t xml:space="preserve"> as a public class name.</w:t>
       </w:r>
     </w:p>
     <w:p>
@@ -2685,7 +2839,15 @@
         </w:numPr>
       </w:pPr>
       <w:r>
-        <w:t>There are total 52 words are serve by java.</w:t>
+        <w:t xml:space="preserve">There </w:t>
+      </w:r>
+      <w:proofErr w:type="gramStart"/>
+      <w:r>
+        <w:t>are</w:t>
+      </w:r>
+      <w:proofErr w:type="gramEnd"/>
+      <w:r>
+        <w:t xml:space="preserve"> total 52 words are serve by java.</w:t>
       </w:r>
     </w:p>
     <w:p>
@@ -2697,7 +2859,15 @@
         </w:numPr>
       </w:pPr>
       <w:r>
-        <w:t>All keyword are in small case only.</w:t>
+        <w:t xml:space="preserve">All keyword </w:t>
+      </w:r>
+      <w:proofErr w:type="gramStart"/>
+      <w:r>
+        <w:t>are</w:t>
+      </w:r>
+      <w:proofErr w:type="gramEnd"/>
+      <w:r>
+        <w:t xml:space="preserve"> in small case only.</w:t>
       </w:r>
     </w:p>
     <w:p>
@@ -2718,7 +2888,15 @@
         <w:ind w:left="720"/>
       </w:pPr>
       <w:r>
-        <w:t>public, class, static void, if, else, do, for, int, byte, short, long, char, float, double, boolean, case, break, continue etc.</w:t>
+        <w:t xml:space="preserve">public, class, static void, if, else, do, for, int, byte, short, long, char, float, double, </w:t>
+      </w:r>
+      <w:proofErr w:type="spellStart"/>
+      <w:r>
+        <w:t>boolean</w:t>
+      </w:r>
+      <w:proofErr w:type="spellEnd"/>
+      <w:r>
+        <w:t>, case, break, continue etc.</w:t>
       </w:r>
     </w:p>
     <w:p>
@@ -2754,7 +2932,15 @@
         </w:rPr>
       </w:pPr>
       <w:r>
-        <w:t>The words which are used by the developer, these words are use to identify the java components.</w:t>
+        <w:t xml:space="preserve">The words which are used by the developer, these words are </w:t>
+      </w:r>
+      <w:proofErr w:type="spellStart"/>
+      <w:r>
+        <w:t>use</w:t>
+      </w:r>
+      <w:proofErr w:type="spellEnd"/>
+      <w:r>
+        <w:t xml:space="preserve"> to identify the java components.</w:t>
       </w:r>
     </w:p>
     <w:p>
@@ -2769,7 +2955,15 @@
         </w:rPr>
       </w:pPr>
       <w:r>
-        <w:t xml:space="preserve">The words which are used to create class, method, object, variable name are called </w:t>
+        <w:t xml:space="preserve">The words which are used to create class, method, object, variable name </w:t>
+      </w:r>
+      <w:proofErr w:type="gramStart"/>
+      <w:r>
+        <w:t>are</w:t>
+      </w:r>
+      <w:proofErr w:type="gramEnd"/>
+      <w:r>
+        <w:t xml:space="preserve"> called </w:t>
       </w:r>
       <w:r>
         <w:t>identifier</w:t>
@@ -2835,7 +3029,15 @@
         </w:rPr>
       </w:pPr>
       <w:r>
-        <w:t>Identifier can contains alphabets, symbol, number.</w:t>
+        <w:t xml:space="preserve">Identifier can </w:t>
+      </w:r>
+      <w:proofErr w:type="gramStart"/>
+      <w:r>
+        <w:t>contains</w:t>
+      </w:r>
+      <w:proofErr w:type="gramEnd"/>
+      <w:r>
+        <w:t xml:space="preserve"> alphabets, symbol, number.</w:t>
       </w:r>
     </w:p>
     <w:p>
@@ -2986,8 +3188,13 @@
       </w:pPr>
       <w:r>
         <w:lastRenderedPageBreak/>
-        <w:t>Example: Welcome, System, String, EmployeeDetails</w:t>
-      </w:r>
+        <w:t xml:space="preserve">Example: Welcome, System, String, </w:t>
+      </w:r>
+      <w:proofErr w:type="spellStart"/>
+      <w:r>
+        <w:t>EmployeeDetails</w:t>
+      </w:r>
+      <w:proofErr w:type="spellEnd"/>
     </w:p>
     <w:p>
       <w:pPr>
@@ -3055,8 +3262,29 @@
         </w:rPr>
       </w:pPr>
       <w:r>
-        <w:t>Example: main, println, args, out, printDetails</w:t>
-      </w:r>
+        <w:t xml:space="preserve">Example: main, </w:t>
+      </w:r>
+      <w:proofErr w:type="spellStart"/>
+      <w:r>
+        <w:t>println</w:t>
+      </w:r>
+      <w:proofErr w:type="spellEnd"/>
+      <w:r>
+        <w:t xml:space="preserve">, </w:t>
+      </w:r>
+      <w:proofErr w:type="spellStart"/>
+      <w:r>
+        <w:t>args</w:t>
+      </w:r>
+      <w:proofErr w:type="spellEnd"/>
+      <w:r>
+        <w:t xml:space="preserve">, out, </w:t>
+      </w:r>
+      <w:proofErr w:type="spellStart"/>
+      <w:r>
+        <w:t>printDetails</w:t>
+      </w:r>
+      <w:proofErr w:type="spellEnd"/>
     </w:p>
     <w:p>
       <w:pPr>
@@ -3152,7 +3380,15 @@
         </w:rPr>
       </w:pPr>
       <w:r>
-        <w:t>Literals are the values, mostly string values are also consider as a literal.</w:t>
+        <w:t xml:space="preserve">Literals are the values, mostly string values are also </w:t>
+      </w:r>
+      <w:proofErr w:type="gramStart"/>
+      <w:r>
+        <w:t>consider</w:t>
+      </w:r>
+      <w:proofErr w:type="gramEnd"/>
+      <w:r>
+        <w:t xml:space="preserve"> as a literal.</w:t>
       </w:r>
     </w:p>
     <w:p>
@@ -3167,7 +3403,15 @@
         </w:rPr>
       </w:pPr>
       <w:r>
-        <w:t>The values which is reserve by java is also known are literals. These values are also consider as keyword.</w:t>
+        <w:t xml:space="preserve">The values which is reserve by java is also known are literals. These values are also </w:t>
+      </w:r>
+      <w:proofErr w:type="gramStart"/>
+      <w:r>
+        <w:t>consider</w:t>
+      </w:r>
+      <w:proofErr w:type="gramEnd"/>
+      <w:r>
+        <w:t xml:space="preserve"> as keyword.</w:t>
       </w:r>
     </w:p>
     <w:p>
@@ -3227,7 +3471,15 @@
         </w:numPr>
       </w:pPr>
       <w:r>
-        <w:t>Comments are use to add code level documentation, to skip the specific line of code from the execution.</w:t>
+        <w:t xml:space="preserve">Comments are </w:t>
+      </w:r>
+      <w:proofErr w:type="spellStart"/>
+      <w:r>
+        <w:t>use</w:t>
+      </w:r>
+      <w:proofErr w:type="spellEnd"/>
+      <w:r>
+        <w:t xml:space="preserve"> to add code level documentation, to skip the specific line of code from the execution.</w:t>
       </w:r>
     </w:p>
     <w:p>
@@ -3716,11 +3968,19 @@
           <w:color w:val="000000" w:themeColor="text1"/>
         </w:rPr>
       </w:pPr>
+      <w:proofErr w:type="gramStart"/>
       <w:r>
         <w:rPr>
           <w:color w:val="000000" w:themeColor="text1"/>
         </w:rPr>
-        <w:t xml:space="preserve">Pre Operation: First increment and update the value then assign the value then </w:t>
+        <w:t>Pre Operation</w:t>
+      </w:r>
+      <w:proofErr w:type="gramEnd"/>
+      <w:r>
+        <w:rPr>
+          <w:color w:val="000000" w:themeColor="text1"/>
+        </w:rPr>
+        <w:t xml:space="preserve">: First increment and update the value then assign the value then </w:t>
       </w:r>
     </w:p>
     <w:p>
@@ -3802,7 +4062,23 @@
         <w:rPr>
           <w:color w:val="000000" w:themeColor="text1"/>
         </w:rPr>
-        <w:t>It use to create a conditional/logical expression (decision making statement)</w:t>
+        <w:t xml:space="preserve">It </w:t>
+      </w:r>
+      <w:proofErr w:type="spellStart"/>
+      <w:proofErr w:type="gramStart"/>
+      <w:r>
+        <w:rPr>
+          <w:color w:val="000000" w:themeColor="text1"/>
+        </w:rPr>
+        <w:t>use</w:t>
+      </w:r>
+      <w:proofErr w:type="spellEnd"/>
+      <w:proofErr w:type="gramEnd"/>
+      <w:r>
+        <w:rPr>
+          <w:color w:val="000000" w:themeColor="text1"/>
+        </w:rPr>
+        <w:t xml:space="preserve"> to create a conditional/logical expression (decision making statement)</w:t>
       </w:r>
     </w:p>
     <w:p>
@@ -3873,7 +4149,15 @@
         </w:numPr>
       </w:pPr>
       <w:r>
-        <w:t>It can be use to perform operation on Bit level.</w:t>
+        <w:t xml:space="preserve">It can be </w:t>
+      </w:r>
+      <w:proofErr w:type="spellStart"/>
+      <w:r>
+        <w:t>use</w:t>
+      </w:r>
+      <w:proofErr w:type="spellEnd"/>
+      <w:r>
+        <w:t xml:space="preserve"> to perform operation on Bit level.</w:t>
       </w:r>
     </w:p>
     <w:p>
@@ -4028,7 +4312,15 @@
         </w:numPr>
       </w:pPr>
       <w:r>
-        <w:t>It cannot be use for a numeric value bit level operations.</w:t>
+        <w:t xml:space="preserve">It cannot be use for a numeric value bit level </w:t>
+      </w:r>
+      <w:proofErr w:type="gramStart"/>
+      <w:r>
+        <w:t>operations</w:t>
+      </w:r>
+      <w:proofErr w:type="gramEnd"/>
+      <w:r>
+        <w:t>.</w:t>
       </w:r>
     </w:p>
     <w:p>
@@ -4118,12 +4410,14 @@
           <w:color w:val="000000" w:themeColor="text1"/>
         </w:rPr>
       </w:pPr>
+      <w:proofErr w:type="gramStart"/>
       <w:r>
         <w:rPr>
           <w:color w:val="000000" w:themeColor="text1"/>
         </w:rPr>
         <w:t>Example :</w:t>
       </w:r>
+      <w:proofErr w:type="gramEnd"/>
     </w:p>
     <w:p>
       <w:pPr>
@@ -4137,7 +4431,14 @@
         <w:rPr>
           <w:color w:val="000000" w:themeColor="text1"/>
         </w:rPr>
-        <w:t xml:space="preserve">(salary&lt;25000) </w:t>
+        <w:t>(salary&lt;25000</w:t>
+      </w:r>
+      <w:proofErr w:type="gramStart"/>
+      <w:r>
+        <w:rPr>
+          <w:color w:val="000000" w:themeColor="text1"/>
+        </w:rPr>
+        <w:t xml:space="preserve">) </w:t>
       </w:r>
       <w:r>
         <w:rPr>
@@ -4146,11 +4447,19 @@
         </w:rPr>
         <w:t>?</w:t>
       </w:r>
+      <w:proofErr w:type="gramEnd"/>
       <w:r>
         <w:rPr>
           <w:color w:val="000000" w:themeColor="text1"/>
         </w:rPr>
-        <w:t xml:space="preserve"> 200*10  </w:t>
+        <w:t xml:space="preserve"> 200*</w:t>
+      </w:r>
+      <w:proofErr w:type="gramStart"/>
+      <w:r>
+        <w:rPr>
+          <w:color w:val="000000" w:themeColor="text1"/>
+        </w:rPr>
+        <w:t xml:space="preserve">10  </w:t>
       </w:r>
       <w:r>
         <w:rPr>
@@ -4159,6 +4468,7 @@
         </w:rPr>
         <w:t>:</w:t>
       </w:r>
+      <w:proofErr w:type="gramEnd"/>
       <w:r>
         <w:rPr>
           <w:color w:val="000000" w:themeColor="text1"/>
@@ -4433,12 +4743,23 @@
           <w:szCs w:val="20"/>
         </w:rPr>
       </w:pPr>
+      <w:proofErr w:type="spellStart"/>
+      <w:proofErr w:type="gramStart"/>
       <w:r>
         <w:rPr>
           <w:sz w:val="20"/>
           <w:szCs w:val="20"/>
         </w:rPr>
-        <w:t>Your are in 1</w:t>
+        <w:t>Your</w:t>
+      </w:r>
+      <w:proofErr w:type="spellEnd"/>
+      <w:proofErr w:type="gramEnd"/>
+      <w:r>
+        <w:rPr>
+          <w:sz w:val="20"/>
+          <w:szCs w:val="20"/>
+        </w:rPr>
+        <w:t xml:space="preserve"> are in 1</w:t>
       </w:r>
       <w:r>
         <w:rPr>
@@ -4480,12 +4801,23 @@
           <w:szCs w:val="20"/>
         </w:rPr>
       </w:pPr>
+      <w:proofErr w:type="spellStart"/>
+      <w:proofErr w:type="gramStart"/>
       <w:r>
         <w:rPr>
           <w:sz w:val="20"/>
           <w:szCs w:val="20"/>
         </w:rPr>
-        <w:t>Your are in 2</w:t>
+        <w:t>Your</w:t>
+      </w:r>
+      <w:proofErr w:type="spellEnd"/>
+      <w:proofErr w:type="gramEnd"/>
+      <w:r>
+        <w:rPr>
+          <w:sz w:val="20"/>
+          <w:szCs w:val="20"/>
+        </w:rPr>
+        <w:t xml:space="preserve"> are in 2</w:t>
       </w:r>
       <w:r>
         <w:rPr>
@@ -4534,12 +4866,23 @@
           <w:szCs w:val="20"/>
         </w:rPr>
       </w:pPr>
+      <w:proofErr w:type="spellStart"/>
+      <w:proofErr w:type="gramStart"/>
       <w:r>
         <w:rPr>
           <w:sz w:val="20"/>
           <w:szCs w:val="20"/>
         </w:rPr>
-        <w:t>Your are in 3</w:t>
+        <w:t>Your</w:t>
+      </w:r>
+      <w:proofErr w:type="spellEnd"/>
+      <w:proofErr w:type="gramEnd"/>
+      <w:r>
+        <w:rPr>
+          <w:sz w:val="20"/>
+          <w:szCs w:val="20"/>
+        </w:rPr>
+        <w:t xml:space="preserve"> are in 3</w:t>
       </w:r>
       <w:r>
         <w:rPr>
@@ -4581,12 +4924,23 @@
           <w:szCs w:val="20"/>
         </w:rPr>
       </w:pPr>
+      <w:proofErr w:type="spellStart"/>
+      <w:proofErr w:type="gramStart"/>
       <w:r>
         <w:rPr>
           <w:sz w:val="20"/>
           <w:szCs w:val="20"/>
         </w:rPr>
-        <w:t>Your are in 4</w:t>
+        <w:t>Your</w:t>
+      </w:r>
+      <w:proofErr w:type="spellEnd"/>
+      <w:proofErr w:type="gramEnd"/>
+      <w:r>
+        <w:rPr>
+          <w:sz w:val="20"/>
+          <w:szCs w:val="20"/>
+        </w:rPr>
+        <w:t xml:space="preserve"> are in 4</w:t>
       </w:r>
       <w:r>
         <w:rPr>
@@ -5185,7 +5539,23 @@
           <w:sz w:val="20"/>
           <w:szCs w:val="20"/>
         </w:rPr>
-        <w:t>Method is collection of variable and the statements (executable statement).</w:t>
+        <w:t xml:space="preserve">Method is collection of </w:t>
+      </w:r>
+      <w:proofErr w:type="gramStart"/>
+      <w:r>
+        <w:rPr>
+          <w:sz w:val="20"/>
+          <w:szCs w:val="20"/>
+        </w:rPr>
+        <w:t>variable</w:t>
+      </w:r>
+      <w:proofErr w:type="gramEnd"/>
+      <w:r>
+        <w:rPr>
+          <w:sz w:val="20"/>
+          <w:szCs w:val="20"/>
+        </w:rPr>
+        <w:t xml:space="preserve"> and the statements (executable statement).</w:t>
       </w:r>
     </w:p>
     <w:p>
@@ -5205,7 +5575,23 @@
           <w:sz w:val="20"/>
           <w:szCs w:val="20"/>
         </w:rPr>
-        <w:t>Methods are use to write a logical code. this logic can be reuse from the multiple location.</w:t>
+        <w:t xml:space="preserve">Methods are </w:t>
+      </w:r>
+      <w:proofErr w:type="spellStart"/>
+      <w:r>
+        <w:rPr>
+          <w:sz w:val="20"/>
+          <w:szCs w:val="20"/>
+        </w:rPr>
+        <w:t>use</w:t>
+      </w:r>
+      <w:proofErr w:type="spellEnd"/>
+      <w:r>
+        <w:rPr>
+          <w:sz w:val="20"/>
+          <w:szCs w:val="20"/>
+        </w:rPr>
+        <w:t xml:space="preserve"> to write a logical code. this logic can be reuse from the multiple location.</w:t>
       </w:r>
     </w:p>
     <w:p>
@@ -5225,7 +5611,23 @@
           <w:sz w:val="20"/>
           <w:szCs w:val="20"/>
         </w:rPr>
-        <w:t>Methods use to divide the complex logic into a smaller chunks.</w:t>
+        <w:t xml:space="preserve">Methods use to divide the complex logic into a </w:t>
+      </w:r>
+      <w:proofErr w:type="gramStart"/>
+      <w:r>
+        <w:rPr>
+          <w:sz w:val="20"/>
+          <w:szCs w:val="20"/>
+        </w:rPr>
+        <w:t>smaller chunks</w:t>
+      </w:r>
+      <w:proofErr w:type="gramEnd"/>
+      <w:r>
+        <w:rPr>
+          <w:sz w:val="20"/>
+          <w:szCs w:val="20"/>
+        </w:rPr>
+        <w:t>.</w:t>
       </w:r>
     </w:p>
     <w:p>
@@ -5577,7 +5979,23 @@
           <w:sz w:val="20"/>
           <w:szCs w:val="20"/>
         </w:rPr>
-        <w:t>Using Object you can access the properties(Variable &amp;  Method) of the class.</w:t>
+        <w:t xml:space="preserve">Using Object you can access the </w:t>
+      </w:r>
+      <w:proofErr w:type="gramStart"/>
+      <w:r>
+        <w:rPr>
+          <w:sz w:val="20"/>
+          <w:szCs w:val="20"/>
+        </w:rPr>
+        <w:t>properties(</w:t>
+      </w:r>
+      <w:proofErr w:type="gramEnd"/>
+      <w:r>
+        <w:rPr>
+          <w:sz w:val="20"/>
+          <w:szCs w:val="20"/>
+        </w:rPr>
+        <w:t>Variable &amp;  Method) of the class.</w:t>
       </w:r>
     </w:p>
     <w:p>
@@ -5848,20 +6266,36 @@
           <w:sz w:val="20"/>
           <w:szCs w:val="20"/>
         </w:rPr>
-        <w:t>This is based on the LIFO (Last In First Ou</w:t>
-      </w:r>
+        <w:t xml:space="preserve">This is based on the LIFO (Last </w:t>
+      </w:r>
+      <w:proofErr w:type="gramStart"/>
       <w:r>
         <w:rPr>
           <w:sz w:val="20"/>
           <w:szCs w:val="20"/>
         </w:rPr>
-        <w:t>t</w:t>
-      </w:r>
+        <w:t>In</w:t>
+      </w:r>
+      <w:proofErr w:type="gramEnd"/>
       <w:r>
         <w:rPr>
           <w:sz w:val="20"/>
           <w:szCs w:val="20"/>
         </w:rPr>
+        <w:t xml:space="preserve"> First Ou</w:t>
+      </w:r>
+      <w:r>
+        <w:rPr>
+          <w:sz w:val="20"/>
+          <w:szCs w:val="20"/>
+        </w:rPr>
+        <w:t>t</w:t>
+      </w:r>
+      <w:r>
+        <w:rPr>
+          <w:sz w:val="20"/>
+          <w:szCs w:val="20"/>
+        </w:rPr>
         <w:t>).</w:t>
       </w:r>
     </w:p>
@@ -5882,7 +6316,23 @@
           <w:sz w:val="20"/>
           <w:szCs w:val="20"/>
         </w:rPr>
-        <w:t>This memory keep on clearing as an when the method execution is completed.</w:t>
+        <w:t xml:space="preserve">This memory </w:t>
+      </w:r>
+      <w:proofErr w:type="gramStart"/>
+      <w:r>
+        <w:rPr>
+          <w:sz w:val="20"/>
+          <w:szCs w:val="20"/>
+        </w:rPr>
+        <w:t>keep</w:t>
+      </w:r>
+      <w:proofErr w:type="gramEnd"/>
+      <w:r>
+        <w:rPr>
+          <w:sz w:val="20"/>
+          <w:szCs w:val="20"/>
+        </w:rPr>
+        <w:t xml:space="preserve"> on clearing as an when the method execution is completed.</w:t>
       </w:r>
     </w:p>
     <w:p>
@@ -6396,7 +6846,17 @@
         </w:numPr>
       </w:pPr>
       <w:r>
-        <w:t>This class is present inside java.util package</w:t>
+        <w:t xml:space="preserve">This class is present inside </w:t>
+      </w:r>
+      <w:proofErr w:type="spellStart"/>
+      <w:proofErr w:type="gramStart"/>
+      <w:r>
+        <w:t>java.util</w:t>
+      </w:r>
+      <w:proofErr w:type="spellEnd"/>
+      <w:proofErr w:type="gramEnd"/>
+      <w:r>
+        <w:t xml:space="preserve"> package</w:t>
       </w:r>
       <w:r>
         <w:t>.</w:t>
@@ -6411,7 +6871,15 @@
         </w:numPr>
       </w:pPr>
       <w:r>
-        <w:t>Using this class you can accept the value from the user.</w:t>
+        <w:t xml:space="preserve">Using this </w:t>
+      </w:r>
+      <w:proofErr w:type="gramStart"/>
+      <w:r>
+        <w:t>class</w:t>
+      </w:r>
+      <w:proofErr w:type="gramEnd"/>
+      <w:r>
+        <w:t xml:space="preserve"> you can accept the value from the user.</w:t>
       </w:r>
     </w:p>
     <w:p>
@@ -6600,7 +7068,15 @@
         </w:numPr>
       </w:pPr>
       <w:r>
-        <w:t>Right click on the “src” folder -&gt; Go To “New” option -&gt; Click on “Class” option</w:t>
+        <w:t>Right click on the “</w:t>
+      </w:r>
+      <w:proofErr w:type="spellStart"/>
+      <w:r>
+        <w:t>src</w:t>
+      </w:r>
+      <w:proofErr w:type="spellEnd"/>
+      <w:r>
+        <w:t>” folder -&gt; Go To “New” option -&gt; Click on “Class” option</w:t>
       </w:r>
     </w:p>
     <w:p>
@@ -6680,7 +7156,15 @@
         <w:t xml:space="preserve">Java </w:t>
       </w:r>
       <w:r>
-        <w:t>is an Object Oriented Programing language.</w:t>
+        <w:t xml:space="preserve">is an </w:t>
+      </w:r>
+      <w:proofErr w:type="gramStart"/>
+      <w:r>
+        <w:t>Object Oriented</w:t>
+      </w:r>
+      <w:proofErr w:type="gramEnd"/>
+      <w:r>
+        <w:t xml:space="preserve"> Programing language.</w:t>
       </w:r>
     </w:p>
     <w:p>
@@ -6692,7 +7176,15 @@
         </w:numPr>
       </w:pPr>
       <w:r>
-        <w:t>Java is not a fully Object oriented because it has primitive data types. In Fully object oriented language you can get everything with class and object.</w:t>
+        <w:t xml:space="preserve">Java is not a fully Object oriented because it has primitive data types. In Fully </w:t>
+      </w:r>
+      <w:proofErr w:type="gramStart"/>
+      <w:r>
+        <w:t>object oriented</w:t>
+      </w:r>
+      <w:proofErr w:type="gramEnd"/>
+      <w:r>
+        <w:t xml:space="preserve"> language you can get everything with class and object.</w:t>
       </w:r>
     </w:p>
     <w:p>
@@ -6794,7 +7286,15 @@
         <w:ind w:left="1080"/>
       </w:pPr>
       <w:r>
-        <w:t>Single thing can be represent in multiple (different) ways.</w:t>
+        <w:t xml:space="preserve">Single thing can be </w:t>
+      </w:r>
+      <w:proofErr w:type="gramStart"/>
+      <w:r>
+        <w:t>represent</w:t>
+      </w:r>
+      <w:proofErr w:type="gramEnd"/>
+      <w:r>
+        <w:t xml:space="preserve"> in multiple (different) ways.</w:t>
       </w:r>
     </w:p>
     <w:p>
@@ -6891,7 +7391,15 @@
         <w:t xml:space="preserve"> and print</w:t>
       </w:r>
       <w:r>
-        <w:t xml:space="preserve"> the employee  information from the main class.</w:t>
+        <w:t xml:space="preserve"> the </w:t>
+      </w:r>
+      <w:proofErr w:type="gramStart"/>
+      <w:r>
+        <w:t>employee  information</w:t>
+      </w:r>
+      <w:proofErr w:type="gramEnd"/>
+      <w:r>
+        <w:t xml:space="preserve"> from the main class.</w:t>
       </w:r>
     </w:p>
     <w:p>
@@ -6983,7 +7491,15 @@
         </w:numPr>
       </w:pPr>
       <w:r>
-        <w:t>WAP to create Calculator class which has 2 numeric variable.</w:t>
+        <w:t xml:space="preserve">WAP to create Calculator class which has 2 numeric </w:t>
+      </w:r>
+      <w:proofErr w:type="gramStart"/>
+      <w:r>
+        <w:t>variable</w:t>
+      </w:r>
+      <w:proofErr w:type="gramEnd"/>
+      <w:r>
+        <w:t>.</w:t>
       </w:r>
     </w:p>
     <w:p>
@@ -6995,7 +7511,15 @@
         </w:numPr>
       </w:pPr>
       <w:r>
-        <w:t>Create a child classes Add, Sub, Mul, Dev as a child class of Calculator class and perform the appropriate operation into the class and print the Operation result.</w:t>
+        <w:t xml:space="preserve">Create </w:t>
+      </w:r>
+      <w:proofErr w:type="gramStart"/>
+      <w:r>
+        <w:t>a child classes</w:t>
+      </w:r>
+      <w:proofErr w:type="gramEnd"/>
+      <w:r>
+        <w:t xml:space="preserve"> Add, Sub, Mul, Dev as a child class of Calculator class and perform the appropriate operation into the class and print the Operation result.</w:t>
       </w:r>
     </w:p>
     <w:p>
@@ -7089,8 +7613,13 @@
           <w:numId w:val="21"/>
         </w:numPr>
       </w:pPr>
-      <w:r>
-        <w:t>equals()</w:t>
+      <w:proofErr w:type="gramStart"/>
+      <w:r>
+        <w:t>equals(</w:t>
+      </w:r>
+      <w:proofErr w:type="gramEnd"/>
+      <w:r>
+        <w:t>)</w:t>
       </w:r>
     </w:p>
     <w:p>
@@ -7101,8 +7630,18 @@
           <w:numId w:val="21"/>
         </w:numPr>
       </w:pPr>
-      <w:r>
-        <w:t>toString()</w:t>
+      <w:proofErr w:type="spellStart"/>
+      <w:proofErr w:type="gramStart"/>
+      <w:r>
+        <w:t>toString</w:t>
+      </w:r>
+      <w:proofErr w:type="spellEnd"/>
+      <w:r>
+        <w:t>(</w:t>
+      </w:r>
+      <w:proofErr w:type="gramEnd"/>
+      <w:r>
+        <w:t>)</w:t>
       </w:r>
     </w:p>
     <w:p>
@@ -7113,8 +7652,18 @@
           <w:numId w:val="21"/>
         </w:numPr>
       </w:pPr>
-      <w:r>
-        <w:t>hashCode()</w:t>
+      <w:proofErr w:type="spellStart"/>
+      <w:proofErr w:type="gramStart"/>
+      <w:r>
+        <w:t>hashCode</w:t>
+      </w:r>
+      <w:proofErr w:type="spellEnd"/>
+      <w:r>
+        <w:t>(</w:t>
+      </w:r>
+      <w:proofErr w:type="gramEnd"/>
+      <w:r>
+        <w:t>)</w:t>
       </w:r>
     </w:p>
     <w:p>
@@ -7125,8 +7674,18 @@
           <w:numId w:val="21"/>
         </w:numPr>
       </w:pPr>
-      <w:r>
-        <w:t>getClass()</w:t>
+      <w:proofErr w:type="spellStart"/>
+      <w:proofErr w:type="gramStart"/>
+      <w:r>
+        <w:t>getClass</w:t>
+      </w:r>
+      <w:proofErr w:type="spellEnd"/>
+      <w:r>
+        <w:t>(</w:t>
+      </w:r>
+      <w:proofErr w:type="gramEnd"/>
+      <w:r>
+        <w:t>)</w:t>
       </w:r>
     </w:p>
     <w:p>
@@ -7137,8 +7696,21 @@
           <w:numId w:val="21"/>
         </w:numPr>
       </w:pPr>
-      <w:r>
-        <w:t>wait(), wait(int), wait(int,long)</w:t>
+      <w:proofErr w:type="gramStart"/>
+      <w:r>
+        <w:t>wait(</w:t>
+      </w:r>
+      <w:proofErr w:type="gramEnd"/>
+      <w:r>
+        <w:t>), wait(int), wait(</w:t>
+      </w:r>
+      <w:proofErr w:type="spellStart"/>
+      <w:r>
+        <w:t>int,long</w:t>
+      </w:r>
+      <w:proofErr w:type="spellEnd"/>
+      <w:r>
+        <w:t>)</w:t>
       </w:r>
     </w:p>
     <w:p>
@@ -7149,8 +7721,13 @@
           <w:numId w:val="21"/>
         </w:numPr>
       </w:pPr>
-      <w:r>
-        <w:t>notify()</w:t>
+      <w:proofErr w:type="gramStart"/>
+      <w:r>
+        <w:t>notify(</w:t>
+      </w:r>
+      <w:proofErr w:type="gramEnd"/>
+      <w:r>
+        <w:t>)</w:t>
       </w:r>
     </w:p>
     <w:p>
@@ -7161,8 +7738,18 @@
           <w:numId w:val="21"/>
         </w:numPr>
       </w:pPr>
-      <w:r>
-        <w:t>notifyAll()</w:t>
+      <w:proofErr w:type="spellStart"/>
+      <w:proofErr w:type="gramStart"/>
+      <w:r>
+        <w:t>notifyAll</w:t>
+      </w:r>
+      <w:proofErr w:type="spellEnd"/>
+      <w:r>
+        <w:t>(</w:t>
+      </w:r>
+      <w:proofErr w:type="gramEnd"/>
+      <w:r>
+        <w:t>)</w:t>
       </w:r>
     </w:p>
     <w:p>
@@ -7227,7 +7814,23 @@
           <w:sz w:val="24"/>
           <w:szCs w:val="24"/>
         </w:rPr>
-        <w:t>By default every class has a Constructor.</w:t>
+        <w:t xml:space="preserve">By </w:t>
+      </w:r>
+      <w:proofErr w:type="gramStart"/>
+      <w:r>
+        <w:rPr>
+          <w:sz w:val="24"/>
+          <w:szCs w:val="24"/>
+        </w:rPr>
+        <w:t>default</w:t>
+      </w:r>
+      <w:proofErr w:type="gramEnd"/>
+      <w:r>
+        <w:rPr>
+          <w:sz w:val="24"/>
+          <w:szCs w:val="24"/>
+        </w:rPr>
+        <w:t xml:space="preserve"> every class has a Constructor.</w:t>
       </w:r>
     </w:p>
     <w:p>
@@ -7416,7 +8019,23 @@
           <w:sz w:val="24"/>
           <w:szCs w:val="24"/>
         </w:rPr>
-        <w:t xml:space="preserve">There can be multiple constructor in a class which must be created with different parameter list this is also known as constructor overloading.  </w:t>
+        <w:t xml:space="preserve">There can be multiple </w:t>
+      </w:r>
+      <w:proofErr w:type="gramStart"/>
+      <w:r>
+        <w:rPr>
+          <w:sz w:val="24"/>
+          <w:szCs w:val="24"/>
+        </w:rPr>
+        <w:t>constructor</w:t>
+      </w:r>
+      <w:proofErr w:type="gramEnd"/>
+      <w:r>
+        <w:rPr>
+          <w:sz w:val="24"/>
+          <w:szCs w:val="24"/>
+        </w:rPr>
+        <w:t xml:space="preserve"> in a class which must be created with different parameter list this is also known as constructor overloading.  </w:t>
       </w:r>
     </w:p>
     <w:p>
@@ -7501,14 +8120,25 @@
         </w:rPr>
         <w:t xml:space="preserve">Every constructor has by default </w:t>
       </w:r>
-      <w:r>
-        <w:rPr>
-          <w:b/>
-          <w:bCs/>
-          <w:sz w:val="24"/>
-          <w:szCs w:val="24"/>
-        </w:rPr>
-        <w:t>super()</w:t>
+      <w:proofErr w:type="gramStart"/>
+      <w:r>
+        <w:rPr>
+          <w:b/>
+          <w:bCs/>
+          <w:sz w:val="24"/>
+          <w:szCs w:val="24"/>
+        </w:rPr>
+        <w:t>super(</w:t>
+      </w:r>
+      <w:proofErr w:type="gramEnd"/>
+      <w:r>
+        <w:rPr>
+          <w:b/>
+          <w:bCs/>
+          <w:sz w:val="24"/>
+          <w:szCs w:val="24"/>
+        </w:rPr>
+        <w:t>)</w:t>
       </w:r>
       <w:r>
         <w:rPr>
@@ -7627,7 +8257,15 @@
         </w:numPr>
       </w:pPr>
       <w:r>
-        <w:t>By Default super keyword will be added as a first line of the every constructor.</w:t>
+        <w:t xml:space="preserve">By </w:t>
+      </w:r>
+      <w:proofErr w:type="gramStart"/>
+      <w:r>
+        <w:t>Default</w:t>
+      </w:r>
+      <w:proofErr w:type="gramEnd"/>
+      <w:r>
+        <w:t xml:space="preserve"> super keyword will be added as a first line of the every constructor.</w:t>
       </w:r>
     </w:p>
     <w:p>
@@ -7913,7 +8551,23 @@
           <w:sz w:val="24"/>
           <w:szCs w:val="24"/>
         </w:rPr>
-        <w:t>Using static keyword you can create a class level properties</w:t>
+        <w:t xml:space="preserve">Using static </w:t>
+      </w:r>
+      <w:proofErr w:type="gramStart"/>
+      <w:r>
+        <w:rPr>
+          <w:sz w:val="24"/>
+          <w:szCs w:val="24"/>
+        </w:rPr>
+        <w:t>keyword</w:t>
+      </w:r>
+      <w:proofErr w:type="gramEnd"/>
+      <w:r>
+        <w:rPr>
+          <w:sz w:val="24"/>
+          <w:szCs w:val="24"/>
+        </w:rPr>
+        <w:t xml:space="preserve"> you can create a class level properties</w:t>
       </w:r>
     </w:p>
     <w:p>
@@ -7993,7 +8647,23 @@
           <w:sz w:val="24"/>
           <w:szCs w:val="24"/>
         </w:rPr>
-        <w:t>Static variables has to create inside class and outside any method.</w:t>
+        <w:t xml:space="preserve">Static variables </w:t>
+      </w:r>
+      <w:proofErr w:type="gramStart"/>
+      <w:r>
+        <w:rPr>
+          <w:sz w:val="24"/>
+          <w:szCs w:val="24"/>
+        </w:rPr>
+        <w:t>has</w:t>
+      </w:r>
+      <w:proofErr w:type="gramEnd"/>
+      <w:r>
+        <w:rPr>
+          <w:sz w:val="24"/>
+          <w:szCs w:val="24"/>
+        </w:rPr>
+        <w:t xml:space="preserve"> to create inside class and outside any method.</w:t>
       </w:r>
     </w:p>
     <w:p>
@@ -8851,7 +9521,23 @@
           <w:sz w:val="24"/>
           <w:szCs w:val="24"/>
         </w:rPr>
-        <w:t xml:space="preserve">It can be use to import all the classes from the package </w:t>
+        <w:t xml:space="preserve">It can be </w:t>
+      </w:r>
+      <w:proofErr w:type="spellStart"/>
+      <w:r>
+        <w:rPr>
+          <w:sz w:val="24"/>
+          <w:szCs w:val="24"/>
+        </w:rPr>
+        <w:t>use</w:t>
+      </w:r>
+      <w:proofErr w:type="spellEnd"/>
+      <w:r>
+        <w:rPr>
+          <w:sz w:val="24"/>
+          <w:szCs w:val="24"/>
+        </w:rPr>
+        <w:t xml:space="preserve"> to import all the classes from the package </w:t>
       </w:r>
       <w:r>
         <w:rPr>
@@ -8899,7 +9585,23 @@
           <w:sz w:val="24"/>
           <w:szCs w:val="24"/>
         </w:rPr>
-        <w:t xml:space="preserve">import pack1.pack2.*;     </w:t>
+        <w:t>import pack1.pack</w:t>
+      </w:r>
+      <w:proofErr w:type="gramStart"/>
+      <w:r>
+        <w:rPr>
+          <w:sz w:val="24"/>
+          <w:szCs w:val="24"/>
+        </w:rPr>
+        <w:t>2.*</w:t>
+      </w:r>
+      <w:proofErr w:type="gramEnd"/>
+      <w:r>
+        <w:rPr>
+          <w:sz w:val="24"/>
+          <w:szCs w:val="24"/>
+        </w:rPr>
+        <w:t xml:space="preserve">;     </w:t>
       </w:r>
       <w:r>
         <w:rPr>
@@ -8930,7 +9632,23 @@
           <w:sz w:val="24"/>
           <w:szCs w:val="24"/>
         </w:rPr>
-        <w:t xml:space="preserve">import pack1.pack2.ClassName;  </w:t>
+        <w:t>import pack1.pack</w:t>
+      </w:r>
+      <w:proofErr w:type="gramStart"/>
+      <w:r>
+        <w:rPr>
+          <w:sz w:val="24"/>
+          <w:szCs w:val="24"/>
+        </w:rPr>
+        <w:t>2.ClassName</w:t>
+      </w:r>
+      <w:proofErr w:type="gramEnd"/>
+      <w:r>
+        <w:rPr>
+          <w:sz w:val="24"/>
+          <w:szCs w:val="24"/>
+        </w:rPr>
+        <w:t xml:space="preserve">;  </w:t>
       </w:r>
       <w:r>
         <w:rPr>
@@ -8964,7 +9682,25 @@
           <w:sz w:val="24"/>
           <w:szCs w:val="24"/>
         </w:rPr>
-        <w:t>In all the java files by default java.lang package is imported.</w:t>
+        <w:t xml:space="preserve">In all the java files by default </w:t>
+      </w:r>
+      <w:proofErr w:type="spellStart"/>
+      <w:proofErr w:type="gramStart"/>
+      <w:r>
+        <w:rPr>
+          <w:sz w:val="24"/>
+          <w:szCs w:val="24"/>
+        </w:rPr>
+        <w:t>java.lang</w:t>
+      </w:r>
+      <w:proofErr w:type="spellEnd"/>
+      <w:proofErr w:type="gramEnd"/>
+      <w:r>
+        <w:rPr>
+          <w:sz w:val="24"/>
+          <w:szCs w:val="24"/>
+        </w:rPr>
+        <w:t xml:space="preserve"> package is imported.</w:t>
       </w:r>
     </w:p>
     <w:p>
@@ -9033,7 +9769,23 @@
           <w:sz w:val="24"/>
           <w:szCs w:val="24"/>
         </w:rPr>
-        <w:t xml:space="preserve">There are 4 access modifier. Out of which default is the access modifier which is added by default </w:t>
+        <w:t xml:space="preserve">There are 4 access </w:t>
+      </w:r>
+      <w:proofErr w:type="gramStart"/>
+      <w:r>
+        <w:rPr>
+          <w:sz w:val="24"/>
+          <w:szCs w:val="24"/>
+        </w:rPr>
+        <w:t>modifier</w:t>
+      </w:r>
+      <w:proofErr w:type="gramEnd"/>
+      <w:r>
+        <w:rPr>
+          <w:sz w:val="24"/>
+          <w:szCs w:val="24"/>
+        </w:rPr>
+        <w:t xml:space="preserve">. Out of which default is the access modifier which is added by default </w:t>
       </w:r>
       <w:r>
         <w:rPr>
@@ -10001,7 +10753,23 @@
           <w:sz w:val="24"/>
           <w:szCs w:val="24"/>
         </w:rPr>
-        <w:t>The method call resolves at the time of compilation and same will be followed at execution.</w:t>
+        <w:t xml:space="preserve">The method </w:t>
+      </w:r>
+      <w:proofErr w:type="gramStart"/>
+      <w:r>
+        <w:rPr>
+          <w:sz w:val="24"/>
+          <w:szCs w:val="24"/>
+        </w:rPr>
+        <w:t>call</w:t>
+      </w:r>
+      <w:proofErr w:type="gramEnd"/>
+      <w:r>
+        <w:rPr>
+          <w:sz w:val="24"/>
+          <w:szCs w:val="24"/>
+        </w:rPr>
+        <w:t xml:space="preserve"> resolves at the time of compilation and same will be followed at execution.</w:t>
       </w:r>
     </w:p>
     <w:p>
@@ -10021,7 +10789,23 @@
           <w:sz w:val="24"/>
           <w:szCs w:val="24"/>
         </w:rPr>
-        <w:t xml:space="preserve">To achieve this you have to use </w:t>
+        <w:t xml:space="preserve">To achieve </w:t>
+      </w:r>
+      <w:proofErr w:type="gramStart"/>
+      <w:r>
+        <w:rPr>
+          <w:sz w:val="24"/>
+          <w:szCs w:val="24"/>
+        </w:rPr>
+        <w:t>this</w:t>
+      </w:r>
+      <w:proofErr w:type="gramEnd"/>
+      <w:r>
+        <w:rPr>
+          <w:sz w:val="24"/>
+          <w:szCs w:val="24"/>
+        </w:rPr>
+        <w:t xml:space="preserve"> you have to use </w:t>
       </w:r>
       <w:r>
         <w:rPr>
@@ -10090,7 +10874,23 @@
           <w:sz w:val="24"/>
           <w:szCs w:val="24"/>
         </w:rPr>
-        <w:t xml:space="preserve">To achieve this you have to use </w:t>
+        <w:t xml:space="preserve">To achieve </w:t>
+      </w:r>
+      <w:proofErr w:type="gramStart"/>
+      <w:r>
+        <w:rPr>
+          <w:sz w:val="24"/>
+          <w:szCs w:val="24"/>
+        </w:rPr>
+        <w:t>this</w:t>
+      </w:r>
+      <w:proofErr w:type="gramEnd"/>
+      <w:r>
+        <w:rPr>
+          <w:sz w:val="24"/>
+          <w:szCs w:val="24"/>
+        </w:rPr>
+        <w:t xml:space="preserve"> you have to use </w:t>
       </w:r>
       <w:r>
         <w:rPr>
@@ -10277,7 +11077,23 @@
           <w:sz w:val="24"/>
           <w:szCs w:val="24"/>
         </w:rPr>
-        <w:t>Return data type may or many not be same.</w:t>
+        <w:t xml:space="preserve">Return data type may or </w:t>
+      </w:r>
+      <w:proofErr w:type="spellStart"/>
+      <w:r>
+        <w:rPr>
+          <w:sz w:val="24"/>
+          <w:szCs w:val="24"/>
+        </w:rPr>
+        <w:t>many</w:t>
+      </w:r>
+      <w:proofErr w:type="spellEnd"/>
+      <w:r>
+        <w:rPr>
+          <w:sz w:val="24"/>
+          <w:szCs w:val="24"/>
+        </w:rPr>
+        <w:t xml:space="preserve"> not be same.</w:t>
       </w:r>
     </w:p>
     <w:p>
@@ -10297,7 +11113,23 @@
           <w:sz w:val="24"/>
           <w:szCs w:val="24"/>
         </w:rPr>
-        <w:t>Access modifier may or many not be same.</w:t>
+        <w:t xml:space="preserve">Access modifier may or </w:t>
+      </w:r>
+      <w:proofErr w:type="spellStart"/>
+      <w:r>
+        <w:rPr>
+          <w:sz w:val="24"/>
+          <w:szCs w:val="24"/>
+        </w:rPr>
+        <w:t>many</w:t>
+      </w:r>
+      <w:proofErr w:type="spellEnd"/>
+      <w:r>
+        <w:rPr>
+          <w:sz w:val="24"/>
+          <w:szCs w:val="24"/>
+        </w:rPr>
+        <w:t xml:space="preserve"> not be same.</w:t>
       </w:r>
     </w:p>
     <w:p>
@@ -10317,7 +11149,23 @@
           <w:sz w:val="24"/>
           <w:szCs w:val="24"/>
         </w:rPr>
-        <w:t>Can overload static methods. (you can overload main method)</w:t>
+        <w:t>Can overload static methods. (</w:t>
+      </w:r>
+      <w:proofErr w:type="gramStart"/>
+      <w:r>
+        <w:rPr>
+          <w:sz w:val="24"/>
+          <w:szCs w:val="24"/>
+        </w:rPr>
+        <w:t>you</w:t>
+      </w:r>
+      <w:proofErr w:type="gramEnd"/>
+      <w:r>
+        <w:rPr>
+          <w:sz w:val="24"/>
+          <w:szCs w:val="24"/>
+        </w:rPr>
+        <w:t xml:space="preserve"> can overload main method)</w:t>
       </w:r>
     </w:p>
     <w:p>
@@ -11056,7 +11904,23 @@
           <w:sz w:val="24"/>
           <w:szCs w:val="24"/>
         </w:rPr>
-        <w:t>Abstract method which do not have any implementation and it is just declare. Abstract method will be created using abstract keyword.</w:t>
+        <w:t xml:space="preserve">Abstract method which </w:t>
+      </w:r>
+      <w:proofErr w:type="gramStart"/>
+      <w:r>
+        <w:rPr>
+          <w:sz w:val="24"/>
+          <w:szCs w:val="24"/>
+        </w:rPr>
+        <w:t>do</w:t>
+      </w:r>
+      <w:proofErr w:type="gramEnd"/>
+      <w:r>
+        <w:rPr>
+          <w:sz w:val="24"/>
+          <w:szCs w:val="24"/>
+        </w:rPr>
+        <w:t xml:space="preserve"> not have any implementation and it is just declare. Abstract method will be created using abstract keyword.</w:t>
       </w:r>
     </w:p>
     <w:p>
@@ -11308,7 +12172,39 @@
           <w:sz w:val="24"/>
           <w:szCs w:val="24"/>
         </w:rPr>
-        <w:t>Using Interface you can achieve 100% abstraction (till Jdk 1.7).</w:t>
+        <w:t xml:space="preserve">Using </w:t>
+      </w:r>
+      <w:proofErr w:type="gramStart"/>
+      <w:r>
+        <w:rPr>
+          <w:sz w:val="24"/>
+          <w:szCs w:val="24"/>
+        </w:rPr>
+        <w:t>Interface</w:t>
+      </w:r>
+      <w:proofErr w:type="gramEnd"/>
+      <w:r>
+        <w:rPr>
+          <w:sz w:val="24"/>
+          <w:szCs w:val="24"/>
+        </w:rPr>
+        <w:t xml:space="preserve"> you can achieve 100% abstraction (till </w:t>
+      </w:r>
+      <w:proofErr w:type="spellStart"/>
+      <w:r>
+        <w:rPr>
+          <w:sz w:val="24"/>
+          <w:szCs w:val="24"/>
+        </w:rPr>
+        <w:t>Jdk</w:t>
+      </w:r>
+      <w:proofErr w:type="spellEnd"/>
+      <w:r>
+        <w:rPr>
+          <w:sz w:val="24"/>
+          <w:szCs w:val="24"/>
+        </w:rPr>
+        <w:t xml:space="preserve"> 1.7).</w:t>
       </w:r>
     </w:p>
     <w:p>
@@ -11587,7 +12483,23 @@
           <w:sz w:val="24"/>
           <w:szCs w:val="24"/>
         </w:rPr>
-        <w:t>One interface can extends another interface, you can also extends more than one interface on single interface. Which is also known as multiple inheritance.</w:t>
+        <w:t xml:space="preserve">One interface can </w:t>
+      </w:r>
+      <w:proofErr w:type="gramStart"/>
+      <w:r>
+        <w:rPr>
+          <w:sz w:val="24"/>
+          <w:szCs w:val="24"/>
+        </w:rPr>
+        <w:t>extends</w:t>
+      </w:r>
+      <w:proofErr w:type="gramEnd"/>
+      <w:r>
+        <w:rPr>
+          <w:sz w:val="24"/>
+          <w:szCs w:val="24"/>
+        </w:rPr>
+        <w:t xml:space="preserve"> another interface, you can also extends more than one interface on single interface. Which is also known as multiple inheritance.</w:t>
       </w:r>
     </w:p>
     <w:p>
@@ -11607,7 +12519,23 @@
           <w:sz w:val="24"/>
           <w:szCs w:val="24"/>
         </w:rPr>
-        <w:t>One class can implements more than one interface.</w:t>
+        <w:t xml:space="preserve">One class can </w:t>
+      </w:r>
+      <w:proofErr w:type="gramStart"/>
+      <w:r>
+        <w:rPr>
+          <w:sz w:val="24"/>
+          <w:szCs w:val="24"/>
+        </w:rPr>
+        <w:t>implements</w:t>
+      </w:r>
+      <w:proofErr w:type="gramEnd"/>
+      <w:r>
+        <w:rPr>
+          <w:sz w:val="24"/>
+          <w:szCs w:val="24"/>
+        </w:rPr>
+        <w:t xml:space="preserve"> more than one interface.</w:t>
       </w:r>
     </w:p>
     <w:p>
@@ -11627,7 +12555,23 @@
           <w:sz w:val="24"/>
           <w:szCs w:val="24"/>
         </w:rPr>
-        <w:t>One class can extends another class and also implements the interfaces.</w:t>
+        <w:t xml:space="preserve">One class can </w:t>
+      </w:r>
+      <w:proofErr w:type="gramStart"/>
+      <w:r>
+        <w:rPr>
+          <w:sz w:val="24"/>
+          <w:szCs w:val="24"/>
+        </w:rPr>
+        <w:t>extends</w:t>
+      </w:r>
+      <w:proofErr w:type="gramEnd"/>
+      <w:r>
+        <w:rPr>
+          <w:sz w:val="24"/>
+          <w:szCs w:val="24"/>
+        </w:rPr>
+        <w:t xml:space="preserve"> another class and also implements the interfaces.</w:t>
       </w:r>
     </w:p>
     <w:p>
@@ -11719,7 +12663,23 @@
           <w:sz w:val="24"/>
           <w:szCs w:val="24"/>
         </w:rPr>
-        <w:t>Functional interface is introduce to achieve the functional programing in java.</w:t>
+        <w:t xml:space="preserve">Functional interface is </w:t>
+      </w:r>
+      <w:proofErr w:type="gramStart"/>
+      <w:r>
+        <w:rPr>
+          <w:sz w:val="24"/>
+          <w:szCs w:val="24"/>
+        </w:rPr>
+        <w:t>introduce</w:t>
+      </w:r>
+      <w:proofErr w:type="gramEnd"/>
+      <w:r>
+        <w:rPr>
+          <w:sz w:val="24"/>
+          <w:szCs w:val="24"/>
+        </w:rPr>
+        <w:t xml:space="preserve"> to achieve the functional programing in java.</w:t>
       </w:r>
     </w:p>
     <w:p>
@@ -11903,7 +12863,15 @@
         <w:t>Thread will execute by the JVM.</w:t>
       </w:r>
       <w:r>
-        <w:t xml:space="preserve"> Due to his you cannot guess the exact output of the multi threaded application.</w:t>
+        <w:t xml:space="preserve"> Due to his you cannot guess the exact output of the </w:t>
+      </w:r>
+      <w:proofErr w:type="spellStart"/>
+      <w:r>
+        <w:t>multi threaded</w:t>
+      </w:r>
+      <w:proofErr w:type="spellEnd"/>
+      <w:r>
+        <w:t xml:space="preserve"> application.</w:t>
       </w:r>
     </w:p>
     <w:p>
@@ -11994,7 +12962,15 @@
         </w:numPr>
       </w:pPr>
       <w:r>
-        <w:t>Needs to override the run() method in which you can assign task to a thread.</w:t>
+        <w:t xml:space="preserve">Needs to override the </w:t>
+      </w:r>
+      <w:proofErr w:type="gramStart"/>
+      <w:r>
+        <w:t>run(</w:t>
+      </w:r>
+      <w:proofErr w:type="gramEnd"/>
+      <w:r>
+        <w:t>) method in which you can assign task to a thread.</w:t>
       </w:r>
     </w:p>
     <w:p>
@@ -12006,7 +12982,400 @@
         </w:numPr>
       </w:pPr>
       <w:r>
-        <w:t>To make thread ready to run you can call start() method.</w:t>
+        <w:t xml:space="preserve">To make thread ready to run you can call </w:t>
+      </w:r>
+      <w:proofErr w:type="gramStart"/>
+      <w:r>
+        <w:t>start(</w:t>
+      </w:r>
+      <w:proofErr w:type="gramEnd"/>
+      <w:r>
+        <w:t>) method.</w:t>
+      </w:r>
+    </w:p>
+    <w:p>
+      <w:pPr>
+        <w:pStyle w:val="Default"/>
+      </w:pPr>
+    </w:p>
+    <w:p>
+      <w:pPr>
+        <w:pStyle w:val="NoSpacing"/>
+        <w:rPr>
+          <w:b/>
+          <w:bCs/>
+          <w:u w:val="single"/>
+        </w:rPr>
+      </w:pPr>
+      <w:r>
+        <w:rPr>
+          <w:b/>
+          <w:bCs/>
+          <w:u w:val="single"/>
+        </w:rPr>
+        <w:t>Thread Life Cycle</w:t>
+      </w:r>
+    </w:p>
+    <w:p>
+      <w:pPr>
+        <w:pStyle w:val="NoSpacing"/>
+        <w:numPr>
+          <w:ilvl w:val="0"/>
+          <w:numId w:val="38"/>
+        </w:numPr>
+        <w:rPr>
+          <w:b/>
+          <w:bCs/>
+          <w:u w:val="single"/>
+        </w:rPr>
+      </w:pPr>
+      <w:r>
+        <w:t>JVM is responsible to execute the thread.</w:t>
+      </w:r>
+    </w:p>
+    <w:p>
+      <w:pPr>
+        <w:pStyle w:val="NoSpacing"/>
+        <w:numPr>
+          <w:ilvl w:val="0"/>
+          <w:numId w:val="38"/>
+        </w:numPr>
+        <w:rPr>
+          <w:b/>
+          <w:bCs/>
+          <w:u w:val="single"/>
+        </w:rPr>
+      </w:pPr>
+      <w:r>
+        <w:t>JVM maintains the life cycle of the thread.</w:t>
+      </w:r>
+    </w:p>
+    <w:p>
+      <w:pPr>
+        <w:pStyle w:val="NoSpacing"/>
+        <w:numPr>
+          <w:ilvl w:val="0"/>
+          <w:numId w:val="38"/>
+        </w:numPr>
+        <w:rPr>
+          <w:b/>
+          <w:bCs/>
+          <w:u w:val="single"/>
+        </w:rPr>
+      </w:pPr>
+      <w:r>
+        <w:t>There are different stages of the life cycle</w:t>
+      </w:r>
+    </w:p>
+    <w:p>
+      <w:pPr>
+        <w:pStyle w:val="NoSpacing"/>
+        <w:numPr>
+          <w:ilvl w:val="1"/>
+          <w:numId w:val="38"/>
+        </w:numPr>
+        <w:rPr>
+          <w:b/>
+          <w:bCs/>
+          <w:u w:val="single"/>
+        </w:rPr>
+      </w:pPr>
+      <w:r>
+        <w:t>New/Born Stage</w:t>
+      </w:r>
+    </w:p>
+    <w:p>
+      <w:pPr>
+        <w:pStyle w:val="NoSpacing"/>
+        <w:numPr>
+          <w:ilvl w:val="1"/>
+          <w:numId w:val="38"/>
+        </w:numPr>
+        <w:rPr>
+          <w:b/>
+          <w:bCs/>
+          <w:u w:val="single"/>
+        </w:rPr>
+      </w:pPr>
+      <w:r>
+        <w:t>Runnable Stage</w:t>
+      </w:r>
+    </w:p>
+    <w:p>
+      <w:pPr>
+        <w:pStyle w:val="NoSpacing"/>
+        <w:numPr>
+          <w:ilvl w:val="1"/>
+          <w:numId w:val="38"/>
+        </w:numPr>
+        <w:rPr>
+          <w:b/>
+          <w:bCs/>
+          <w:u w:val="single"/>
+        </w:rPr>
+      </w:pPr>
+      <w:r>
+        <w:t>Running Stage</w:t>
+      </w:r>
+    </w:p>
+    <w:p>
+      <w:pPr>
+        <w:pStyle w:val="NoSpacing"/>
+        <w:numPr>
+          <w:ilvl w:val="1"/>
+          <w:numId w:val="38"/>
+        </w:numPr>
+        <w:rPr>
+          <w:b/>
+          <w:bCs/>
+          <w:u w:val="single"/>
+        </w:rPr>
+      </w:pPr>
+      <w:r>
+        <w:t>Terminate/Dead stage</w:t>
+      </w:r>
+    </w:p>
+    <w:p>
+      <w:pPr>
+        <w:pStyle w:val="NoSpacing"/>
+        <w:numPr>
+          <w:ilvl w:val="1"/>
+          <w:numId w:val="38"/>
+        </w:numPr>
+        <w:rPr>
+          <w:b/>
+          <w:bCs/>
+          <w:u w:val="single"/>
+        </w:rPr>
+      </w:pPr>
+      <w:r>
+        <w:t>Wait/sleep/pause stage</w:t>
+      </w:r>
+      <w:r>
+        <w:rPr>
+          <w:b/>
+          <w:bCs/>
+          <w:u w:val="single"/>
+        </w:rPr>
+        <w:t xml:space="preserve"> </w:t>
+      </w:r>
+    </w:p>
+    <w:p>
+      <w:pPr>
+        <w:pStyle w:val="NoSpacing"/>
+        <w:rPr>
+          <w:b/>
+          <w:bCs/>
+          <w:u w:val="single"/>
+        </w:rPr>
+      </w:pPr>
+      <w:r>
+        <w:rPr>
+          <w:noProof/>
+          <w:color w:val="000000" w:themeColor="text1"/>
+        </w:rPr>
+        <w:drawing>
+          <wp:anchor distT="0" distB="0" distL="114300" distR="114300" simplePos="0" relativeHeight="251659264" behindDoc="0" locked="0" layoutInCell="1" allowOverlap="1" wp14:anchorId="667C79EC" wp14:editId="505E3304">
+            <wp:simplePos x="0" y="0"/>
+            <wp:positionH relativeFrom="column">
+              <wp:posOffset>0</wp:posOffset>
+            </wp:positionH>
+            <wp:positionV relativeFrom="paragraph">
+              <wp:posOffset>169545</wp:posOffset>
+            </wp:positionV>
+            <wp:extent cx="4391876" cy="1671353"/>
+            <wp:effectExtent l="0" t="0" r="8890" b="5080"/>
+            <wp:wrapSquare wrapText="bothSides"/>
+            <wp:docPr id="35" name="Picture 35"/>
+            <wp:cNvGraphicFramePr>
+              <a:graphicFrameLocks xmlns:a="http://schemas.openxmlformats.org/drawingml/2006/main" noChangeAspect="1"/>
+            </wp:cNvGraphicFramePr>
+            <a:graphic xmlns:a="http://schemas.openxmlformats.org/drawingml/2006/main">
+              <a:graphicData uri="http://schemas.openxmlformats.org/drawingml/2006/picture">
+                <pic:pic xmlns:pic="http://schemas.openxmlformats.org/drawingml/2006/picture">
+                  <pic:nvPicPr>
+                    <pic:cNvPr id="0" name="Picture 1"/>
+                    <pic:cNvPicPr>
+                      <a:picLocks noChangeAspect="1" noChangeArrowheads="1"/>
+                    </pic:cNvPicPr>
+                  </pic:nvPicPr>
+                  <pic:blipFill>
+                    <a:blip r:embed="rId27" cstate="print">
+                      <a:extLst>
+                        <a:ext uri="{28A0092B-C50C-407E-A947-70E740481C1C}">
+                          <a14:useLocalDpi xmlns:a14="http://schemas.microsoft.com/office/drawing/2010/main" val="0"/>
+                        </a:ext>
+                      </a:extLst>
+                    </a:blip>
+                    <a:srcRect/>
+                    <a:stretch>
+                      <a:fillRect/>
+                    </a:stretch>
+                  </pic:blipFill>
+                  <pic:spPr bwMode="auto">
+                    <a:xfrm>
+                      <a:off x="0" y="0"/>
+                      <a:ext cx="4391876" cy="1671353"/>
+                    </a:xfrm>
+                    <a:prstGeom prst="rect">
+                      <a:avLst/>
+                    </a:prstGeom>
+                    <a:noFill/>
+                    <a:ln>
+                      <a:noFill/>
+                    </a:ln>
+                  </pic:spPr>
+                </pic:pic>
+              </a:graphicData>
+            </a:graphic>
+          </wp:anchor>
+        </w:drawing>
+      </w:r>
+    </w:p>
+    <w:p/>
+    <w:p/>
+    <w:p/>
+    <w:p/>
+    <w:p>
+      <w:pPr>
+        <w:rPr>
+          <w:b/>
+          <w:bCs/>
+          <w:u w:val="single"/>
+        </w:rPr>
+      </w:pPr>
+    </w:p>
+    <w:p>
+      <w:pPr>
+        <w:pStyle w:val="Default"/>
+      </w:pPr>
+    </w:p>
+    <w:p>
+      <w:pPr>
+        <w:pStyle w:val="Default"/>
+      </w:pPr>
+    </w:p>
+    <w:p>
+      <w:pPr>
+        <w:pStyle w:val="Default"/>
+      </w:pPr>
+    </w:p>
+    <w:p>
+      <w:pPr>
+        <w:rPr>
+          <w:rFonts w:ascii="Calibri" w:hAnsi="Calibri" w:cs="Calibri"/>
+          <w:b/>
+          <w:bCs/>
+          <w:color w:val="000000"/>
+          <w:sz w:val="24"/>
+          <w:szCs w:val="24"/>
+          <w:u w:val="single"/>
+        </w:rPr>
+      </w:pPr>
+      <w:r>
+        <w:rPr>
+          <w:b/>
+          <w:bCs/>
+          <w:u w:val="single"/>
+        </w:rPr>
+        <w:br w:type="page"/>
+      </w:r>
+    </w:p>
+    <w:p>
+      <w:pPr>
+        <w:pStyle w:val="Default"/>
+        <w:rPr>
+          <w:b/>
+          <w:bCs/>
+          <w:u w:val="single"/>
+        </w:rPr>
+      </w:pPr>
+      <w:r>
+        <w:rPr>
+          <w:b/>
+          <w:bCs/>
+          <w:u w:val="single"/>
+        </w:rPr>
+        <w:lastRenderedPageBreak/>
+        <w:t>Synchronization</w:t>
+      </w:r>
+    </w:p>
+    <w:p>
+      <w:pPr>
+        <w:pStyle w:val="Default"/>
+        <w:numPr>
+          <w:ilvl w:val="3"/>
+          <w:numId w:val="36"/>
+        </w:numPr>
+      </w:pPr>
+      <w:r>
+        <w:t>It</w:t>
+      </w:r>
+      <w:r>
+        <w:t xml:space="preserve"> is a process in which</w:t>
+      </w:r>
+      <w:r>
+        <w:t xml:space="preserve"> if</w:t>
+      </w:r>
+      <w:r>
+        <w:t xml:space="preserve"> multiple thread accessing the share resources</w:t>
+      </w:r>
+      <w:r>
+        <w:t>,</w:t>
+      </w:r>
+      <w:r>
+        <w:t xml:space="preserve"> then the share object will be locked by thread until completing the execution. Other thread has to wait until completion of the first thread execution.</w:t>
+      </w:r>
+    </w:p>
+    <w:p>
+      <w:pPr>
+        <w:pStyle w:val="Default"/>
+        <w:numPr>
+          <w:ilvl w:val="3"/>
+          <w:numId w:val="36"/>
+        </w:numPr>
+      </w:pPr>
+      <w:r>
+        <w:t>This locking and unlocking of object will be done internally.</w:t>
+      </w:r>
+    </w:p>
+    <w:p>
+      <w:pPr>
+        <w:pStyle w:val="Default"/>
+        <w:numPr>
+          <w:ilvl w:val="3"/>
+          <w:numId w:val="36"/>
+        </w:numPr>
+      </w:pPr>
+      <w:r>
+        <w:t>Can use synchronization by 2 ways</w:t>
+      </w:r>
+    </w:p>
+    <w:p>
+      <w:pPr>
+        <w:pStyle w:val="Default"/>
+        <w:numPr>
+          <w:ilvl w:val="4"/>
+          <w:numId w:val="36"/>
+        </w:numPr>
+      </w:pPr>
+      <w:r>
+        <w:t>Synchronized method</w:t>
+      </w:r>
+    </w:p>
+    <w:p>
+      <w:pPr>
+        <w:pStyle w:val="Default"/>
+        <w:numPr>
+          <w:ilvl w:val="4"/>
+          <w:numId w:val="36"/>
+        </w:numPr>
+      </w:pPr>
+      <w:r>
+        <w:t>Synchronized block</w:t>
+      </w:r>
+      <w:r>
+        <w:t xml:space="preserve"> </w:t>
       </w:r>
     </w:p>
     <w:sectPr>
@@ -14415,6 +15784,97 @@
     </w:lvl>
   </w:abstractNum>
   <w:abstractNum w:abstractNumId="27" w15:restartNumberingAfterBreak="0">
+    <w:nsid w:val="61862315"/>
+    <w:multiLevelType w:val="hybridMultilevel"/>
+    <w:tmpl w:val="B798AF72"/>
+    <w:lvl w:ilvl="0" w:tplc="0409000F">
+      <w:start w:val="1"/>
+      <w:numFmt w:val="decimal"/>
+      <w:lvlText w:val="%1."/>
+      <w:lvlJc w:val="left"/>
+      <w:pPr>
+        <w:ind w:left="720" w:hanging="360"/>
+      </w:pPr>
+      <w:rPr>
+        <w:rFonts w:hint="default"/>
+        <w:b w:val="0"/>
+        <w:u w:val="none"/>
+      </w:rPr>
+    </w:lvl>
+    <w:lvl w:ilvl="1" w:tplc="04090019">
+      <w:start w:val="1"/>
+      <w:numFmt w:val="lowerLetter"/>
+      <w:lvlText w:val="%2."/>
+      <w:lvlJc w:val="left"/>
+      <w:pPr>
+        <w:ind w:left="1440" w:hanging="360"/>
+      </w:pPr>
+    </w:lvl>
+    <w:lvl w:ilvl="2" w:tplc="0409001B" w:tentative="1">
+      <w:start w:val="1"/>
+      <w:numFmt w:val="lowerRoman"/>
+      <w:lvlText w:val="%3."/>
+      <w:lvlJc w:val="right"/>
+      <w:pPr>
+        <w:ind w:left="2160" w:hanging="180"/>
+      </w:pPr>
+    </w:lvl>
+    <w:lvl w:ilvl="3" w:tplc="0409000F" w:tentative="1">
+      <w:start w:val="1"/>
+      <w:numFmt w:val="decimal"/>
+      <w:lvlText w:val="%4."/>
+      <w:lvlJc w:val="left"/>
+      <w:pPr>
+        <w:ind w:left="2880" w:hanging="360"/>
+      </w:pPr>
+    </w:lvl>
+    <w:lvl w:ilvl="4" w:tplc="04090019" w:tentative="1">
+      <w:start w:val="1"/>
+      <w:numFmt w:val="lowerLetter"/>
+      <w:lvlText w:val="%5."/>
+      <w:lvlJc w:val="left"/>
+      <w:pPr>
+        <w:ind w:left="3600" w:hanging="360"/>
+      </w:pPr>
+    </w:lvl>
+    <w:lvl w:ilvl="5" w:tplc="0409001B" w:tentative="1">
+      <w:start w:val="1"/>
+      <w:numFmt w:val="lowerRoman"/>
+      <w:lvlText w:val="%6."/>
+      <w:lvlJc w:val="right"/>
+      <w:pPr>
+        <w:ind w:left="4320" w:hanging="180"/>
+      </w:pPr>
+    </w:lvl>
+    <w:lvl w:ilvl="6" w:tplc="0409000F" w:tentative="1">
+      <w:start w:val="1"/>
+      <w:numFmt w:val="decimal"/>
+      <w:lvlText w:val="%7."/>
+      <w:lvlJc w:val="left"/>
+      <w:pPr>
+        <w:ind w:left="5040" w:hanging="360"/>
+      </w:pPr>
+    </w:lvl>
+    <w:lvl w:ilvl="7" w:tplc="04090019" w:tentative="1">
+      <w:start w:val="1"/>
+      <w:numFmt w:val="lowerLetter"/>
+      <w:lvlText w:val="%8."/>
+      <w:lvlJc w:val="left"/>
+      <w:pPr>
+        <w:ind w:left="5760" w:hanging="360"/>
+      </w:pPr>
+    </w:lvl>
+    <w:lvl w:ilvl="8" w:tplc="0409001B" w:tentative="1">
+      <w:start w:val="1"/>
+      <w:numFmt w:val="lowerRoman"/>
+      <w:lvlText w:val="%9."/>
+      <w:lvlJc w:val="right"/>
+      <w:pPr>
+        <w:ind w:left="6480" w:hanging="180"/>
+      </w:pPr>
+    </w:lvl>
+  </w:abstractNum>
+  <w:abstractNum w:abstractNumId="28" w15:restartNumberingAfterBreak="0">
     <w:nsid w:val="61E44141"/>
     <w:multiLevelType w:val="hybridMultilevel"/>
     <w:tmpl w:val="7C66E1A2"/>
@@ -14500,7 +15960,7 @@
       </w:pPr>
     </w:lvl>
   </w:abstractNum>
-  <w:abstractNum w:abstractNumId="28" w15:restartNumberingAfterBreak="0">
+  <w:abstractNum w:abstractNumId="29" w15:restartNumberingAfterBreak="0">
     <w:nsid w:val="67172445"/>
     <w:multiLevelType w:val="hybridMultilevel"/>
     <w:tmpl w:val="ABA204EE"/>
@@ -14593,7 +16053,7 @@
       </w:pPr>
     </w:lvl>
   </w:abstractNum>
-  <w:abstractNum w:abstractNumId="29" w15:restartNumberingAfterBreak="0">
+  <w:abstractNum w:abstractNumId="30" w15:restartNumberingAfterBreak="0">
     <w:nsid w:val="69A22B53"/>
     <w:multiLevelType w:val="hybridMultilevel"/>
     <w:tmpl w:val="601C728E"/>
@@ -14682,7 +16142,7 @@
       </w:pPr>
     </w:lvl>
   </w:abstractNum>
-  <w:abstractNum w:abstractNumId="30" w15:restartNumberingAfterBreak="0">
+  <w:abstractNum w:abstractNumId="31" w15:restartNumberingAfterBreak="0">
     <w:nsid w:val="69D55260"/>
     <w:multiLevelType w:val="hybridMultilevel"/>
     <w:tmpl w:val="82E2A8F0"/>
@@ -14771,7 +16231,7 @@
       </w:pPr>
     </w:lvl>
   </w:abstractNum>
-  <w:abstractNum w:abstractNumId="31" w15:restartNumberingAfterBreak="0">
+  <w:abstractNum w:abstractNumId="32" w15:restartNumberingAfterBreak="0">
     <w:nsid w:val="6AC71519"/>
     <w:multiLevelType w:val="hybridMultilevel"/>
     <w:tmpl w:val="5848303A"/>
@@ -14860,7 +16320,7 @@
       </w:pPr>
     </w:lvl>
   </w:abstractNum>
-  <w:abstractNum w:abstractNumId="32" w15:restartNumberingAfterBreak="0">
+  <w:abstractNum w:abstractNumId="33" w15:restartNumberingAfterBreak="0">
     <w:nsid w:val="6B5C7337"/>
     <w:multiLevelType w:val="hybridMultilevel"/>
     <w:tmpl w:val="ECA62F32"/>
@@ -14949,7 +16409,7 @@
       </w:pPr>
     </w:lvl>
   </w:abstractNum>
-  <w:abstractNum w:abstractNumId="33" w15:restartNumberingAfterBreak="0">
+  <w:abstractNum w:abstractNumId="34" w15:restartNumberingAfterBreak="0">
     <w:nsid w:val="737A6ABA"/>
     <w:multiLevelType w:val="hybridMultilevel"/>
     <w:tmpl w:val="2CCA9392"/>
@@ -14989,7 +16449,7 @@
       <w:lvlText w:val="%4."/>
       <w:lvlJc w:val="left"/>
       <w:pPr>
-        <w:ind w:left="2880" w:hanging="360"/>
+        <w:ind w:left="540" w:hanging="360"/>
       </w:pPr>
     </w:lvl>
     <w:lvl w:ilvl="4" w:tplc="04090019">
@@ -14998,7 +16458,7 @@
       <w:lvlText w:val="%5."/>
       <w:lvlJc w:val="left"/>
       <w:pPr>
-        <w:ind w:left="3600" w:hanging="360"/>
+        <w:ind w:left="900" w:hanging="360"/>
       </w:pPr>
     </w:lvl>
     <w:lvl w:ilvl="5" w:tplc="0409001B">
@@ -15038,7 +16498,7 @@
       </w:pPr>
     </w:lvl>
   </w:abstractNum>
-  <w:abstractNum w:abstractNumId="34" w15:restartNumberingAfterBreak="0">
+  <w:abstractNum w:abstractNumId="35" w15:restartNumberingAfterBreak="0">
     <w:nsid w:val="753C55D7"/>
     <w:multiLevelType w:val="hybridMultilevel"/>
     <w:tmpl w:val="70665C64"/>
@@ -15129,7 +16589,7 @@
       </w:pPr>
     </w:lvl>
   </w:abstractNum>
-  <w:abstractNum w:abstractNumId="35" w15:restartNumberingAfterBreak="0">
+  <w:abstractNum w:abstractNumId="36" w15:restartNumberingAfterBreak="0">
     <w:nsid w:val="790D388B"/>
     <w:multiLevelType w:val="hybridMultilevel"/>
     <w:tmpl w:val="124441B6"/>
@@ -15222,7 +16682,7 @@
       </w:pPr>
     </w:lvl>
   </w:abstractNum>
-  <w:abstractNum w:abstractNumId="36" w15:restartNumberingAfterBreak="0">
+  <w:abstractNum w:abstractNumId="37" w15:restartNumberingAfterBreak="0">
     <w:nsid w:val="7C06431F"/>
     <w:multiLevelType w:val="hybridMultilevel"/>
     <w:tmpl w:val="CC1CFBFE"/>
@@ -15324,7 +16784,7 @@
     <w:abstractNumId w:val="8"/>
   </w:num>
   <w:num w:numId="5" w16cid:durableId="1486780274">
-    <w:abstractNumId w:val="32"/>
+    <w:abstractNumId w:val="33"/>
   </w:num>
   <w:num w:numId="6" w16cid:durableId="403572414">
     <w:abstractNumId w:val="10"/>
@@ -15345,7 +16805,7 @@
     <w:abstractNumId w:val="15"/>
   </w:num>
   <w:num w:numId="12" w16cid:durableId="1680040824">
-    <w:abstractNumId w:val="34"/>
+    <w:abstractNumId w:val="35"/>
   </w:num>
   <w:num w:numId="13" w16cid:durableId="1131097941">
     <w:abstractNumId w:val="23"/>
@@ -15357,10 +16817,10 @@
     <w:abstractNumId w:val="1"/>
   </w:num>
   <w:num w:numId="16" w16cid:durableId="183785639">
-    <w:abstractNumId w:val="30"/>
+    <w:abstractNumId w:val="31"/>
   </w:num>
   <w:num w:numId="17" w16cid:durableId="2102405286">
-    <w:abstractNumId w:val="31"/>
+    <w:abstractNumId w:val="32"/>
   </w:num>
   <w:num w:numId="18" w16cid:durableId="1523938993">
     <w:abstractNumId w:val="13"/>
@@ -15447,10 +16907,10 @@
     <w:abstractNumId w:val="2"/>
   </w:num>
   <w:num w:numId="28" w16cid:durableId="607588231">
-    <w:abstractNumId w:val="29"/>
+    <w:abstractNumId w:val="30"/>
   </w:num>
   <w:num w:numId="29" w16cid:durableId="1934900862">
-    <w:abstractNumId w:val="36"/>
+    <w:abstractNumId w:val="37"/>
   </w:num>
   <w:num w:numId="30" w16cid:durableId="666791122">
     <w:abstractNumId w:val="26"/>
@@ -15483,7 +16943,7 @@
     </w:lvlOverride>
   </w:num>
   <w:num w:numId="31" w16cid:durableId="112753205">
-    <w:abstractNumId w:val="28"/>
+    <w:abstractNumId w:val="29"/>
     <w:lvlOverride w:ilvl="0">
       <w:startOverride w:val="1"/>
     </w:lvlOverride>
@@ -15513,7 +16973,7 @@
     </w:lvlOverride>
   </w:num>
   <w:num w:numId="32" w16cid:durableId="997806227">
-    <w:abstractNumId w:val="35"/>
+    <w:abstractNumId w:val="36"/>
     <w:lvlOverride w:ilvl="0">
       <w:startOverride w:val="1"/>
     </w:lvlOverride>
@@ -15573,7 +17033,7 @@
     </w:lvlOverride>
   </w:num>
   <w:num w:numId="34" w16cid:durableId="815416264">
-    <w:abstractNumId w:val="27"/>
+    <w:abstractNumId w:val="28"/>
     <w:lvlOverride w:ilvl="0">
       <w:startOverride w:val="1"/>
     </w:lvlOverride>
@@ -15633,7 +17093,7 @@
     </w:lvlOverride>
   </w:num>
   <w:num w:numId="36" w16cid:durableId="1800492153">
-    <w:abstractNumId w:val="33"/>
+    <w:abstractNumId w:val="34"/>
     <w:lvlOverride w:ilvl="0">
       <w:startOverride w:val="1"/>
     </w:lvlOverride>
@@ -15691,6 +17151,9 @@
     <w:lvlOverride w:ilvl="8">
       <w:startOverride w:val="1"/>
     </w:lvlOverride>
+  </w:num>
+  <w:num w:numId="38" w16cid:durableId="63990262">
+    <w:abstractNumId w:val="27"/>
   </w:num>
   <w:numIdMacAtCleanup w:val="2"/>
 </w:numbering>

</xml_diff>